<commit_message>
added documentation for returning from ping screen to sensor placement screen
</commit_message>
<xml_diff>
--- a/EWGODs/Unity/GoD Sensor GUI Documentation.docx
+++ b/EWGODs/Unity/GoD Sensor GUI Documentation.docx
@@ -160,6 +160,20 @@
           <w:rFonts w:ascii="Times New Roman" w:eastAsia="Times New Roman" w:hAnsi="Times New Roman" w:cs="Times New Roman"/>
         </w:rPr>
         <w:t>number key corresponding to the COM port to attempt connection with.</w:t>
+      </w:r>
+    </w:p>
+    <w:p>
+      <w:pPr>
+        <w:ind w:firstLine="720"/>
+        <w:rPr>
+          <w:rFonts w:ascii="Times New Roman" w:eastAsia="Times New Roman" w:hAnsi="Times New Roman" w:cs="Times New Roman"/>
+        </w:rPr>
+      </w:pPr>
+      <w:r>
+        <w:rPr>
+          <w:rFonts w:ascii="Times New Roman" w:eastAsia="Times New Roman" w:hAnsi="Times New Roman" w:cs="Times New Roman"/>
+        </w:rPr>
+        <w:t>Pressing the ESCAPE key in this screen will return to the Sensor Placement screen. Pressing ESCAPE in any other screen will quit the application.</w:t>
       </w:r>
     </w:p>
     <w:p>
@@ -4495,31 +4509,24 @@
     </w:p>
     <w:p>
       <w:pPr>
-        <w:pStyle w:val="Heading2"/>
-        <w:jc w:val="center"/>
-        <w:rPr>
-          <w:b/>
-        </w:rPr>
-      </w:pPr>
-      <w:bookmarkStart w:id="60" w:name="_b4k0eoyq5ky4" w:colFirst="0" w:colLast="0"/>
-      <w:bookmarkEnd w:id="60"/>
-    </w:p>
-    <w:p>
-      <w:pPr>
-        <w:pStyle w:val="Heading2"/>
-        <w:jc w:val="center"/>
-        <w:rPr>
-          <w:b/>
-        </w:rPr>
-      </w:pPr>
-      <w:bookmarkStart w:id="61" w:name="_yxlnqsmcyv1k" w:colFirst="0" w:colLast="0"/>
-      <w:bookmarkEnd w:id="61"/>
-      <w:r>
-        <w:rPr>
-          <w:b/>
-        </w:rPr>
-        <w:t>Ping Displaying</w:t>
-      </w:r>
+        <w:rPr>
+          <w:rFonts w:ascii="Times New Roman" w:eastAsia="Times New Roman" w:hAnsi="Times New Roman" w:cs="Times New Roman"/>
+        </w:rPr>
+      </w:pPr>
+    </w:p>
+    <w:p>
+      <w:pPr>
+        <w:rPr>
+          <w:rFonts w:ascii="Times New Roman" w:eastAsia="Times New Roman" w:hAnsi="Times New Roman" w:cs="Times New Roman"/>
+        </w:rPr>
+      </w:pPr>
+    </w:p>
+    <w:p>
+      <w:pPr>
+        <w:rPr>
+          <w:rFonts w:ascii="Times New Roman" w:eastAsia="Times New Roman" w:hAnsi="Times New Roman" w:cs="Times New Roman"/>
+        </w:rPr>
+      </w:pPr>
     </w:p>
     <w:p>
       <w:pPr>
@@ -4539,7 +4546,7 @@
           <w:sz w:val="28"/>
           <w:szCs w:val="28"/>
         </w:rPr>
-        <w:t>COMSelector</w:t>
+        <w:t>BackKeyListener</w:t>
       </w:r>
       <w:proofErr w:type="spellEnd"/>
       <w:r>
@@ -4578,6 +4585,118 @@
         <w:pStyle w:val="ListParagraph"/>
         <w:numPr>
           <w:ilvl w:val="0"/>
+          <w:numId w:val="66"/>
+        </w:numPr>
+        <w:rPr>
+          <w:rFonts w:ascii="Times New Roman" w:eastAsia="Times New Roman" w:hAnsi="Times New Roman" w:cs="Times New Roman"/>
+        </w:rPr>
+      </w:pPr>
+      <w:r>
+        <w:rPr>
+          <w:rFonts w:ascii="Times New Roman" w:eastAsia="Times New Roman" w:hAnsi="Times New Roman" w:cs="Times New Roman"/>
+        </w:rPr>
+        <w:t xml:space="preserve">Returns to </w:t>
+      </w:r>
+      <w:proofErr w:type="spellStart"/>
+      <w:r>
+        <w:rPr>
+          <w:rFonts w:ascii="Times New Roman" w:eastAsia="Times New Roman" w:hAnsi="Times New Roman" w:cs="Times New Roman"/>
+        </w:rPr>
+        <w:t>SensorPlacement</w:t>
+      </w:r>
+      <w:proofErr w:type="spellEnd"/>
+      <w:r>
+        <w:rPr>
+          <w:rFonts w:ascii="Times New Roman" w:eastAsia="Times New Roman" w:hAnsi="Times New Roman" w:cs="Times New Roman"/>
+        </w:rPr>
+        <w:t xml:space="preserve"> scene when Escape key is pressed.</w:t>
+      </w:r>
+    </w:p>
+    <w:p>
+      <w:pPr>
+        <w:pStyle w:val="Heading2"/>
+        <w:jc w:val="center"/>
+        <w:rPr>
+          <w:b/>
+        </w:rPr>
+      </w:pPr>
+      <w:bookmarkStart w:id="60" w:name="_b4k0eoyq5ky4" w:colFirst="0" w:colLast="0"/>
+      <w:bookmarkEnd w:id="60"/>
+    </w:p>
+    <w:p>
+      <w:pPr>
+        <w:pStyle w:val="Heading2"/>
+        <w:jc w:val="center"/>
+        <w:rPr>
+          <w:b/>
+        </w:rPr>
+      </w:pPr>
+      <w:bookmarkStart w:id="61" w:name="_yxlnqsmcyv1k" w:colFirst="0" w:colLast="0"/>
+      <w:bookmarkEnd w:id="61"/>
+      <w:r>
+        <w:rPr>
+          <w:b/>
+        </w:rPr>
+        <w:t>Ping Displaying</w:t>
+      </w:r>
+    </w:p>
+    <w:p>
+      <w:pPr>
+        <w:rPr>
+          <w:b/>
+          <w:color w:val="434343"/>
+          <w:sz w:val="28"/>
+          <w:szCs w:val="28"/>
+        </w:rPr>
+      </w:pPr>
+      <w:proofErr w:type="spellStart"/>
+      <w:proofErr w:type="gramStart"/>
+      <w:r>
+        <w:rPr>
+          <w:b/>
+          <w:color w:val="434343"/>
+          <w:sz w:val="28"/>
+          <w:szCs w:val="28"/>
+        </w:rPr>
+        <w:t>COMSelector</w:t>
+      </w:r>
+      <w:proofErr w:type="spellEnd"/>
+      <w:r>
+        <w:rPr>
+          <w:b/>
+          <w:color w:val="434343"/>
+          <w:sz w:val="28"/>
+          <w:szCs w:val="28"/>
+        </w:rPr>
+        <w:t xml:space="preserve"> :</w:t>
+      </w:r>
+      <w:proofErr w:type="gramEnd"/>
+      <w:r>
+        <w:rPr>
+          <w:b/>
+          <w:color w:val="434343"/>
+          <w:sz w:val="28"/>
+          <w:szCs w:val="28"/>
+        </w:rPr>
+        <w:t xml:space="preserve"> </w:t>
+      </w:r>
+      <w:proofErr w:type="spellStart"/>
+      <w:r>
+        <w:rPr>
+          <w:b/>
+          <w:color w:val="434343"/>
+          <w:sz w:val="28"/>
+          <w:szCs w:val="28"/>
+        </w:rPr>
+        <w:t>MonoBehaviour</w:t>
+      </w:r>
+      <w:proofErr w:type="spellEnd"/>
+    </w:p>
+    <w:p>
+      <w:pPr>
+        <w:pStyle w:val="ListParagraph"/>
+        <w:numPr>
+          <w:ilvl w:val="0"/>
           <w:numId w:val="63"/>
         </w:numPr>
         <w:rPr>
@@ -4945,7 +5064,6 @@
         <w:rPr>
           <w:rFonts w:ascii="Times New Roman" w:eastAsia="Times New Roman" w:hAnsi="Times New Roman" w:cs="Times New Roman"/>
         </w:rPr>
-        <w:lastRenderedPageBreak/>
         <w:t>Properties</w:t>
       </w:r>
     </w:p>
@@ -6740,7 +6858,7 @@
         <w:rPr>
           <w:rFonts w:ascii="Times New Roman" w:eastAsia="Times New Roman" w:hAnsi="Times New Roman" w:cs="Times New Roman"/>
         </w:rPr>
-        <w:t xml:space="preserve"> attached. will persist between scene changes. listens for ESC to be pressed then quits the application)</w:t>
+        <w:t xml:space="preserve"> attached. listens for ESC to be pressed then quits the application)</w:t>
       </w:r>
     </w:p>
     <w:p>
@@ -8047,6 +8165,46 @@
     </w:p>
     <w:p>
       <w:pPr>
+        <w:numPr>
+          <w:ilvl w:val="0"/>
+          <w:numId w:val="20"/>
+        </w:numPr>
+        <w:rPr>
+          <w:rFonts w:ascii="Times New Roman" w:eastAsia="Times New Roman" w:hAnsi="Times New Roman" w:cs="Times New Roman"/>
+        </w:rPr>
+      </w:pPr>
+      <w:proofErr w:type="spellStart"/>
+      <w:r>
+        <w:rPr>
+          <w:rFonts w:ascii="Times New Roman" w:eastAsia="Times New Roman" w:hAnsi="Times New Roman" w:cs="Times New Roman"/>
+        </w:rPr>
+        <w:t>QuitListener</w:t>
+      </w:r>
+      <w:proofErr w:type="spellEnd"/>
+      <w:r>
+        <w:rPr>
+          <w:rFonts w:ascii="Times New Roman" w:eastAsia="Times New Roman" w:hAnsi="Times New Roman" w:cs="Times New Roman"/>
+        </w:rPr>
+        <w:tab/>
+        <w:t xml:space="preserve">(has </w:t>
+      </w:r>
+      <w:proofErr w:type="spellStart"/>
+      <w:r>
+        <w:rPr>
+          <w:rFonts w:ascii="Times New Roman" w:eastAsia="Times New Roman" w:hAnsi="Times New Roman" w:cs="Times New Roman"/>
+        </w:rPr>
+        <w:t>QuitListener.cs</w:t>
+      </w:r>
+      <w:proofErr w:type="spellEnd"/>
+      <w:r>
+        <w:rPr>
+          <w:rFonts w:ascii="Times New Roman" w:eastAsia="Times New Roman" w:hAnsi="Times New Roman" w:cs="Times New Roman"/>
+        </w:rPr>
+        <w:t xml:space="preserve"> attached. listens for ESC to be pressed then quits the application)</w:t>
+      </w:r>
+    </w:p>
+    <w:p>
+      <w:pPr>
         <w:pStyle w:val="Heading2"/>
         <w:rPr>
           <w:b/>
@@ -8255,6 +8413,53 @@
         </w:rPr>
         <w:t xml:space="preserve"> attached. is enabled by scripts. a visual element of a sensor ping)</w:t>
       </w:r>
+    </w:p>
+    <w:p>
+      <w:pPr>
+        <w:numPr>
+          <w:ilvl w:val="0"/>
+          <w:numId w:val="9"/>
+        </w:numPr>
+        <w:rPr>
+          <w:rFonts w:ascii="Times New Roman" w:eastAsia="Times New Roman" w:hAnsi="Times New Roman" w:cs="Times New Roman"/>
+        </w:rPr>
+      </w:pPr>
+      <w:proofErr w:type="spellStart"/>
+      <w:r>
+        <w:rPr>
+          <w:rFonts w:ascii="Times New Roman" w:eastAsia="Times New Roman" w:hAnsi="Times New Roman" w:cs="Times New Roman"/>
+        </w:rPr>
+        <w:t>BackKeyListener</w:t>
+      </w:r>
+      <w:proofErr w:type="spellEnd"/>
+      <w:r>
+        <w:rPr>
+          <w:rFonts w:ascii="Times New Roman" w:eastAsia="Times New Roman" w:hAnsi="Times New Roman" w:cs="Times New Roman"/>
+        </w:rPr>
+        <w:tab/>
+        <w:t xml:space="preserve">(has </w:t>
+      </w:r>
+      <w:proofErr w:type="spellStart"/>
+      <w:r>
+        <w:rPr>
+          <w:rFonts w:ascii="Times New Roman" w:eastAsia="Times New Roman" w:hAnsi="Times New Roman" w:cs="Times New Roman"/>
+        </w:rPr>
+        <w:t>BackButton.cs</w:t>
+      </w:r>
+      <w:proofErr w:type="spellEnd"/>
+      <w:r>
+        <w:rPr>
+          <w:rFonts w:ascii="Times New Roman" w:eastAsia="Times New Roman" w:hAnsi="Times New Roman" w:cs="Times New Roman"/>
+        </w:rPr>
+        <w:t xml:space="preserve"> attacked. Listens for ESC key then manages return to Sensor Placement scene)</w:t>
+      </w:r>
+    </w:p>
+    <w:p>
+      <w:pPr>
+        <w:rPr>
+          <w:rFonts w:ascii="Times New Roman" w:eastAsia="Times New Roman" w:hAnsi="Times New Roman" w:cs="Times New Roman"/>
+        </w:rPr>
+      </w:pPr>
     </w:p>
     <w:p>
       <w:pPr>
@@ -10529,6 +10734,119 @@
     </w:lvl>
   </w:abstractNum>
   <w:abstractNum w:abstractNumId="10" w15:restartNumberingAfterBreak="0">
+    <w:nsid w:val="0CCE735F"/>
+    <w:multiLevelType w:val="hybridMultilevel"/>
+    <w:tmpl w:val="83A48DDA"/>
+    <w:lvl w:ilvl="0" w:tplc="04090001">
+      <w:start w:val="1"/>
+      <w:numFmt w:val="bullet"/>
+      <w:lvlText w:val=""/>
+      <w:lvlJc w:val="left"/>
+      <w:pPr>
+        <w:ind w:left="720" w:hanging="360"/>
+      </w:pPr>
+      <w:rPr>
+        <w:rFonts w:ascii="Symbol" w:hAnsi="Symbol" w:hint="default"/>
+      </w:rPr>
+    </w:lvl>
+    <w:lvl w:ilvl="1" w:tplc="04090003" w:tentative="1">
+      <w:start w:val="1"/>
+      <w:numFmt w:val="bullet"/>
+      <w:lvlText w:val="o"/>
+      <w:lvlJc w:val="left"/>
+      <w:pPr>
+        <w:ind w:left="1440" w:hanging="360"/>
+      </w:pPr>
+      <w:rPr>
+        <w:rFonts w:ascii="Courier New" w:hAnsi="Courier New" w:cs="Courier New" w:hint="default"/>
+      </w:rPr>
+    </w:lvl>
+    <w:lvl w:ilvl="2" w:tplc="04090005" w:tentative="1">
+      <w:start w:val="1"/>
+      <w:numFmt w:val="bullet"/>
+      <w:lvlText w:val=""/>
+      <w:lvlJc w:val="left"/>
+      <w:pPr>
+        <w:ind w:left="2160" w:hanging="360"/>
+      </w:pPr>
+      <w:rPr>
+        <w:rFonts w:ascii="Wingdings" w:hAnsi="Wingdings" w:hint="default"/>
+      </w:rPr>
+    </w:lvl>
+    <w:lvl w:ilvl="3" w:tplc="04090001" w:tentative="1">
+      <w:start w:val="1"/>
+      <w:numFmt w:val="bullet"/>
+      <w:lvlText w:val=""/>
+      <w:lvlJc w:val="left"/>
+      <w:pPr>
+        <w:ind w:left="2880" w:hanging="360"/>
+      </w:pPr>
+      <w:rPr>
+        <w:rFonts w:ascii="Symbol" w:hAnsi="Symbol" w:hint="default"/>
+      </w:rPr>
+    </w:lvl>
+    <w:lvl w:ilvl="4" w:tplc="04090003" w:tentative="1">
+      <w:start w:val="1"/>
+      <w:numFmt w:val="bullet"/>
+      <w:lvlText w:val="o"/>
+      <w:lvlJc w:val="left"/>
+      <w:pPr>
+        <w:ind w:left="3600" w:hanging="360"/>
+      </w:pPr>
+      <w:rPr>
+        <w:rFonts w:ascii="Courier New" w:hAnsi="Courier New" w:cs="Courier New" w:hint="default"/>
+      </w:rPr>
+    </w:lvl>
+    <w:lvl w:ilvl="5" w:tplc="04090005" w:tentative="1">
+      <w:start w:val="1"/>
+      <w:numFmt w:val="bullet"/>
+      <w:lvlText w:val=""/>
+      <w:lvlJc w:val="left"/>
+      <w:pPr>
+        <w:ind w:left="4320" w:hanging="360"/>
+      </w:pPr>
+      <w:rPr>
+        <w:rFonts w:ascii="Wingdings" w:hAnsi="Wingdings" w:hint="default"/>
+      </w:rPr>
+    </w:lvl>
+    <w:lvl w:ilvl="6" w:tplc="04090001" w:tentative="1">
+      <w:start w:val="1"/>
+      <w:numFmt w:val="bullet"/>
+      <w:lvlText w:val=""/>
+      <w:lvlJc w:val="left"/>
+      <w:pPr>
+        <w:ind w:left="5040" w:hanging="360"/>
+      </w:pPr>
+      <w:rPr>
+        <w:rFonts w:ascii="Symbol" w:hAnsi="Symbol" w:hint="default"/>
+      </w:rPr>
+    </w:lvl>
+    <w:lvl w:ilvl="7" w:tplc="04090003" w:tentative="1">
+      <w:start w:val="1"/>
+      <w:numFmt w:val="bullet"/>
+      <w:lvlText w:val="o"/>
+      <w:lvlJc w:val="left"/>
+      <w:pPr>
+        <w:ind w:left="5760" w:hanging="360"/>
+      </w:pPr>
+      <w:rPr>
+        <w:rFonts w:ascii="Courier New" w:hAnsi="Courier New" w:cs="Courier New" w:hint="default"/>
+      </w:rPr>
+    </w:lvl>
+    <w:lvl w:ilvl="8" w:tplc="04090005" w:tentative="1">
+      <w:start w:val="1"/>
+      <w:numFmt w:val="bullet"/>
+      <w:lvlText w:val=""/>
+      <w:lvlJc w:val="left"/>
+      <w:pPr>
+        <w:ind w:left="6480" w:hanging="360"/>
+      </w:pPr>
+      <w:rPr>
+        <w:rFonts w:ascii="Wingdings" w:hAnsi="Wingdings" w:hint="default"/>
+      </w:rPr>
+    </w:lvl>
+  </w:abstractNum>
+  <w:abstractNum w:abstractNumId="11" w15:restartNumberingAfterBreak="0">
     <w:nsid w:val="0D440DB9"/>
     <w:multiLevelType w:val="multilevel"/>
     <w:tmpl w:val="5EC8B030"/>
@@ -10641,7 +10959,7 @@
       </w:rPr>
     </w:lvl>
   </w:abstractNum>
-  <w:abstractNum w:abstractNumId="11" w15:restartNumberingAfterBreak="0">
+  <w:abstractNum w:abstractNumId="12" w15:restartNumberingAfterBreak="0">
     <w:nsid w:val="0E672F62"/>
     <w:multiLevelType w:val="multilevel"/>
     <w:tmpl w:val="DEF28680"/>
@@ -10754,7 +11072,7 @@
       </w:rPr>
     </w:lvl>
   </w:abstractNum>
-  <w:abstractNum w:abstractNumId="12" w15:restartNumberingAfterBreak="0">
+  <w:abstractNum w:abstractNumId="13" w15:restartNumberingAfterBreak="0">
     <w:nsid w:val="0EAB6B2B"/>
     <w:multiLevelType w:val="multilevel"/>
     <w:tmpl w:val="286AE6D2"/>
@@ -10867,7 +11185,7 @@
       </w:rPr>
     </w:lvl>
   </w:abstractNum>
-  <w:abstractNum w:abstractNumId="13" w15:restartNumberingAfterBreak="0">
+  <w:abstractNum w:abstractNumId="14" w15:restartNumberingAfterBreak="0">
     <w:nsid w:val="0FE56629"/>
     <w:multiLevelType w:val="multilevel"/>
     <w:tmpl w:val="0E9000AC"/>
@@ -10980,7 +11298,7 @@
       </w:rPr>
     </w:lvl>
   </w:abstractNum>
-  <w:abstractNum w:abstractNumId="14" w15:restartNumberingAfterBreak="0">
+  <w:abstractNum w:abstractNumId="15" w15:restartNumberingAfterBreak="0">
     <w:nsid w:val="10AC508E"/>
     <w:multiLevelType w:val="multilevel"/>
     <w:tmpl w:val="18FE3D52"/>
@@ -11093,7 +11411,7 @@
       </w:rPr>
     </w:lvl>
   </w:abstractNum>
-  <w:abstractNum w:abstractNumId="15" w15:restartNumberingAfterBreak="0">
+  <w:abstractNum w:abstractNumId="16" w15:restartNumberingAfterBreak="0">
     <w:nsid w:val="12020C19"/>
     <w:multiLevelType w:val="multilevel"/>
     <w:tmpl w:val="A49CA4A8"/>
@@ -11206,7 +11524,7 @@
       </w:rPr>
     </w:lvl>
   </w:abstractNum>
-  <w:abstractNum w:abstractNumId="16" w15:restartNumberingAfterBreak="0">
+  <w:abstractNum w:abstractNumId="17" w15:restartNumberingAfterBreak="0">
     <w:nsid w:val="13583938"/>
     <w:multiLevelType w:val="multilevel"/>
     <w:tmpl w:val="CE44ABB4"/>
@@ -11319,7 +11637,7 @@
       </w:rPr>
     </w:lvl>
   </w:abstractNum>
-  <w:abstractNum w:abstractNumId="17" w15:restartNumberingAfterBreak="0">
+  <w:abstractNum w:abstractNumId="18" w15:restartNumberingAfterBreak="0">
     <w:nsid w:val="14C740AC"/>
     <w:multiLevelType w:val="hybridMultilevel"/>
     <w:tmpl w:val="EDFC6420"/>
@@ -11432,7 +11750,7 @@
       </w:rPr>
     </w:lvl>
   </w:abstractNum>
-  <w:abstractNum w:abstractNumId="18" w15:restartNumberingAfterBreak="0">
+  <w:abstractNum w:abstractNumId="19" w15:restartNumberingAfterBreak="0">
     <w:nsid w:val="171F2C7A"/>
     <w:multiLevelType w:val="multilevel"/>
     <w:tmpl w:val="EB4E98D2"/>
@@ -11545,7 +11863,7 @@
       </w:rPr>
     </w:lvl>
   </w:abstractNum>
-  <w:abstractNum w:abstractNumId="19" w15:restartNumberingAfterBreak="0">
+  <w:abstractNum w:abstractNumId="20" w15:restartNumberingAfterBreak="0">
     <w:nsid w:val="1AC520E6"/>
     <w:multiLevelType w:val="multilevel"/>
     <w:tmpl w:val="BFCA31D2"/>
@@ -11658,7 +11976,7 @@
       </w:rPr>
     </w:lvl>
   </w:abstractNum>
-  <w:abstractNum w:abstractNumId="20" w15:restartNumberingAfterBreak="0">
+  <w:abstractNum w:abstractNumId="21" w15:restartNumberingAfterBreak="0">
     <w:nsid w:val="1BFE28B0"/>
     <w:multiLevelType w:val="multilevel"/>
     <w:tmpl w:val="557E447E"/>
@@ -11771,7 +12089,7 @@
       </w:rPr>
     </w:lvl>
   </w:abstractNum>
-  <w:abstractNum w:abstractNumId="21" w15:restartNumberingAfterBreak="0">
+  <w:abstractNum w:abstractNumId="22" w15:restartNumberingAfterBreak="0">
     <w:nsid w:val="1C383FDE"/>
     <w:multiLevelType w:val="multilevel"/>
     <w:tmpl w:val="F32C92DA"/>
@@ -11884,7 +12202,7 @@
       </w:rPr>
     </w:lvl>
   </w:abstractNum>
-  <w:abstractNum w:abstractNumId="22" w15:restartNumberingAfterBreak="0">
+  <w:abstractNum w:abstractNumId="23" w15:restartNumberingAfterBreak="0">
     <w:nsid w:val="22FA1A5C"/>
     <w:multiLevelType w:val="hybridMultilevel"/>
     <w:tmpl w:val="B2FA9F46"/>
@@ -11997,7 +12315,7 @@
       </w:rPr>
     </w:lvl>
   </w:abstractNum>
-  <w:abstractNum w:abstractNumId="23" w15:restartNumberingAfterBreak="0">
+  <w:abstractNum w:abstractNumId="24" w15:restartNumberingAfterBreak="0">
     <w:nsid w:val="255B576F"/>
     <w:multiLevelType w:val="multilevel"/>
     <w:tmpl w:val="2CA052B4"/>
@@ -12110,7 +12428,7 @@
       </w:rPr>
     </w:lvl>
   </w:abstractNum>
-  <w:abstractNum w:abstractNumId="24" w15:restartNumberingAfterBreak="0">
+  <w:abstractNum w:abstractNumId="25" w15:restartNumberingAfterBreak="0">
     <w:nsid w:val="26CC1FEA"/>
     <w:multiLevelType w:val="multilevel"/>
     <w:tmpl w:val="22A6B7D8"/>
@@ -12223,7 +12541,7 @@
       </w:rPr>
     </w:lvl>
   </w:abstractNum>
-  <w:abstractNum w:abstractNumId="25" w15:restartNumberingAfterBreak="0">
+  <w:abstractNum w:abstractNumId="26" w15:restartNumberingAfterBreak="0">
     <w:nsid w:val="29596C91"/>
     <w:multiLevelType w:val="multilevel"/>
     <w:tmpl w:val="B0925E48"/>
@@ -12336,7 +12654,7 @@
       </w:rPr>
     </w:lvl>
   </w:abstractNum>
-  <w:abstractNum w:abstractNumId="26" w15:restartNumberingAfterBreak="0">
+  <w:abstractNum w:abstractNumId="27" w15:restartNumberingAfterBreak="0">
     <w:nsid w:val="2AA404D0"/>
     <w:multiLevelType w:val="multilevel"/>
     <w:tmpl w:val="8A185498"/>
@@ -12449,7 +12767,7 @@
       </w:rPr>
     </w:lvl>
   </w:abstractNum>
-  <w:abstractNum w:abstractNumId="27" w15:restartNumberingAfterBreak="0">
+  <w:abstractNum w:abstractNumId="28" w15:restartNumberingAfterBreak="0">
     <w:nsid w:val="2CA200EB"/>
     <w:multiLevelType w:val="multilevel"/>
     <w:tmpl w:val="A66896FA"/>
@@ -12562,7 +12880,7 @@
       </w:rPr>
     </w:lvl>
   </w:abstractNum>
-  <w:abstractNum w:abstractNumId="28" w15:restartNumberingAfterBreak="0">
+  <w:abstractNum w:abstractNumId="29" w15:restartNumberingAfterBreak="0">
     <w:nsid w:val="2E325E38"/>
     <w:multiLevelType w:val="multilevel"/>
     <w:tmpl w:val="9C8411B8"/>
@@ -12675,7 +12993,7 @@
       </w:rPr>
     </w:lvl>
   </w:abstractNum>
-  <w:abstractNum w:abstractNumId="29" w15:restartNumberingAfterBreak="0">
+  <w:abstractNum w:abstractNumId="30" w15:restartNumberingAfterBreak="0">
     <w:nsid w:val="30D64BE4"/>
     <w:multiLevelType w:val="multilevel"/>
     <w:tmpl w:val="5ACE0750"/>
@@ -12788,7 +13106,7 @@
       </w:rPr>
     </w:lvl>
   </w:abstractNum>
-  <w:abstractNum w:abstractNumId="30" w15:restartNumberingAfterBreak="0">
+  <w:abstractNum w:abstractNumId="31" w15:restartNumberingAfterBreak="0">
     <w:nsid w:val="32FA5737"/>
     <w:multiLevelType w:val="multilevel"/>
     <w:tmpl w:val="4C164F9E"/>
@@ -12901,7 +13219,7 @@
       </w:rPr>
     </w:lvl>
   </w:abstractNum>
-  <w:abstractNum w:abstractNumId="31" w15:restartNumberingAfterBreak="0">
+  <w:abstractNum w:abstractNumId="32" w15:restartNumberingAfterBreak="0">
     <w:nsid w:val="35A251F7"/>
     <w:multiLevelType w:val="multilevel"/>
     <w:tmpl w:val="696242C2"/>
@@ -13014,7 +13332,7 @@
       </w:rPr>
     </w:lvl>
   </w:abstractNum>
-  <w:abstractNum w:abstractNumId="32" w15:restartNumberingAfterBreak="0">
+  <w:abstractNum w:abstractNumId="33" w15:restartNumberingAfterBreak="0">
     <w:nsid w:val="39356586"/>
     <w:multiLevelType w:val="hybridMultilevel"/>
     <w:tmpl w:val="0A6294A8"/>
@@ -13127,7 +13445,7 @@
       </w:rPr>
     </w:lvl>
   </w:abstractNum>
-  <w:abstractNum w:abstractNumId="33" w15:restartNumberingAfterBreak="0">
+  <w:abstractNum w:abstractNumId="34" w15:restartNumberingAfterBreak="0">
     <w:nsid w:val="3A7027B0"/>
     <w:multiLevelType w:val="multilevel"/>
     <w:tmpl w:val="95681F6E"/>
@@ -13240,7 +13558,7 @@
       </w:rPr>
     </w:lvl>
   </w:abstractNum>
-  <w:abstractNum w:abstractNumId="34" w15:restartNumberingAfterBreak="0">
+  <w:abstractNum w:abstractNumId="35" w15:restartNumberingAfterBreak="0">
     <w:nsid w:val="3AB56016"/>
     <w:multiLevelType w:val="multilevel"/>
     <w:tmpl w:val="1138D2F4"/>
@@ -13353,7 +13671,7 @@
       </w:rPr>
     </w:lvl>
   </w:abstractNum>
-  <w:abstractNum w:abstractNumId="35" w15:restartNumberingAfterBreak="0">
+  <w:abstractNum w:abstractNumId="36" w15:restartNumberingAfterBreak="0">
     <w:nsid w:val="3B561678"/>
     <w:multiLevelType w:val="multilevel"/>
     <w:tmpl w:val="7C8A3528"/>
@@ -13466,7 +13784,7 @@
       </w:rPr>
     </w:lvl>
   </w:abstractNum>
-  <w:abstractNum w:abstractNumId="36" w15:restartNumberingAfterBreak="0">
+  <w:abstractNum w:abstractNumId="37" w15:restartNumberingAfterBreak="0">
     <w:nsid w:val="3F183EF0"/>
     <w:multiLevelType w:val="multilevel"/>
     <w:tmpl w:val="731C521A"/>
@@ -13579,7 +13897,7 @@
       </w:rPr>
     </w:lvl>
   </w:abstractNum>
-  <w:abstractNum w:abstractNumId="37" w15:restartNumberingAfterBreak="0">
+  <w:abstractNum w:abstractNumId="38" w15:restartNumberingAfterBreak="0">
     <w:nsid w:val="40BE734A"/>
     <w:multiLevelType w:val="multilevel"/>
     <w:tmpl w:val="542A29A6"/>
@@ -13692,7 +14010,7 @@
       </w:rPr>
     </w:lvl>
   </w:abstractNum>
-  <w:abstractNum w:abstractNumId="38" w15:restartNumberingAfterBreak="0">
+  <w:abstractNum w:abstractNumId="39" w15:restartNumberingAfterBreak="0">
     <w:nsid w:val="43456DC1"/>
     <w:multiLevelType w:val="multilevel"/>
     <w:tmpl w:val="AD08AFE4"/>
@@ -13805,7 +14123,7 @@
       </w:rPr>
     </w:lvl>
   </w:abstractNum>
-  <w:abstractNum w:abstractNumId="39" w15:restartNumberingAfterBreak="0">
+  <w:abstractNum w:abstractNumId="40" w15:restartNumberingAfterBreak="0">
     <w:nsid w:val="43874DB1"/>
     <w:multiLevelType w:val="multilevel"/>
     <w:tmpl w:val="90404D1C"/>
@@ -13918,7 +14236,7 @@
       </w:rPr>
     </w:lvl>
   </w:abstractNum>
-  <w:abstractNum w:abstractNumId="40" w15:restartNumberingAfterBreak="0">
+  <w:abstractNum w:abstractNumId="41" w15:restartNumberingAfterBreak="0">
     <w:nsid w:val="47B7045C"/>
     <w:multiLevelType w:val="multilevel"/>
     <w:tmpl w:val="D68649B2"/>
@@ -14031,7 +14349,7 @@
       </w:rPr>
     </w:lvl>
   </w:abstractNum>
-  <w:abstractNum w:abstractNumId="41" w15:restartNumberingAfterBreak="0">
+  <w:abstractNum w:abstractNumId="42" w15:restartNumberingAfterBreak="0">
     <w:nsid w:val="4A09798C"/>
     <w:multiLevelType w:val="multilevel"/>
     <w:tmpl w:val="81CE2468"/>
@@ -14144,7 +14462,7 @@
       </w:rPr>
     </w:lvl>
   </w:abstractNum>
-  <w:abstractNum w:abstractNumId="42" w15:restartNumberingAfterBreak="0">
+  <w:abstractNum w:abstractNumId="43" w15:restartNumberingAfterBreak="0">
     <w:nsid w:val="4B1C48E1"/>
     <w:multiLevelType w:val="multilevel"/>
     <w:tmpl w:val="442845D4"/>
@@ -14257,7 +14575,7 @@
       </w:rPr>
     </w:lvl>
   </w:abstractNum>
-  <w:abstractNum w:abstractNumId="43" w15:restartNumberingAfterBreak="0">
+  <w:abstractNum w:abstractNumId="44" w15:restartNumberingAfterBreak="0">
     <w:nsid w:val="4B245EDE"/>
     <w:multiLevelType w:val="multilevel"/>
     <w:tmpl w:val="5EA8E194"/>
@@ -14370,7 +14688,7 @@
       </w:rPr>
     </w:lvl>
   </w:abstractNum>
-  <w:abstractNum w:abstractNumId="44" w15:restartNumberingAfterBreak="0">
+  <w:abstractNum w:abstractNumId="45" w15:restartNumberingAfterBreak="0">
     <w:nsid w:val="4CB87790"/>
     <w:multiLevelType w:val="multilevel"/>
     <w:tmpl w:val="66DEE5E2"/>
@@ -14483,7 +14801,7 @@
       </w:rPr>
     </w:lvl>
   </w:abstractNum>
-  <w:abstractNum w:abstractNumId="45" w15:restartNumberingAfterBreak="0">
+  <w:abstractNum w:abstractNumId="46" w15:restartNumberingAfterBreak="0">
     <w:nsid w:val="4DB3218F"/>
     <w:multiLevelType w:val="multilevel"/>
     <w:tmpl w:val="2592BAE6"/>
@@ -14596,7 +14914,7 @@
       </w:rPr>
     </w:lvl>
   </w:abstractNum>
-  <w:abstractNum w:abstractNumId="46" w15:restartNumberingAfterBreak="0">
+  <w:abstractNum w:abstractNumId="47" w15:restartNumberingAfterBreak="0">
     <w:nsid w:val="511D1B3F"/>
     <w:multiLevelType w:val="hybridMultilevel"/>
     <w:tmpl w:val="D21AAEE6"/>
@@ -14709,7 +15027,7 @@
       </w:rPr>
     </w:lvl>
   </w:abstractNum>
-  <w:abstractNum w:abstractNumId="47" w15:restartNumberingAfterBreak="0">
+  <w:abstractNum w:abstractNumId="48" w15:restartNumberingAfterBreak="0">
     <w:nsid w:val="537208E0"/>
     <w:multiLevelType w:val="multilevel"/>
     <w:tmpl w:val="52E2122E"/>
@@ -14822,7 +15140,120 @@
       </w:rPr>
     </w:lvl>
   </w:abstractNum>
-  <w:abstractNum w:abstractNumId="48" w15:restartNumberingAfterBreak="0">
+  <w:abstractNum w:abstractNumId="49" w15:restartNumberingAfterBreak="0">
+    <w:nsid w:val="56C221C7"/>
+    <w:multiLevelType w:val="hybridMultilevel"/>
+    <w:tmpl w:val="023ACE76"/>
+    <w:lvl w:ilvl="0" w:tplc="04090001">
+      <w:start w:val="1"/>
+      <w:numFmt w:val="bullet"/>
+      <w:lvlText w:val=""/>
+      <w:lvlJc w:val="left"/>
+      <w:pPr>
+        <w:ind w:left="720" w:hanging="360"/>
+      </w:pPr>
+      <w:rPr>
+        <w:rFonts w:ascii="Symbol" w:hAnsi="Symbol" w:hint="default"/>
+      </w:rPr>
+    </w:lvl>
+    <w:lvl w:ilvl="1" w:tplc="04090003" w:tentative="1">
+      <w:start w:val="1"/>
+      <w:numFmt w:val="bullet"/>
+      <w:lvlText w:val="o"/>
+      <w:lvlJc w:val="left"/>
+      <w:pPr>
+        <w:ind w:left="1440" w:hanging="360"/>
+      </w:pPr>
+      <w:rPr>
+        <w:rFonts w:ascii="Courier New" w:hAnsi="Courier New" w:cs="Courier New" w:hint="default"/>
+      </w:rPr>
+    </w:lvl>
+    <w:lvl w:ilvl="2" w:tplc="04090005" w:tentative="1">
+      <w:start w:val="1"/>
+      <w:numFmt w:val="bullet"/>
+      <w:lvlText w:val=""/>
+      <w:lvlJc w:val="left"/>
+      <w:pPr>
+        <w:ind w:left="2160" w:hanging="360"/>
+      </w:pPr>
+      <w:rPr>
+        <w:rFonts w:ascii="Wingdings" w:hAnsi="Wingdings" w:hint="default"/>
+      </w:rPr>
+    </w:lvl>
+    <w:lvl w:ilvl="3" w:tplc="04090001" w:tentative="1">
+      <w:start w:val="1"/>
+      <w:numFmt w:val="bullet"/>
+      <w:lvlText w:val=""/>
+      <w:lvlJc w:val="left"/>
+      <w:pPr>
+        <w:ind w:left="2880" w:hanging="360"/>
+      </w:pPr>
+      <w:rPr>
+        <w:rFonts w:ascii="Symbol" w:hAnsi="Symbol" w:hint="default"/>
+      </w:rPr>
+    </w:lvl>
+    <w:lvl w:ilvl="4" w:tplc="04090003" w:tentative="1">
+      <w:start w:val="1"/>
+      <w:numFmt w:val="bullet"/>
+      <w:lvlText w:val="o"/>
+      <w:lvlJc w:val="left"/>
+      <w:pPr>
+        <w:ind w:left="3600" w:hanging="360"/>
+      </w:pPr>
+      <w:rPr>
+        <w:rFonts w:ascii="Courier New" w:hAnsi="Courier New" w:cs="Courier New" w:hint="default"/>
+      </w:rPr>
+    </w:lvl>
+    <w:lvl w:ilvl="5" w:tplc="04090005" w:tentative="1">
+      <w:start w:val="1"/>
+      <w:numFmt w:val="bullet"/>
+      <w:lvlText w:val=""/>
+      <w:lvlJc w:val="left"/>
+      <w:pPr>
+        <w:ind w:left="4320" w:hanging="360"/>
+      </w:pPr>
+      <w:rPr>
+        <w:rFonts w:ascii="Wingdings" w:hAnsi="Wingdings" w:hint="default"/>
+      </w:rPr>
+    </w:lvl>
+    <w:lvl w:ilvl="6" w:tplc="04090001" w:tentative="1">
+      <w:start w:val="1"/>
+      <w:numFmt w:val="bullet"/>
+      <w:lvlText w:val=""/>
+      <w:lvlJc w:val="left"/>
+      <w:pPr>
+        <w:ind w:left="5040" w:hanging="360"/>
+      </w:pPr>
+      <w:rPr>
+        <w:rFonts w:ascii="Symbol" w:hAnsi="Symbol" w:hint="default"/>
+      </w:rPr>
+    </w:lvl>
+    <w:lvl w:ilvl="7" w:tplc="04090003" w:tentative="1">
+      <w:start w:val="1"/>
+      <w:numFmt w:val="bullet"/>
+      <w:lvlText w:val="o"/>
+      <w:lvlJc w:val="left"/>
+      <w:pPr>
+        <w:ind w:left="5760" w:hanging="360"/>
+      </w:pPr>
+      <w:rPr>
+        <w:rFonts w:ascii="Courier New" w:hAnsi="Courier New" w:cs="Courier New" w:hint="default"/>
+      </w:rPr>
+    </w:lvl>
+    <w:lvl w:ilvl="8" w:tplc="04090005" w:tentative="1">
+      <w:start w:val="1"/>
+      <w:numFmt w:val="bullet"/>
+      <w:lvlText w:val=""/>
+      <w:lvlJc w:val="left"/>
+      <w:pPr>
+        <w:ind w:left="6480" w:hanging="360"/>
+      </w:pPr>
+      <w:rPr>
+        <w:rFonts w:ascii="Wingdings" w:hAnsi="Wingdings" w:hint="default"/>
+      </w:rPr>
+    </w:lvl>
+  </w:abstractNum>
+  <w:abstractNum w:abstractNumId="50" w15:restartNumberingAfterBreak="0">
     <w:nsid w:val="57982C90"/>
     <w:multiLevelType w:val="multilevel"/>
     <w:tmpl w:val="8BF8388E"/>
@@ -14935,7 +15366,7 @@
       </w:rPr>
     </w:lvl>
   </w:abstractNum>
-  <w:abstractNum w:abstractNumId="49" w15:restartNumberingAfterBreak="0">
+  <w:abstractNum w:abstractNumId="51" w15:restartNumberingAfterBreak="0">
     <w:nsid w:val="5E8275B2"/>
     <w:multiLevelType w:val="multilevel"/>
     <w:tmpl w:val="FA2E846A"/>
@@ -15048,7 +15479,7 @@
       </w:rPr>
     </w:lvl>
   </w:abstractNum>
-  <w:abstractNum w:abstractNumId="50" w15:restartNumberingAfterBreak="0">
+  <w:abstractNum w:abstractNumId="52" w15:restartNumberingAfterBreak="0">
     <w:nsid w:val="5E885A71"/>
     <w:multiLevelType w:val="multilevel"/>
     <w:tmpl w:val="FA3460CC"/>
@@ -15161,7 +15592,7 @@
       </w:rPr>
     </w:lvl>
   </w:abstractNum>
-  <w:abstractNum w:abstractNumId="51" w15:restartNumberingAfterBreak="0">
+  <w:abstractNum w:abstractNumId="53" w15:restartNumberingAfterBreak="0">
     <w:nsid w:val="5E9A03ED"/>
     <w:multiLevelType w:val="multilevel"/>
     <w:tmpl w:val="916A029C"/>
@@ -15274,7 +15705,7 @@
       </w:rPr>
     </w:lvl>
   </w:abstractNum>
-  <w:abstractNum w:abstractNumId="52" w15:restartNumberingAfterBreak="0">
+  <w:abstractNum w:abstractNumId="54" w15:restartNumberingAfterBreak="0">
     <w:nsid w:val="5EFF3434"/>
     <w:multiLevelType w:val="multilevel"/>
     <w:tmpl w:val="B4F4942E"/>
@@ -15387,7 +15818,7 @@
       </w:rPr>
     </w:lvl>
   </w:abstractNum>
-  <w:abstractNum w:abstractNumId="53" w15:restartNumberingAfterBreak="0">
+  <w:abstractNum w:abstractNumId="55" w15:restartNumberingAfterBreak="0">
     <w:nsid w:val="5F285C22"/>
     <w:multiLevelType w:val="multilevel"/>
     <w:tmpl w:val="ACF00C72"/>
@@ -15500,7 +15931,7 @@
       </w:rPr>
     </w:lvl>
   </w:abstractNum>
-  <w:abstractNum w:abstractNumId="54" w15:restartNumberingAfterBreak="0">
+  <w:abstractNum w:abstractNumId="56" w15:restartNumberingAfterBreak="0">
     <w:nsid w:val="5F730608"/>
     <w:multiLevelType w:val="multilevel"/>
     <w:tmpl w:val="1F86D940"/>
@@ -15613,7 +16044,7 @@
       </w:rPr>
     </w:lvl>
   </w:abstractNum>
-  <w:abstractNum w:abstractNumId="55" w15:restartNumberingAfterBreak="0">
+  <w:abstractNum w:abstractNumId="57" w15:restartNumberingAfterBreak="0">
     <w:nsid w:val="624961D1"/>
     <w:multiLevelType w:val="multilevel"/>
     <w:tmpl w:val="ADDA0BFA"/>
@@ -15726,7 +16157,7 @@
       </w:rPr>
     </w:lvl>
   </w:abstractNum>
-  <w:abstractNum w:abstractNumId="56" w15:restartNumberingAfterBreak="0">
+  <w:abstractNum w:abstractNumId="58" w15:restartNumberingAfterBreak="0">
     <w:nsid w:val="64670CAD"/>
     <w:multiLevelType w:val="multilevel"/>
     <w:tmpl w:val="F6246452"/>
@@ -15839,7 +16270,7 @@
       </w:rPr>
     </w:lvl>
   </w:abstractNum>
-  <w:abstractNum w:abstractNumId="57" w15:restartNumberingAfterBreak="0">
+  <w:abstractNum w:abstractNumId="59" w15:restartNumberingAfterBreak="0">
     <w:nsid w:val="6B614075"/>
     <w:multiLevelType w:val="multilevel"/>
     <w:tmpl w:val="28129C76"/>
@@ -15952,7 +16383,7 @@
       </w:rPr>
     </w:lvl>
   </w:abstractNum>
-  <w:abstractNum w:abstractNumId="58" w15:restartNumberingAfterBreak="0">
+  <w:abstractNum w:abstractNumId="60" w15:restartNumberingAfterBreak="0">
     <w:nsid w:val="6CD27B64"/>
     <w:multiLevelType w:val="multilevel"/>
     <w:tmpl w:val="1B7A9880"/>
@@ -16065,7 +16496,7 @@
       </w:rPr>
     </w:lvl>
   </w:abstractNum>
-  <w:abstractNum w:abstractNumId="59" w15:restartNumberingAfterBreak="0">
+  <w:abstractNum w:abstractNumId="61" w15:restartNumberingAfterBreak="0">
     <w:nsid w:val="6D680FCC"/>
     <w:multiLevelType w:val="multilevel"/>
     <w:tmpl w:val="7AE65576"/>
@@ -16178,7 +16609,7 @@
       </w:rPr>
     </w:lvl>
   </w:abstractNum>
-  <w:abstractNum w:abstractNumId="60" w15:restartNumberingAfterBreak="0">
+  <w:abstractNum w:abstractNumId="62" w15:restartNumberingAfterBreak="0">
     <w:nsid w:val="7387565E"/>
     <w:multiLevelType w:val="multilevel"/>
     <w:tmpl w:val="5CEC4A86"/>
@@ -16291,7 +16722,7 @@
       </w:rPr>
     </w:lvl>
   </w:abstractNum>
-  <w:abstractNum w:abstractNumId="61" w15:restartNumberingAfterBreak="0">
+  <w:abstractNum w:abstractNumId="63" w15:restartNumberingAfterBreak="0">
     <w:nsid w:val="772A667A"/>
     <w:multiLevelType w:val="multilevel"/>
     <w:tmpl w:val="34B6A600"/>
@@ -16404,7 +16835,7 @@
       </w:rPr>
     </w:lvl>
   </w:abstractNum>
-  <w:abstractNum w:abstractNumId="62" w15:restartNumberingAfterBreak="0">
+  <w:abstractNum w:abstractNumId="64" w15:restartNumberingAfterBreak="0">
     <w:nsid w:val="7A16020D"/>
     <w:multiLevelType w:val="multilevel"/>
     <w:tmpl w:val="BD781C20"/>
@@ -16517,7 +16948,7 @@
       </w:rPr>
     </w:lvl>
   </w:abstractNum>
-  <w:abstractNum w:abstractNumId="63" w15:restartNumberingAfterBreak="0">
+  <w:abstractNum w:abstractNumId="65" w15:restartNumberingAfterBreak="0">
     <w:nsid w:val="7DC5380D"/>
     <w:multiLevelType w:val="multilevel"/>
     <w:tmpl w:val="2F08C654"/>
@@ -16631,196 +17062,202 @@
     </w:lvl>
   </w:abstractNum>
   <w:num w:numId="1" w16cid:durableId="424574728">
-    <w:abstractNumId w:val="60"/>
+    <w:abstractNumId w:val="62"/>
   </w:num>
   <w:num w:numId="2" w16cid:durableId="265969658">
-    <w:abstractNumId w:val="48"/>
+    <w:abstractNumId w:val="50"/>
   </w:num>
   <w:num w:numId="3" w16cid:durableId="113209354">
-    <w:abstractNumId w:val="25"/>
+    <w:abstractNumId w:val="26"/>
   </w:num>
   <w:num w:numId="4" w16cid:durableId="682170887">
-    <w:abstractNumId w:val="36"/>
+    <w:abstractNumId w:val="37"/>
   </w:num>
   <w:num w:numId="5" w16cid:durableId="1218710207">
-    <w:abstractNumId w:val="33"/>
+    <w:abstractNumId w:val="34"/>
   </w:num>
   <w:num w:numId="6" w16cid:durableId="394352758">
     <w:abstractNumId w:val="6"/>
   </w:num>
   <w:num w:numId="7" w16cid:durableId="155538354">
+    <w:abstractNumId w:val="65"/>
+  </w:num>
+  <w:num w:numId="8" w16cid:durableId="675499555">
+    <w:abstractNumId w:val="44"/>
+  </w:num>
+  <w:num w:numId="9" w16cid:durableId="1352025301">
     <w:abstractNumId w:val="63"/>
   </w:num>
-  <w:num w:numId="8" w16cid:durableId="675499555">
-    <w:abstractNumId w:val="43"/>
-  </w:num>
-  <w:num w:numId="9" w16cid:durableId="1352025301">
-    <w:abstractNumId w:val="61"/>
-  </w:num>
   <w:num w:numId="10" w16cid:durableId="343674950">
-    <w:abstractNumId w:val="52"/>
+    <w:abstractNumId w:val="54"/>
   </w:num>
   <w:num w:numId="11" w16cid:durableId="1240286338">
     <w:abstractNumId w:val="0"/>
   </w:num>
   <w:num w:numId="12" w16cid:durableId="108548489">
-    <w:abstractNumId w:val="40"/>
+    <w:abstractNumId w:val="41"/>
   </w:num>
   <w:num w:numId="13" w16cid:durableId="552884187">
-    <w:abstractNumId w:val="24"/>
+    <w:abstractNumId w:val="25"/>
   </w:num>
   <w:num w:numId="14" w16cid:durableId="59139123">
     <w:abstractNumId w:val="3"/>
   </w:num>
   <w:num w:numId="15" w16cid:durableId="1934898423">
+    <w:abstractNumId w:val="53"/>
+  </w:num>
+  <w:num w:numId="16" w16cid:durableId="82185550">
+    <w:abstractNumId w:val="22"/>
+  </w:num>
+  <w:num w:numId="17" w16cid:durableId="1108890752">
+    <w:abstractNumId w:val="12"/>
+  </w:num>
+  <w:num w:numId="18" w16cid:durableId="691226712">
+    <w:abstractNumId w:val="30"/>
+  </w:num>
+  <w:num w:numId="19" w16cid:durableId="385641174">
+    <w:abstractNumId w:val="56"/>
+  </w:num>
+  <w:num w:numId="20" w16cid:durableId="456339139">
+    <w:abstractNumId w:val="52"/>
+  </w:num>
+  <w:num w:numId="21" w16cid:durableId="638655978">
+    <w:abstractNumId w:val="61"/>
+  </w:num>
+  <w:num w:numId="22" w16cid:durableId="439691459">
     <w:abstractNumId w:val="51"/>
   </w:num>
-  <w:num w:numId="16" w16cid:durableId="82185550">
-    <w:abstractNumId w:val="21"/>
-  </w:num>
-  <w:num w:numId="17" w16cid:durableId="1108890752">
-    <w:abstractNumId w:val="11"/>
-  </w:num>
-  <w:num w:numId="18" w16cid:durableId="691226712">
-    <w:abstractNumId w:val="29"/>
-  </w:num>
-  <w:num w:numId="19" w16cid:durableId="385641174">
-    <w:abstractNumId w:val="54"/>
-  </w:num>
-  <w:num w:numId="20" w16cid:durableId="456339139">
-    <w:abstractNumId w:val="50"/>
-  </w:num>
-  <w:num w:numId="21" w16cid:durableId="638655978">
-    <w:abstractNumId w:val="59"/>
-  </w:num>
-  <w:num w:numId="22" w16cid:durableId="439691459">
-    <w:abstractNumId w:val="49"/>
-  </w:num>
   <w:num w:numId="23" w16cid:durableId="2135756118">
-    <w:abstractNumId w:val="42"/>
+    <w:abstractNumId w:val="43"/>
   </w:num>
   <w:num w:numId="24" w16cid:durableId="1213661354">
-    <w:abstractNumId w:val="31"/>
+    <w:abstractNumId w:val="32"/>
   </w:num>
   <w:num w:numId="25" w16cid:durableId="678971852">
-    <w:abstractNumId w:val="15"/>
+    <w:abstractNumId w:val="16"/>
   </w:num>
   <w:num w:numId="26" w16cid:durableId="4093144">
     <w:abstractNumId w:val="7"/>
   </w:num>
   <w:num w:numId="27" w16cid:durableId="1421560033">
-    <w:abstractNumId w:val="45"/>
+    <w:abstractNumId w:val="46"/>
   </w:num>
   <w:num w:numId="28" w16cid:durableId="944725098">
-    <w:abstractNumId w:val="39"/>
+    <w:abstractNumId w:val="40"/>
   </w:num>
   <w:num w:numId="29" w16cid:durableId="1449592662">
     <w:abstractNumId w:val="2"/>
   </w:num>
   <w:num w:numId="30" w16cid:durableId="53041799">
-    <w:abstractNumId w:val="56"/>
+    <w:abstractNumId w:val="58"/>
   </w:num>
   <w:num w:numId="31" w16cid:durableId="1644116947">
+    <w:abstractNumId w:val="36"/>
+  </w:num>
+  <w:num w:numId="32" w16cid:durableId="974220008">
+    <w:abstractNumId w:val="14"/>
+  </w:num>
+  <w:num w:numId="33" w16cid:durableId="1646550230">
+    <w:abstractNumId w:val="27"/>
+  </w:num>
+  <w:num w:numId="34" w16cid:durableId="408576062">
+    <w:abstractNumId w:val="60"/>
+  </w:num>
+  <w:num w:numId="35" w16cid:durableId="1629117918">
+    <w:abstractNumId w:val="28"/>
+  </w:num>
+  <w:num w:numId="36" w16cid:durableId="24138821">
+    <w:abstractNumId w:val="42"/>
+  </w:num>
+  <w:num w:numId="37" w16cid:durableId="2056853784">
+    <w:abstractNumId w:val="19"/>
+  </w:num>
+  <w:num w:numId="38" w16cid:durableId="2145267560">
+    <w:abstractNumId w:val="64"/>
+  </w:num>
+  <w:num w:numId="39" w16cid:durableId="1998723217">
+    <w:abstractNumId w:val="21"/>
+  </w:num>
+  <w:num w:numId="40" w16cid:durableId="1749689857">
+    <w:abstractNumId w:val="13"/>
+  </w:num>
+  <w:num w:numId="41" w16cid:durableId="1049770440">
+    <w:abstractNumId w:val="20"/>
+  </w:num>
+  <w:num w:numId="42" w16cid:durableId="1164125404">
     <w:abstractNumId w:val="35"/>
   </w:num>
-  <w:num w:numId="32" w16cid:durableId="974220008">
-    <w:abstractNumId w:val="13"/>
-  </w:num>
-  <w:num w:numId="33" w16cid:durableId="1646550230">
-    <w:abstractNumId w:val="26"/>
-  </w:num>
-  <w:num w:numId="34" w16cid:durableId="408576062">
-    <w:abstractNumId w:val="58"/>
-  </w:num>
-  <w:num w:numId="35" w16cid:durableId="1629117918">
-    <w:abstractNumId w:val="27"/>
-  </w:num>
-  <w:num w:numId="36" w16cid:durableId="24138821">
-    <w:abstractNumId w:val="41"/>
-  </w:num>
-  <w:num w:numId="37" w16cid:durableId="2056853784">
-    <w:abstractNumId w:val="18"/>
-  </w:num>
-  <w:num w:numId="38" w16cid:durableId="2145267560">
-    <w:abstractNumId w:val="62"/>
-  </w:num>
-  <w:num w:numId="39" w16cid:durableId="1998723217">
-    <w:abstractNumId w:val="20"/>
-  </w:num>
-  <w:num w:numId="40" w16cid:durableId="1749689857">
-    <w:abstractNumId w:val="12"/>
-  </w:num>
-  <w:num w:numId="41" w16cid:durableId="1049770440">
-    <w:abstractNumId w:val="19"/>
-  </w:num>
-  <w:num w:numId="42" w16cid:durableId="1164125404">
-    <w:abstractNumId w:val="34"/>
-  </w:num>
   <w:num w:numId="43" w16cid:durableId="506100441">
-    <w:abstractNumId w:val="10"/>
+    <w:abstractNumId w:val="11"/>
   </w:num>
   <w:num w:numId="44" w16cid:durableId="435945655">
     <w:abstractNumId w:val="9"/>
   </w:num>
   <w:num w:numId="45" w16cid:durableId="1427192325">
-    <w:abstractNumId w:val="44"/>
+    <w:abstractNumId w:val="45"/>
   </w:num>
   <w:num w:numId="46" w16cid:durableId="1498620159">
     <w:abstractNumId w:val="4"/>
   </w:num>
   <w:num w:numId="47" w16cid:durableId="1656647196">
-    <w:abstractNumId w:val="30"/>
+    <w:abstractNumId w:val="31"/>
   </w:num>
   <w:num w:numId="48" w16cid:durableId="865488030">
-    <w:abstractNumId w:val="37"/>
+    <w:abstractNumId w:val="38"/>
   </w:num>
   <w:num w:numId="49" w16cid:durableId="787704509">
-    <w:abstractNumId w:val="57"/>
+    <w:abstractNumId w:val="59"/>
   </w:num>
   <w:num w:numId="50" w16cid:durableId="2123572815">
-    <w:abstractNumId w:val="23"/>
+    <w:abstractNumId w:val="24"/>
   </w:num>
   <w:num w:numId="51" w16cid:durableId="419566718">
     <w:abstractNumId w:val="8"/>
   </w:num>
   <w:num w:numId="52" w16cid:durableId="1700661301">
-    <w:abstractNumId w:val="38"/>
+    <w:abstractNumId w:val="39"/>
   </w:num>
   <w:num w:numId="53" w16cid:durableId="1726290731">
-    <w:abstractNumId w:val="14"/>
+    <w:abstractNumId w:val="15"/>
   </w:num>
   <w:num w:numId="54" w16cid:durableId="1795564927">
     <w:abstractNumId w:val="5"/>
   </w:num>
   <w:num w:numId="55" w16cid:durableId="219873790">
-    <w:abstractNumId w:val="55"/>
+    <w:abstractNumId w:val="57"/>
   </w:num>
   <w:num w:numId="56" w16cid:durableId="1642929583">
-    <w:abstractNumId w:val="47"/>
+    <w:abstractNumId w:val="48"/>
   </w:num>
   <w:num w:numId="57" w16cid:durableId="557864377">
-    <w:abstractNumId w:val="28"/>
+    <w:abstractNumId w:val="29"/>
   </w:num>
   <w:num w:numId="58" w16cid:durableId="1340505420">
     <w:abstractNumId w:val="1"/>
   </w:num>
   <w:num w:numId="59" w16cid:durableId="928385638">
-    <w:abstractNumId w:val="16"/>
+    <w:abstractNumId w:val="17"/>
   </w:num>
   <w:num w:numId="60" w16cid:durableId="1803032575">
-    <w:abstractNumId w:val="53"/>
+    <w:abstractNumId w:val="55"/>
   </w:num>
   <w:num w:numId="61" w16cid:durableId="1878856352">
-    <w:abstractNumId w:val="32"/>
+    <w:abstractNumId w:val="33"/>
   </w:num>
   <w:num w:numId="62" w16cid:durableId="1154682221">
-    <w:abstractNumId w:val="46"/>
+    <w:abstractNumId w:val="47"/>
   </w:num>
   <w:num w:numId="63" w16cid:durableId="442728063">
-    <w:abstractNumId w:val="17"/>
+    <w:abstractNumId w:val="18"/>
   </w:num>
   <w:num w:numId="64" w16cid:durableId="1560634528">
-    <w:abstractNumId w:val="22"/>
+    <w:abstractNumId w:val="23"/>
+  </w:num>
+  <w:num w:numId="65" w16cid:durableId="1551500187">
+    <w:abstractNumId w:val="10"/>
+  </w:num>
+  <w:num w:numId="66" w16cid:durableId="787627077">
+    <w:abstractNumId w:val="49"/>
   </w:num>
 </w:numbering>
 </file>

</xml_diff>

<commit_message>
fixed major bug in sensor placement
would not keep sensor settings for the preview object when changing an existing sensor's id. fixed now
</commit_message>
<xml_diff>
--- a/EWGODs/Unity/GoD Sensor GUI Documentation.docx
+++ b/EWGODs/Unity/GoD Sensor GUI Documentation.docx
@@ -125,7 +125,21 @@
         <w:rPr>
           <w:rFonts w:ascii="Times New Roman" w:eastAsia="Times New Roman" w:hAnsi="Times New Roman" w:cs="Times New Roman"/>
         </w:rPr>
-        <w:t>If the ping contains some vertical position data (either do to a vertical component in the incoming ping or the sensor being configured to tilt up or down) then a number will appear next to the ping displaying the number of feet above or below the sensor the ping is at.</w:t>
+        <w:t xml:space="preserve">If the ping contains some vertical position data (either </w:t>
+      </w:r>
+      <w:proofErr w:type="gramStart"/>
+      <w:r>
+        <w:rPr>
+          <w:rFonts w:ascii="Times New Roman" w:eastAsia="Times New Roman" w:hAnsi="Times New Roman" w:cs="Times New Roman"/>
+        </w:rPr>
+        <w:t>do</w:t>
+      </w:r>
+      <w:proofErr w:type="gramEnd"/>
+      <w:r>
+        <w:rPr>
+          <w:rFonts w:ascii="Times New Roman" w:eastAsia="Times New Roman" w:hAnsi="Times New Roman" w:cs="Times New Roman"/>
+        </w:rPr>
+        <w:t xml:space="preserve"> to a vertical component in the incoming ping or the sensor being configured to tilt up or down) then a number will appear next to the ping displaying the number of feet above or below the sensor the ping is at.</w:t>
       </w:r>
     </w:p>
     <w:p>
@@ -217,11 +231,19 @@
       </w:pPr>
       <w:bookmarkStart w:id="2" w:name="_8k8bv8dikivj" w:colFirst="0" w:colLast="0"/>
       <w:bookmarkEnd w:id="2"/>
-      <w:r>
-        <w:rPr>
-          <w:b/>
-        </w:rPr>
-        <w:t>CageConfigDropdown : MonoBehaviour</w:t>
+      <w:proofErr w:type="gramStart"/>
+      <w:r>
+        <w:rPr>
+          <w:b/>
+        </w:rPr>
+        <w:t>CageConfigDropdown :</w:t>
+      </w:r>
+      <w:proofErr w:type="gramEnd"/>
+      <w:r>
+        <w:rPr>
+          <w:b/>
+        </w:rPr>
+        <w:t xml:space="preserve"> MonoBehaviour</w:t>
       </w:r>
     </w:p>
     <w:p>
@@ -354,11 +376,19 @@
           <w:rFonts w:ascii="Times New Roman" w:eastAsia="Times New Roman" w:hAnsi="Times New Roman" w:cs="Times New Roman"/>
         </w:rPr>
       </w:pPr>
-      <w:r>
-        <w:rPr>
-          <w:rFonts w:ascii="Times New Roman" w:eastAsia="Times New Roman" w:hAnsi="Times New Roman" w:cs="Times New Roman"/>
-        </w:rPr>
-        <w:t>GetCurrentConfig(): CageConfiguration</w:t>
+      <w:proofErr w:type="gramStart"/>
+      <w:r>
+        <w:rPr>
+          <w:rFonts w:ascii="Times New Roman" w:eastAsia="Times New Roman" w:hAnsi="Times New Roman" w:cs="Times New Roman"/>
+        </w:rPr>
+        <w:t>GetCurrentConfig(</w:t>
+      </w:r>
+      <w:proofErr w:type="gramEnd"/>
+      <w:r>
+        <w:rPr>
+          <w:rFonts w:ascii="Times New Roman" w:eastAsia="Times New Roman" w:hAnsi="Times New Roman" w:cs="Times New Roman"/>
+        </w:rPr>
+        <w:t>): CageConfiguration</w:t>
       </w:r>
     </w:p>
     <w:p>
@@ -399,11 +429,19 @@
       </w:pPr>
       <w:bookmarkStart w:id="4" w:name="_fp23gb6nvcgu" w:colFirst="0" w:colLast="0"/>
       <w:bookmarkEnd w:id="4"/>
-      <w:r>
-        <w:rPr>
-          <w:b/>
-        </w:rPr>
-        <w:t>Saver : MonoBehaviour</w:t>
+      <w:proofErr w:type="gramStart"/>
+      <w:r>
+        <w:rPr>
+          <w:b/>
+        </w:rPr>
+        <w:t>Saver :</w:t>
+      </w:r>
+      <w:proofErr w:type="gramEnd"/>
+      <w:r>
+        <w:rPr>
+          <w:b/>
+        </w:rPr>
+        <w:t xml:space="preserve"> MonoBehaviour</w:t>
       </w:r>
     </w:p>
     <w:p>
@@ -450,7 +488,21 @@
         <w:rPr>
           <w:rFonts w:ascii="Times New Roman" w:eastAsia="Times New Roman" w:hAnsi="Times New Roman" w:cs="Times New Roman"/>
         </w:rPr>
-        <w:t>static ForceSave(): void</w:t>
+        <w:t xml:space="preserve">static </w:t>
+      </w:r>
+      <w:proofErr w:type="gramStart"/>
+      <w:r>
+        <w:rPr>
+          <w:rFonts w:ascii="Times New Roman" w:eastAsia="Times New Roman" w:hAnsi="Times New Roman" w:cs="Times New Roman"/>
+        </w:rPr>
+        <w:t>ForceSave(</w:t>
+      </w:r>
+      <w:proofErr w:type="gramEnd"/>
+      <w:r>
+        <w:rPr>
+          <w:rFonts w:ascii="Times New Roman" w:eastAsia="Times New Roman" w:hAnsi="Times New Roman" w:cs="Times New Roman"/>
+        </w:rPr>
+        <w:t>): void</w:t>
       </w:r>
     </w:p>
     <w:p>
@@ -480,11 +532,19 @@
           <w:rFonts w:ascii="Times New Roman" w:eastAsia="Times New Roman" w:hAnsi="Times New Roman" w:cs="Times New Roman"/>
         </w:rPr>
       </w:pPr>
-      <w:r>
-        <w:rPr>
-          <w:rFonts w:ascii="Times New Roman" w:eastAsia="Times New Roman" w:hAnsi="Times New Roman" w:cs="Times New Roman"/>
-        </w:rPr>
-        <w:t>GetState(): SaveState</w:t>
+      <w:proofErr w:type="gramStart"/>
+      <w:r>
+        <w:rPr>
+          <w:rFonts w:ascii="Times New Roman" w:eastAsia="Times New Roman" w:hAnsi="Times New Roman" w:cs="Times New Roman"/>
+        </w:rPr>
+        <w:t>GetState(</w:t>
+      </w:r>
+      <w:proofErr w:type="gramEnd"/>
+      <w:r>
+        <w:rPr>
+          <w:rFonts w:ascii="Times New Roman" w:eastAsia="Times New Roman" w:hAnsi="Times New Roman" w:cs="Times New Roman"/>
+        </w:rPr>
+        <w:t>): SaveState</w:t>
       </w:r>
     </w:p>
     <w:p>
@@ -874,11 +934,19 @@
       </w:pPr>
       <w:bookmarkStart w:id="10" w:name="_omur7pl9eek7" w:colFirst="0" w:colLast="0"/>
       <w:bookmarkEnd w:id="10"/>
-      <w:r>
-        <w:rPr>
-          <w:b/>
-        </w:rPr>
-        <w:t>Ruler : MonoBehaviour</w:t>
+      <w:proofErr w:type="gramStart"/>
+      <w:r>
+        <w:rPr>
+          <w:b/>
+        </w:rPr>
+        <w:t>Ruler :</w:t>
+      </w:r>
+      <w:proofErr w:type="gramEnd"/>
+      <w:r>
+        <w:rPr>
+          <w:b/>
+        </w:rPr>
+        <w:t xml:space="preserve"> MonoBehaviour</w:t>
       </w:r>
     </w:p>
     <w:p>
@@ -919,6 +987,7 @@
           <w:b/>
         </w:rPr>
       </w:pPr>
+      <w:proofErr w:type="gramStart"/>
       <w:r>
         <w:rPr>
           <w:b/>
@@ -929,7 +998,14 @@
         <w:rPr>
           <w:b/>
         </w:rPr>
-        <w:t xml:space="preserve"> : MonoBehaviour</w:t>
+        <w:t xml:space="preserve"> :</w:t>
+      </w:r>
+      <w:proofErr w:type="gramEnd"/>
+      <w:r>
+        <w:rPr>
+          <w:b/>
+        </w:rPr>
+        <w:t xml:space="preserve"> MonoBehaviour</w:t>
       </w:r>
     </w:p>
     <w:p>
@@ -981,11 +1057,19 @@
       </w:pPr>
       <w:bookmarkStart w:id="12" w:name="_j252lzve173z" w:colFirst="0" w:colLast="0"/>
       <w:bookmarkEnd w:id="12"/>
-      <w:r>
-        <w:rPr>
-          <w:b/>
-        </w:rPr>
-        <w:t>CageRenderer : MonoBehaviour</w:t>
+      <w:proofErr w:type="gramStart"/>
+      <w:r>
+        <w:rPr>
+          <w:b/>
+        </w:rPr>
+        <w:t>CageRenderer :</w:t>
+      </w:r>
+      <w:proofErr w:type="gramEnd"/>
+      <w:r>
+        <w:rPr>
+          <w:b/>
+        </w:rPr>
+        <w:t xml:space="preserve"> MonoBehaviour</w:t>
       </w:r>
     </w:p>
     <w:p>
@@ -1331,11 +1415,19 @@
           <w:rFonts w:ascii="Times New Roman" w:eastAsia="Times New Roman" w:hAnsi="Times New Roman" w:cs="Times New Roman"/>
         </w:rPr>
       </w:pPr>
-      <w:r>
-        <w:rPr>
-          <w:rFonts w:ascii="Times New Roman" w:eastAsia="Times New Roman" w:hAnsi="Times New Roman" w:cs="Times New Roman"/>
-        </w:rPr>
-        <w:t>FeetToPixels(float feet): float</w:t>
+      <w:proofErr w:type="gramStart"/>
+      <w:r>
+        <w:rPr>
+          <w:rFonts w:ascii="Times New Roman" w:eastAsia="Times New Roman" w:hAnsi="Times New Roman" w:cs="Times New Roman"/>
+        </w:rPr>
+        <w:t>FeetToPixels(</w:t>
+      </w:r>
+      <w:proofErr w:type="gramEnd"/>
+      <w:r>
+        <w:rPr>
+          <w:rFonts w:ascii="Times New Roman" w:eastAsia="Times New Roman" w:hAnsi="Times New Roman" w:cs="Times New Roman"/>
+        </w:rPr>
+        <w:t>float feet): float</w:t>
       </w:r>
     </w:p>
     <w:p>
@@ -1374,11 +1466,19 @@
       </w:pPr>
       <w:bookmarkStart w:id="14" w:name="_l1je2ykodshb" w:colFirst="0" w:colLast="0"/>
       <w:bookmarkEnd w:id="14"/>
-      <w:r>
-        <w:rPr>
-          <w:b/>
-        </w:rPr>
-        <w:t>QuitListener : MonoBehaviour</w:t>
+      <w:proofErr w:type="gramStart"/>
+      <w:r>
+        <w:rPr>
+          <w:b/>
+        </w:rPr>
+        <w:t>QuitListener :</w:t>
+      </w:r>
+      <w:proofErr w:type="gramEnd"/>
+      <w:r>
+        <w:rPr>
+          <w:b/>
+        </w:rPr>
+        <w:t xml:space="preserve"> MonoBehaviour</w:t>
       </w:r>
     </w:p>
     <w:p>
@@ -1435,11 +1535,19 @@
       </w:pPr>
       <w:bookmarkStart w:id="17" w:name="_1ympa7n90h4k" w:colFirst="0" w:colLast="0"/>
       <w:bookmarkEnd w:id="17"/>
-      <w:r>
-        <w:rPr>
-          <w:b/>
-        </w:rPr>
-        <w:t>SensorDropdown : MonoBehaviour</w:t>
+      <w:proofErr w:type="gramStart"/>
+      <w:r>
+        <w:rPr>
+          <w:b/>
+        </w:rPr>
+        <w:t>SensorDropdown :</w:t>
+      </w:r>
+      <w:proofErr w:type="gramEnd"/>
+      <w:r>
+        <w:rPr>
+          <w:b/>
+        </w:rPr>
+        <w:t xml:space="preserve"> MonoBehaviour</w:t>
       </w:r>
     </w:p>
     <w:p>
@@ -1482,11 +1590,19 @@
           <w:rFonts w:ascii="Times New Roman" w:eastAsia="Times New Roman" w:hAnsi="Times New Roman" w:cs="Times New Roman"/>
         </w:rPr>
       </w:pPr>
-      <w:r>
-        <w:rPr>
-          <w:rFonts w:ascii="Times New Roman" w:eastAsia="Times New Roman" w:hAnsi="Times New Roman" w:cs="Times New Roman"/>
-        </w:rPr>
-        <w:t>GetID(): uint</w:t>
+      <w:proofErr w:type="gramStart"/>
+      <w:r>
+        <w:rPr>
+          <w:rFonts w:ascii="Times New Roman" w:eastAsia="Times New Roman" w:hAnsi="Times New Roman" w:cs="Times New Roman"/>
+        </w:rPr>
+        <w:t>GetID(</w:t>
+      </w:r>
+      <w:proofErr w:type="gramEnd"/>
+      <w:r>
+        <w:rPr>
+          <w:rFonts w:ascii="Times New Roman" w:eastAsia="Times New Roman" w:hAnsi="Times New Roman" w:cs="Times New Roman"/>
+        </w:rPr>
+        <w:t>): uint</w:t>
       </w:r>
     </w:p>
     <w:p>
@@ -1516,11 +1632,19 @@
           <w:rFonts w:ascii="Times New Roman" w:eastAsia="Times New Roman" w:hAnsi="Times New Roman" w:cs="Times New Roman"/>
         </w:rPr>
       </w:pPr>
-      <w:r>
-        <w:rPr>
-          <w:rFonts w:ascii="Times New Roman" w:eastAsia="Times New Roman" w:hAnsi="Times New Roman" w:cs="Times New Roman"/>
-        </w:rPr>
-        <w:t>AddNew(uint id): void</w:t>
+      <w:proofErr w:type="gramStart"/>
+      <w:r>
+        <w:rPr>
+          <w:rFonts w:ascii="Times New Roman" w:eastAsia="Times New Roman" w:hAnsi="Times New Roman" w:cs="Times New Roman"/>
+        </w:rPr>
+        <w:t>AddNew(</w:t>
+      </w:r>
+      <w:proofErr w:type="gramEnd"/>
+      <w:r>
+        <w:rPr>
+          <w:rFonts w:ascii="Times New Roman" w:eastAsia="Times New Roman" w:hAnsi="Times New Roman" w:cs="Times New Roman"/>
+        </w:rPr>
+        <w:t>uint id): void</w:t>
       </w:r>
     </w:p>
     <w:p>
@@ -1550,11 +1674,19 @@
           <w:rFonts w:ascii="Times New Roman" w:eastAsia="Times New Roman" w:hAnsi="Times New Roman" w:cs="Times New Roman"/>
         </w:rPr>
       </w:pPr>
-      <w:r>
-        <w:rPr>
-          <w:rFonts w:ascii="Times New Roman" w:eastAsia="Times New Roman" w:hAnsi="Times New Roman" w:cs="Times New Roman"/>
-        </w:rPr>
-        <w:t>DeleteID(uint id): void</w:t>
+      <w:proofErr w:type="gramStart"/>
+      <w:r>
+        <w:rPr>
+          <w:rFonts w:ascii="Times New Roman" w:eastAsia="Times New Roman" w:hAnsi="Times New Roman" w:cs="Times New Roman"/>
+        </w:rPr>
+        <w:t>DeleteID(</w:t>
+      </w:r>
+      <w:proofErr w:type="gramEnd"/>
+      <w:r>
+        <w:rPr>
+          <w:rFonts w:ascii="Times New Roman" w:eastAsia="Times New Roman" w:hAnsi="Times New Roman" w:cs="Times New Roman"/>
+        </w:rPr>
+        <w:t>uint id): void</w:t>
       </w:r>
     </w:p>
     <w:p>
@@ -1586,6 +1718,7 @@
           <w:rFonts w:ascii="Times New Roman" w:eastAsia="Times New Roman" w:hAnsi="Times New Roman" w:cs="Times New Roman"/>
         </w:rPr>
       </w:pPr>
+      <w:proofErr w:type="gramStart"/>
       <w:r>
         <w:rPr>
           <w:rFonts w:ascii="Times New Roman" w:eastAsia="Times New Roman" w:hAnsi="Times New Roman" w:cs="Times New Roman"/>
@@ -1596,7 +1729,14 @@
         <w:rPr>
           <w:rFonts w:ascii="Times New Roman" w:eastAsia="Times New Roman" w:hAnsi="Times New Roman" w:cs="Times New Roman"/>
         </w:rPr>
-        <w:t>(): void</w:t>
+        <w:t>(</w:t>
+      </w:r>
+      <w:proofErr w:type="gramEnd"/>
+      <w:r>
+        <w:rPr>
+          <w:rFonts w:ascii="Times New Roman" w:eastAsia="Times New Roman" w:hAnsi="Times New Roman" w:cs="Times New Roman"/>
+        </w:rPr>
+        <w:t>): void</w:t>
       </w:r>
     </w:p>
     <w:p>
@@ -1641,11 +1781,19 @@
       </w:pPr>
       <w:bookmarkStart w:id="19" w:name="_qmq5z47ypplz" w:colFirst="0" w:colLast="0"/>
       <w:bookmarkEnd w:id="19"/>
-      <w:r>
-        <w:rPr>
-          <w:b/>
-        </w:rPr>
-        <w:t>AddingButton : MonoBehaviour</w:t>
+      <w:proofErr w:type="gramStart"/>
+      <w:r>
+        <w:rPr>
+          <w:b/>
+        </w:rPr>
+        <w:t>AddingButton :</w:t>
+      </w:r>
+      <w:proofErr w:type="gramEnd"/>
+      <w:r>
+        <w:rPr>
+          <w:b/>
+        </w:rPr>
+        <w:t xml:space="preserve"> MonoBehaviour</w:t>
       </w:r>
     </w:p>
     <w:p>
@@ -1684,11 +1832,19 @@
       </w:pPr>
       <w:bookmarkStart w:id="21" w:name="_ngqad5hnqgdl" w:colFirst="0" w:colLast="0"/>
       <w:bookmarkEnd w:id="21"/>
-      <w:r>
-        <w:rPr>
-          <w:b/>
-        </w:rPr>
-        <w:t>ConfirmButton : MonoBehaviour</w:t>
+      <w:proofErr w:type="gramStart"/>
+      <w:r>
+        <w:rPr>
+          <w:b/>
+        </w:rPr>
+        <w:t>ConfirmButton :</w:t>
+      </w:r>
+      <w:proofErr w:type="gramEnd"/>
+      <w:r>
+        <w:rPr>
+          <w:b/>
+        </w:rPr>
+        <w:t xml:space="preserve"> MonoBehaviour</w:t>
       </w:r>
     </w:p>
     <w:p>
@@ -1731,7 +1887,21 @@
         <w:rPr>
           <w:b/>
         </w:rPr>
-        <w:t>abstract Constrainer : MonoBehaviour</w:t>
+        <w:t xml:space="preserve">abstract </w:t>
+      </w:r>
+      <w:proofErr w:type="gramStart"/>
+      <w:r>
+        <w:rPr>
+          <w:b/>
+        </w:rPr>
+        <w:t>Constrainer :</w:t>
+      </w:r>
+      <w:proofErr w:type="gramEnd"/>
+      <w:r>
+        <w:rPr>
+          <w:b/>
+        </w:rPr>
+        <w:t xml:space="preserve"> MonoBehaviour</w:t>
       </w:r>
     </w:p>
     <w:p>
@@ -1770,11 +1940,19 @@
       </w:pPr>
       <w:bookmarkStart w:id="25" w:name="_eo9tzplp8pl0" w:colFirst="0" w:colLast="0"/>
       <w:bookmarkEnd w:id="25"/>
-      <w:r>
-        <w:rPr>
-          <w:b/>
-        </w:rPr>
-        <w:t>FloatConstrainer : Constrainer</w:t>
+      <w:proofErr w:type="gramStart"/>
+      <w:r>
+        <w:rPr>
+          <w:b/>
+        </w:rPr>
+        <w:t>FloatConstrainer :</w:t>
+      </w:r>
+      <w:proofErr w:type="gramEnd"/>
+      <w:r>
+        <w:rPr>
+          <w:b/>
+        </w:rPr>
+        <w:t xml:space="preserve"> Constrainer</w:t>
       </w:r>
     </w:p>
     <w:p>
@@ -1813,11 +1991,19 @@
       </w:pPr>
       <w:bookmarkStart w:id="27" w:name="_bl7wj42cl2aw" w:colFirst="0" w:colLast="0"/>
       <w:bookmarkEnd w:id="27"/>
-      <w:r>
-        <w:rPr>
-          <w:b/>
-        </w:rPr>
-        <w:t>HAngleConstrainer : FloatConstrainer</w:t>
+      <w:proofErr w:type="gramStart"/>
+      <w:r>
+        <w:rPr>
+          <w:b/>
+        </w:rPr>
+        <w:t>HAngleConstrainer :</w:t>
+      </w:r>
+      <w:proofErr w:type="gramEnd"/>
+      <w:r>
+        <w:rPr>
+          <w:b/>
+        </w:rPr>
+        <w:t xml:space="preserve"> FloatConstrainer</w:t>
       </w:r>
     </w:p>
     <w:p>
@@ -1856,11 +2042,19 @@
       </w:pPr>
       <w:bookmarkStart w:id="29" w:name="_mr7f3ld6am4p" w:colFirst="0" w:colLast="0"/>
       <w:bookmarkEnd w:id="29"/>
-      <w:r>
-        <w:rPr>
-          <w:b/>
-        </w:rPr>
-        <w:t>VAngleConstrainer : FloatConstrainer</w:t>
+      <w:proofErr w:type="gramStart"/>
+      <w:r>
+        <w:rPr>
+          <w:b/>
+        </w:rPr>
+        <w:t>VAngleConstrainer :</w:t>
+      </w:r>
+      <w:proofErr w:type="gramEnd"/>
+      <w:r>
+        <w:rPr>
+          <w:b/>
+        </w:rPr>
+        <w:t xml:space="preserve"> FloatConstrainer</w:t>
       </w:r>
     </w:p>
     <w:p>
@@ -1899,11 +2093,19 @@
       </w:pPr>
       <w:bookmarkStart w:id="31" w:name="_7nl6hnc4lh3t" w:colFirst="0" w:colLast="0"/>
       <w:bookmarkEnd w:id="31"/>
-      <w:r>
-        <w:rPr>
-          <w:b/>
-        </w:rPr>
-        <w:t>PosFloatConstrainer : FloatConstrainer</w:t>
+      <w:proofErr w:type="gramStart"/>
+      <w:r>
+        <w:rPr>
+          <w:b/>
+        </w:rPr>
+        <w:t>PosFloatConstrainer :</w:t>
+      </w:r>
+      <w:proofErr w:type="gramEnd"/>
+      <w:r>
+        <w:rPr>
+          <w:b/>
+        </w:rPr>
+        <w:t xml:space="preserve"> FloatConstrainer</w:t>
       </w:r>
     </w:p>
     <w:p>
@@ -1942,11 +2144,19 @@
       </w:pPr>
       <w:bookmarkStart w:id="33" w:name="_prep73bk73ea" w:colFirst="0" w:colLast="0"/>
       <w:bookmarkEnd w:id="33"/>
-      <w:r>
-        <w:rPr>
-          <w:b/>
-        </w:rPr>
-        <w:t>XConstrainer : PosFloatConstrainer</w:t>
+      <w:proofErr w:type="gramStart"/>
+      <w:r>
+        <w:rPr>
+          <w:b/>
+        </w:rPr>
+        <w:t>XConstrainer :</w:t>
+      </w:r>
+      <w:proofErr w:type="gramEnd"/>
+      <w:r>
+        <w:rPr>
+          <w:b/>
+        </w:rPr>
+        <w:t xml:space="preserve"> PosFloatConstrainer</w:t>
       </w:r>
     </w:p>
     <w:p>
@@ -1985,11 +2195,19 @@
       </w:pPr>
       <w:bookmarkStart w:id="35" w:name="_41qnfl2xy90e" w:colFirst="0" w:colLast="0"/>
       <w:bookmarkEnd w:id="35"/>
-      <w:r>
-        <w:rPr>
-          <w:b/>
-        </w:rPr>
-        <w:t>YConstrainer : PosFloatConstrainer</w:t>
+      <w:proofErr w:type="gramStart"/>
+      <w:r>
+        <w:rPr>
+          <w:b/>
+        </w:rPr>
+        <w:t>YConstrainer :</w:t>
+      </w:r>
+      <w:proofErr w:type="gramEnd"/>
+      <w:r>
+        <w:rPr>
+          <w:b/>
+        </w:rPr>
+        <w:t xml:space="preserve"> PosFloatConstrainer</w:t>
       </w:r>
     </w:p>
     <w:p>
@@ -2028,11 +2246,19 @@
       </w:pPr>
       <w:bookmarkStart w:id="37" w:name="_vaemv3vf34m" w:colFirst="0" w:colLast="0"/>
       <w:bookmarkEnd w:id="37"/>
-      <w:r>
-        <w:rPr>
-          <w:b/>
-        </w:rPr>
-        <w:t>FloatParser : MonoBehaviour</w:t>
+      <w:proofErr w:type="gramStart"/>
+      <w:r>
+        <w:rPr>
+          <w:b/>
+        </w:rPr>
+        <w:t>FloatParser :</w:t>
+      </w:r>
+      <w:proofErr w:type="gramEnd"/>
+      <w:r>
+        <w:rPr>
+          <w:b/>
+        </w:rPr>
+        <w:t xml:space="preserve"> MonoBehaviour</w:t>
       </w:r>
     </w:p>
     <w:p>
@@ -2075,11 +2301,19 @@
           <w:rFonts w:ascii="Times New Roman" w:eastAsia="Times New Roman" w:hAnsi="Times New Roman" w:cs="Times New Roman"/>
         </w:rPr>
       </w:pPr>
-      <w:r>
-        <w:rPr>
-          <w:rFonts w:ascii="Times New Roman" w:eastAsia="Times New Roman" w:hAnsi="Times New Roman" w:cs="Times New Roman"/>
-        </w:rPr>
-        <w:t>ReadField(): float</w:t>
+      <w:proofErr w:type="gramStart"/>
+      <w:r>
+        <w:rPr>
+          <w:rFonts w:ascii="Times New Roman" w:eastAsia="Times New Roman" w:hAnsi="Times New Roman" w:cs="Times New Roman"/>
+        </w:rPr>
+        <w:t>ReadField(</w:t>
+      </w:r>
+      <w:proofErr w:type="gramEnd"/>
+      <w:r>
+        <w:rPr>
+          <w:rFonts w:ascii="Times New Roman" w:eastAsia="Times New Roman" w:hAnsi="Times New Roman" w:cs="Times New Roman"/>
+        </w:rPr>
+        <w:t>): float</w:t>
       </w:r>
     </w:p>
     <w:p>
@@ -2118,11 +2352,19 @@
       </w:pPr>
       <w:bookmarkStart w:id="39" w:name="_29tdhl2exy4t" w:colFirst="0" w:colLast="0"/>
       <w:bookmarkEnd w:id="39"/>
-      <w:r>
-        <w:rPr>
-          <w:b/>
-        </w:rPr>
-        <w:t>IntParser : MonoBehaviour</w:t>
+      <w:proofErr w:type="gramStart"/>
+      <w:r>
+        <w:rPr>
+          <w:b/>
+        </w:rPr>
+        <w:t>IntParser :</w:t>
+      </w:r>
+      <w:proofErr w:type="gramEnd"/>
+      <w:r>
+        <w:rPr>
+          <w:b/>
+        </w:rPr>
+        <w:t xml:space="preserve"> MonoBehaviour</w:t>
       </w:r>
     </w:p>
     <w:p>
@@ -2165,11 +2407,19 @@
           <w:rFonts w:ascii="Times New Roman" w:eastAsia="Times New Roman" w:hAnsi="Times New Roman" w:cs="Times New Roman"/>
         </w:rPr>
       </w:pPr>
-      <w:r>
-        <w:rPr>
-          <w:rFonts w:ascii="Times New Roman" w:eastAsia="Times New Roman" w:hAnsi="Times New Roman" w:cs="Times New Roman"/>
-        </w:rPr>
-        <w:t>ReadField(): int</w:t>
+      <w:proofErr w:type="gramStart"/>
+      <w:r>
+        <w:rPr>
+          <w:rFonts w:ascii="Times New Roman" w:eastAsia="Times New Roman" w:hAnsi="Times New Roman" w:cs="Times New Roman"/>
+        </w:rPr>
+        <w:t>ReadField(</w:t>
+      </w:r>
+      <w:proofErr w:type="gramEnd"/>
+      <w:r>
+        <w:rPr>
+          <w:rFonts w:ascii="Times New Roman" w:eastAsia="Times New Roman" w:hAnsi="Times New Roman" w:cs="Times New Roman"/>
+        </w:rPr>
+        <w:t>): int</w:t>
       </w:r>
     </w:p>
     <w:p>
@@ -2208,11 +2458,19 @@
       </w:pPr>
       <w:bookmarkStart w:id="41" w:name="_c2d4zlrevjlw" w:colFirst="0" w:colLast="0"/>
       <w:bookmarkEnd w:id="41"/>
-      <w:r>
-        <w:rPr>
-          <w:b/>
-        </w:rPr>
-        <w:t>TypeParser : MonoBehaviour</w:t>
+      <w:proofErr w:type="gramStart"/>
+      <w:r>
+        <w:rPr>
+          <w:b/>
+        </w:rPr>
+        <w:t>TypeParser :</w:t>
+      </w:r>
+      <w:proofErr w:type="gramEnd"/>
+      <w:r>
+        <w:rPr>
+          <w:b/>
+        </w:rPr>
+        <w:t xml:space="preserve"> MonoBehaviour</w:t>
       </w:r>
     </w:p>
     <w:p>
@@ -2255,11 +2513,19 @@
           <w:rFonts w:ascii="Times New Roman" w:eastAsia="Times New Roman" w:hAnsi="Times New Roman" w:cs="Times New Roman"/>
         </w:rPr>
       </w:pPr>
-      <w:r>
-        <w:rPr>
-          <w:rFonts w:ascii="Times New Roman" w:eastAsia="Times New Roman" w:hAnsi="Times New Roman" w:cs="Times New Roman"/>
-        </w:rPr>
-        <w:t>ReadValue(): string</w:t>
+      <w:proofErr w:type="gramStart"/>
+      <w:r>
+        <w:rPr>
+          <w:rFonts w:ascii="Times New Roman" w:eastAsia="Times New Roman" w:hAnsi="Times New Roman" w:cs="Times New Roman"/>
+        </w:rPr>
+        <w:t>ReadValue(</w:t>
+      </w:r>
+      <w:proofErr w:type="gramEnd"/>
+      <w:r>
+        <w:rPr>
+          <w:rFonts w:ascii="Times New Roman" w:eastAsia="Times New Roman" w:hAnsi="Times New Roman" w:cs="Times New Roman"/>
+        </w:rPr>
+        <w:t>): string</w:t>
       </w:r>
     </w:p>
     <w:p>
@@ -2289,11 +2555,19 @@
           <w:rFonts w:ascii="Times New Roman" w:eastAsia="Times New Roman" w:hAnsi="Times New Roman" w:cs="Times New Roman"/>
         </w:rPr>
       </w:pPr>
-      <w:r>
-        <w:rPr>
-          <w:rFonts w:ascii="Times New Roman" w:eastAsia="Times New Roman" w:hAnsi="Times New Roman" w:cs="Times New Roman"/>
-        </w:rPr>
-        <w:t>SetValue(string text): void</w:t>
+      <w:proofErr w:type="gramStart"/>
+      <w:r>
+        <w:rPr>
+          <w:rFonts w:ascii="Times New Roman" w:eastAsia="Times New Roman" w:hAnsi="Times New Roman" w:cs="Times New Roman"/>
+        </w:rPr>
+        <w:t>SetValue(</w:t>
+      </w:r>
+      <w:proofErr w:type="gramEnd"/>
+      <w:r>
+        <w:rPr>
+          <w:rFonts w:ascii="Times New Roman" w:eastAsia="Times New Roman" w:hAnsi="Times New Roman" w:cs="Times New Roman"/>
+        </w:rPr>
+        <w:t>string text): void</w:t>
       </w:r>
     </w:p>
     <w:p>
@@ -2323,12 +2597,20 @@
           <w:rFonts w:ascii="Times New Roman" w:eastAsia="Times New Roman" w:hAnsi="Times New Roman" w:cs="Times New Roman"/>
         </w:rPr>
       </w:pPr>
+      <w:proofErr w:type="gramStart"/>
       <w:r>
         <w:rPr>
           <w:rFonts w:ascii="Times New Roman" w:eastAsia="Times New Roman" w:hAnsi="Times New Roman" w:cs="Times New Roman"/>
         </w:rPr>
         <w:lastRenderedPageBreak/>
-        <w:t>SetValue(uint index): void</w:t>
+        <w:t>SetValue(</w:t>
+      </w:r>
+      <w:proofErr w:type="gramEnd"/>
+      <w:r>
+        <w:rPr>
+          <w:rFonts w:ascii="Times New Roman" w:eastAsia="Times New Roman" w:hAnsi="Times New Roman" w:cs="Times New Roman"/>
+        </w:rPr>
+        <w:t>uint index): void</w:t>
       </w:r>
     </w:p>
     <w:p>
@@ -2367,11 +2649,19 @@
       </w:pPr>
       <w:bookmarkStart w:id="43" w:name="_r2bjr2k7hsu3" w:colFirst="0" w:colLast="0"/>
       <w:bookmarkEnd w:id="43"/>
-      <w:r>
-        <w:rPr>
-          <w:b/>
-        </w:rPr>
-        <w:t>VerticalRotationPreview : MonoBehaviour</w:t>
+      <w:proofErr w:type="gramStart"/>
+      <w:r>
+        <w:rPr>
+          <w:b/>
+        </w:rPr>
+        <w:t>VerticalRotationPreview :</w:t>
+      </w:r>
+      <w:proofErr w:type="gramEnd"/>
+      <w:r>
+        <w:rPr>
+          <w:b/>
+        </w:rPr>
+        <w:t xml:space="preserve"> MonoBehaviour</w:t>
       </w:r>
     </w:p>
     <w:p>
@@ -2452,11 +2742,19 @@
       </w:pPr>
       <w:bookmarkStart w:id="47" w:name="_wgji4rsny82l" w:colFirst="0" w:colLast="0"/>
       <w:bookmarkEnd w:id="47"/>
-      <w:r>
-        <w:rPr>
-          <w:b/>
-        </w:rPr>
-        <w:t>SensorRenderer : MonoBehaviour</w:t>
+      <w:proofErr w:type="gramStart"/>
+      <w:r>
+        <w:rPr>
+          <w:b/>
+        </w:rPr>
+        <w:t>SensorRenderer :</w:t>
+      </w:r>
+      <w:proofErr w:type="gramEnd"/>
+      <w:r>
+        <w:rPr>
+          <w:b/>
+        </w:rPr>
+        <w:t xml:space="preserve"> MonoBehaviour</w:t>
       </w:r>
     </w:p>
     <w:p>
@@ -2529,11 +2827,19 @@
           <w:rFonts w:ascii="Times New Roman" w:eastAsia="Times New Roman" w:hAnsi="Times New Roman" w:cs="Times New Roman"/>
         </w:rPr>
       </w:pPr>
-      <w:r>
-        <w:rPr>
-          <w:rFonts w:ascii="Times New Roman" w:eastAsia="Times New Roman" w:hAnsi="Times New Roman" w:cs="Times New Roman"/>
-        </w:rPr>
-        <w:t>UpdateConfig(SensorConfiguration newConfig): void</w:t>
+      <w:proofErr w:type="gramStart"/>
+      <w:r>
+        <w:rPr>
+          <w:rFonts w:ascii="Times New Roman" w:eastAsia="Times New Roman" w:hAnsi="Times New Roman" w:cs="Times New Roman"/>
+        </w:rPr>
+        <w:t>UpdateConfig(</w:t>
+      </w:r>
+      <w:proofErr w:type="gramEnd"/>
+      <w:r>
+        <w:rPr>
+          <w:rFonts w:ascii="Times New Roman" w:eastAsia="Times New Roman" w:hAnsi="Times New Roman" w:cs="Times New Roman"/>
+        </w:rPr>
+        <w:t>SensorConfiguration newConfig): void</w:t>
       </w:r>
     </w:p>
     <w:p>
@@ -2550,7 +2856,21 @@
         <w:rPr>
           <w:rFonts w:ascii="Times New Roman" w:eastAsia="Times New Roman" w:hAnsi="Times New Roman" w:cs="Times New Roman"/>
         </w:rPr>
-        <w:t>Gives the renderer a new config (or a changed version of an old config) and tells it to display it’s sensor visual to match</w:t>
+        <w:t xml:space="preserve">Gives the renderer a new config (or a changed version of an old config) and tells it to display </w:t>
+      </w:r>
+      <w:proofErr w:type="gramStart"/>
+      <w:r>
+        <w:rPr>
+          <w:rFonts w:ascii="Times New Roman" w:eastAsia="Times New Roman" w:hAnsi="Times New Roman" w:cs="Times New Roman"/>
+        </w:rPr>
+        <w:t>it’s</w:t>
+      </w:r>
+      <w:proofErr w:type="gramEnd"/>
+      <w:r>
+        <w:rPr>
+          <w:rFonts w:ascii="Times New Roman" w:eastAsia="Times New Roman" w:hAnsi="Times New Roman" w:cs="Times New Roman"/>
+        </w:rPr>
+        <w:t xml:space="preserve"> sensor visual to match</w:t>
       </w:r>
     </w:p>
     <w:p>
@@ -2816,11 +3136,19 @@
       </w:pPr>
       <w:bookmarkStart w:id="51" w:name="_yohka0vqvxux" w:colFirst="0" w:colLast="0"/>
       <w:bookmarkEnd w:id="51"/>
-      <w:r>
-        <w:rPr>
-          <w:b/>
-        </w:rPr>
-        <w:t>SensorConfigReader : MonoBehaviour</w:t>
+      <w:proofErr w:type="gramStart"/>
+      <w:r>
+        <w:rPr>
+          <w:b/>
+        </w:rPr>
+        <w:t>SensorConfigReader :</w:t>
+      </w:r>
+      <w:proofErr w:type="gramEnd"/>
+      <w:r>
+        <w:rPr>
+          <w:b/>
+        </w:rPr>
+        <w:t xml:space="preserve"> MonoBehaviour</w:t>
       </w:r>
     </w:p>
     <w:p>
@@ -2863,11 +3191,19 @@
           <w:rFonts w:ascii="Times New Roman" w:eastAsia="Times New Roman" w:hAnsi="Times New Roman" w:cs="Times New Roman"/>
         </w:rPr>
       </w:pPr>
-      <w:r>
-        <w:rPr>
-          <w:rFonts w:ascii="Times New Roman" w:eastAsia="Times New Roman" w:hAnsi="Times New Roman" w:cs="Times New Roman"/>
-        </w:rPr>
-        <w:t>ReadSensor(): SensorConfiguration</w:t>
+      <w:proofErr w:type="gramStart"/>
+      <w:r>
+        <w:rPr>
+          <w:rFonts w:ascii="Times New Roman" w:eastAsia="Times New Roman" w:hAnsi="Times New Roman" w:cs="Times New Roman"/>
+        </w:rPr>
+        <w:t>ReadSensor(</w:t>
+      </w:r>
+      <w:proofErr w:type="gramEnd"/>
+      <w:r>
+        <w:rPr>
+          <w:rFonts w:ascii="Times New Roman" w:eastAsia="Times New Roman" w:hAnsi="Times New Roman" w:cs="Times New Roman"/>
+        </w:rPr>
+        <w:t>): SensorConfiguration</w:t>
       </w:r>
     </w:p>
     <w:p>
@@ -2906,11 +3242,19 @@
       </w:pPr>
       <w:bookmarkStart w:id="53" w:name="_7kjyaz4f2p5h" w:colFirst="0" w:colLast="0"/>
       <w:bookmarkEnd w:id="53"/>
-      <w:r>
-        <w:rPr>
-          <w:b/>
-        </w:rPr>
-        <w:t>SensorManager : MonoBehaviour</w:t>
+      <w:proofErr w:type="gramStart"/>
+      <w:r>
+        <w:rPr>
+          <w:b/>
+        </w:rPr>
+        <w:t>SensorManager :</w:t>
+      </w:r>
+      <w:proofErr w:type="gramEnd"/>
+      <w:r>
+        <w:rPr>
+          <w:b/>
+        </w:rPr>
+        <w:t xml:space="preserve"> MonoBehaviour</w:t>
       </w:r>
     </w:p>
     <w:p>
@@ -2936,11 +3280,19 @@
           <w:rFonts w:ascii="Times New Roman" w:eastAsia="Times New Roman" w:hAnsi="Times New Roman" w:cs="Times New Roman"/>
         </w:rPr>
       </w:pPr>
-      <w:r>
-        <w:rPr>
-          <w:rFonts w:ascii="Times New Roman" w:eastAsia="Times New Roman" w:hAnsi="Times New Roman" w:cs="Times New Roman"/>
-        </w:rPr>
-        <w:t>SaveSensor(uint id, SensorConfiguration newConfig): void</w:t>
+      <w:proofErr w:type="gramStart"/>
+      <w:r>
+        <w:rPr>
+          <w:rFonts w:ascii="Times New Roman" w:eastAsia="Times New Roman" w:hAnsi="Times New Roman" w:cs="Times New Roman"/>
+        </w:rPr>
+        <w:t>SaveSensor(</w:t>
+      </w:r>
+      <w:proofErr w:type="gramEnd"/>
+      <w:r>
+        <w:rPr>
+          <w:rFonts w:ascii="Times New Roman" w:eastAsia="Times New Roman" w:hAnsi="Times New Roman" w:cs="Times New Roman"/>
+        </w:rPr>
+        <w:t>uint id, SensorConfiguration newConfig): void</w:t>
       </w:r>
     </w:p>
     <w:p>
@@ -2970,11 +3322,19 @@
           <w:rFonts w:ascii="Times New Roman" w:eastAsia="Times New Roman" w:hAnsi="Times New Roman" w:cs="Times New Roman"/>
         </w:rPr>
       </w:pPr>
-      <w:r>
-        <w:rPr>
-          <w:rFonts w:ascii="Times New Roman" w:eastAsia="Times New Roman" w:hAnsi="Times New Roman" w:cs="Times New Roman"/>
-        </w:rPr>
-        <w:t>DeleteSensor(uint id): void</w:t>
+      <w:proofErr w:type="gramStart"/>
+      <w:r>
+        <w:rPr>
+          <w:rFonts w:ascii="Times New Roman" w:eastAsia="Times New Roman" w:hAnsi="Times New Roman" w:cs="Times New Roman"/>
+        </w:rPr>
+        <w:t>DeleteSensor(</w:t>
+      </w:r>
+      <w:proofErr w:type="gramEnd"/>
+      <w:r>
+        <w:rPr>
+          <w:rFonts w:ascii="Times New Roman" w:eastAsia="Times New Roman" w:hAnsi="Times New Roman" w:cs="Times New Roman"/>
+        </w:rPr>
+        <w:t>uint id): void</w:t>
       </w:r>
     </w:p>
     <w:p>
@@ -3004,11 +3364,19 @@
           <w:rFonts w:ascii="Times New Roman" w:eastAsia="Times New Roman" w:hAnsi="Times New Roman" w:cs="Times New Roman"/>
         </w:rPr>
       </w:pPr>
-      <w:r>
-        <w:rPr>
-          <w:rFonts w:ascii="Times New Roman" w:eastAsia="Times New Roman" w:hAnsi="Times New Roman" w:cs="Times New Roman"/>
-        </w:rPr>
-        <w:t>FindSensor(uint id): SensorRenderer</w:t>
+      <w:proofErr w:type="gramStart"/>
+      <w:r>
+        <w:rPr>
+          <w:rFonts w:ascii="Times New Roman" w:eastAsia="Times New Roman" w:hAnsi="Times New Roman" w:cs="Times New Roman"/>
+        </w:rPr>
+        <w:t>FindSensor(</w:t>
+      </w:r>
+      <w:proofErr w:type="gramEnd"/>
+      <w:r>
+        <w:rPr>
+          <w:rFonts w:ascii="Times New Roman" w:eastAsia="Times New Roman" w:hAnsi="Times New Roman" w:cs="Times New Roman"/>
+        </w:rPr>
+        <w:t>uint id): SensorRenderer</w:t>
       </w:r>
     </w:p>
     <w:p>
@@ -3038,11 +3406,19 @@
           <w:rFonts w:ascii="Times New Roman" w:eastAsia="Times New Roman" w:hAnsi="Times New Roman" w:cs="Times New Roman"/>
         </w:rPr>
       </w:pPr>
-      <w:r>
-        <w:rPr>
-          <w:rFonts w:ascii="Times New Roman" w:eastAsia="Times New Roman" w:hAnsi="Times New Roman" w:cs="Times New Roman"/>
-        </w:rPr>
-        <w:t>UpdateSensors(): void</w:t>
+      <w:proofErr w:type="gramStart"/>
+      <w:r>
+        <w:rPr>
+          <w:rFonts w:ascii="Times New Roman" w:eastAsia="Times New Roman" w:hAnsi="Times New Roman" w:cs="Times New Roman"/>
+        </w:rPr>
+        <w:t>UpdateSensors(</w:t>
+      </w:r>
+      <w:proofErr w:type="gramEnd"/>
+      <w:r>
+        <w:rPr>
+          <w:rFonts w:ascii="Times New Roman" w:eastAsia="Times New Roman" w:hAnsi="Times New Roman" w:cs="Times New Roman"/>
+        </w:rPr>
+        <w:t>): void</w:t>
       </w:r>
     </w:p>
     <w:p>
@@ -3072,11 +3448,19 @@
           <w:rFonts w:ascii="Times New Roman" w:eastAsia="Times New Roman" w:hAnsi="Times New Roman" w:cs="Times New Roman"/>
         </w:rPr>
       </w:pPr>
-      <w:r>
-        <w:rPr>
-          <w:rFonts w:ascii="Times New Roman" w:eastAsia="Times New Roman" w:hAnsi="Times New Roman" w:cs="Times New Roman"/>
-        </w:rPr>
-        <w:t>GetSensors(): List&lt;SensorRenderer&gt;</w:t>
+      <w:proofErr w:type="gramStart"/>
+      <w:r>
+        <w:rPr>
+          <w:rFonts w:ascii="Times New Roman" w:eastAsia="Times New Roman" w:hAnsi="Times New Roman" w:cs="Times New Roman"/>
+        </w:rPr>
+        <w:t>GetSensors(</w:t>
+      </w:r>
+      <w:proofErr w:type="gramEnd"/>
+      <w:r>
+        <w:rPr>
+          <w:rFonts w:ascii="Times New Roman" w:eastAsia="Times New Roman" w:hAnsi="Times New Roman" w:cs="Times New Roman"/>
+        </w:rPr>
+        <w:t>): List&lt;SensorRenderer&gt;</w:t>
       </w:r>
     </w:p>
     <w:p>
@@ -3098,6 +3482,108 @@
     </w:p>
     <w:p>
       <w:pPr>
+        <w:numPr>
+          <w:ilvl w:val="0"/>
+          <w:numId w:val="22"/>
+        </w:numPr>
+        <w:rPr>
+          <w:rFonts w:ascii="Times New Roman" w:eastAsia="Times New Roman" w:hAnsi="Times New Roman" w:cs="Times New Roman"/>
+        </w:rPr>
+      </w:pPr>
+      <w:proofErr w:type="gramStart"/>
+      <w:r>
+        <w:rPr>
+          <w:rFonts w:ascii="Times New Roman" w:eastAsia="Times New Roman" w:hAnsi="Times New Roman" w:cs="Times New Roman"/>
+        </w:rPr>
+        <w:t>HideSensor(</w:t>
+      </w:r>
+      <w:proofErr w:type="gramEnd"/>
+      <w:r>
+        <w:rPr>
+          <w:rFonts w:ascii="Times New Roman" w:eastAsia="Times New Roman" w:hAnsi="Times New Roman" w:cs="Times New Roman"/>
+        </w:rPr>
+        <w:t>uint id)</w:t>
+      </w:r>
+      <w:r>
+        <w:rPr>
+          <w:rFonts w:ascii="Times New Roman" w:eastAsia="Times New Roman" w:hAnsi="Times New Roman" w:cs="Times New Roman"/>
+        </w:rPr>
+        <w:t xml:space="preserve">: </w:t>
+      </w:r>
+      <w:r>
+        <w:rPr>
+          <w:rFonts w:ascii="Times New Roman" w:eastAsia="Times New Roman" w:hAnsi="Times New Roman" w:cs="Times New Roman"/>
+        </w:rPr>
+        <w:t>void</w:t>
+      </w:r>
+    </w:p>
+    <w:p>
+      <w:pPr>
+        <w:numPr>
+          <w:ilvl w:val="1"/>
+          <w:numId w:val="22"/>
+        </w:numPr>
+        <w:rPr>
+          <w:rFonts w:ascii="Times New Roman" w:eastAsia="Times New Roman" w:hAnsi="Times New Roman" w:cs="Times New Roman"/>
+        </w:rPr>
+      </w:pPr>
+      <w:r>
+        <w:rPr>
+          <w:rFonts w:ascii="Times New Roman" w:eastAsia="Times New Roman" w:hAnsi="Times New Roman" w:cs="Times New Roman"/>
+        </w:rPr>
+        <w:t>Disables the visual of the indicated sensor</w:t>
+      </w:r>
+    </w:p>
+    <w:p>
+      <w:pPr>
+        <w:numPr>
+          <w:ilvl w:val="0"/>
+          <w:numId w:val="22"/>
+        </w:numPr>
+        <w:rPr>
+          <w:rFonts w:ascii="Times New Roman" w:eastAsia="Times New Roman" w:hAnsi="Times New Roman" w:cs="Times New Roman"/>
+        </w:rPr>
+      </w:pPr>
+      <w:proofErr w:type="gramStart"/>
+      <w:r>
+        <w:rPr>
+          <w:rFonts w:ascii="Times New Roman" w:eastAsia="Times New Roman" w:hAnsi="Times New Roman" w:cs="Times New Roman"/>
+        </w:rPr>
+        <w:t>ShowAllSensors</w:t>
+      </w:r>
+      <w:r>
+        <w:rPr>
+          <w:rFonts w:ascii="Times New Roman" w:eastAsia="Times New Roman" w:hAnsi="Times New Roman" w:cs="Times New Roman"/>
+        </w:rPr>
+        <w:t>(</w:t>
+      </w:r>
+      <w:proofErr w:type="gramEnd"/>
+      <w:r>
+        <w:rPr>
+          <w:rFonts w:ascii="Times New Roman" w:eastAsia="Times New Roman" w:hAnsi="Times New Roman" w:cs="Times New Roman"/>
+        </w:rPr>
+        <w:t>): void</w:t>
+      </w:r>
+    </w:p>
+    <w:p>
+      <w:pPr>
+        <w:numPr>
+          <w:ilvl w:val="1"/>
+          <w:numId w:val="22"/>
+        </w:numPr>
+        <w:rPr>
+          <w:rFonts w:ascii="Times New Roman" w:eastAsia="Times New Roman" w:hAnsi="Times New Roman" w:cs="Times New Roman"/>
+        </w:rPr>
+      </w:pPr>
+      <w:r>
+        <w:rPr>
+          <w:rFonts w:ascii="Times New Roman" w:eastAsia="Times New Roman" w:hAnsi="Times New Roman" w:cs="Times New Roman"/>
+        </w:rPr>
+        <w:t>Enables the visuals of all sensors</w:t>
+      </w:r>
+    </w:p>
+    <w:p>
+      <w:pPr>
         <w:pStyle w:val="Heading3"/>
         <w:rPr>
           <w:b/>
@@ -3115,11 +3601,19 @@
       </w:pPr>
       <w:bookmarkStart w:id="55" w:name="_sfgshfk92s0y" w:colFirst="0" w:colLast="0"/>
       <w:bookmarkEnd w:id="55"/>
-      <w:r>
-        <w:rPr>
-          <w:b/>
-        </w:rPr>
-        <w:t>SensorPreview : MonoBehaviour</w:t>
+      <w:proofErr w:type="gramStart"/>
+      <w:r>
+        <w:rPr>
+          <w:b/>
+        </w:rPr>
+        <w:t>SensorPreview :</w:t>
+      </w:r>
+      <w:proofErr w:type="gramEnd"/>
+      <w:r>
+        <w:rPr>
+          <w:b/>
+        </w:rPr>
+        <w:t xml:space="preserve"> MonoBehaviour</w:t>
       </w:r>
     </w:p>
     <w:p>
@@ -3149,7 +3643,6 @@
         <w:rPr>
           <w:rFonts w:ascii="Times New Roman" w:eastAsia="Times New Roman" w:hAnsi="Times New Roman" w:cs="Times New Roman"/>
         </w:rPr>
-        <w:lastRenderedPageBreak/>
         <w:t>Methods</w:t>
       </w:r>
     </w:p>
@@ -3163,11 +3656,19 @@
           <w:rFonts w:ascii="Times New Roman" w:eastAsia="Times New Roman" w:hAnsi="Times New Roman" w:cs="Times New Roman"/>
         </w:rPr>
       </w:pPr>
-      <w:r>
-        <w:rPr>
-          <w:rFonts w:ascii="Times New Roman" w:eastAsia="Times New Roman" w:hAnsi="Times New Roman" w:cs="Times New Roman"/>
-        </w:rPr>
-        <w:t>ResetPreview()</w:t>
+      <w:proofErr w:type="gramStart"/>
+      <w:r>
+        <w:rPr>
+          <w:rFonts w:ascii="Times New Roman" w:eastAsia="Times New Roman" w:hAnsi="Times New Roman" w:cs="Times New Roman"/>
+        </w:rPr>
+        <w:t>ResetPreview(</w:t>
+      </w:r>
+      <w:proofErr w:type="gramEnd"/>
+      <w:r>
+        <w:rPr>
+          <w:rFonts w:ascii="Times New Roman" w:eastAsia="Times New Roman" w:hAnsi="Times New Roman" w:cs="Times New Roman"/>
+        </w:rPr>
+        <w:t>)</w:t>
       </w:r>
     </w:p>
     <w:p>
@@ -3206,11 +3707,19 @@
       </w:pPr>
       <w:bookmarkStart w:id="57" w:name="_47ig7pij6lte" w:colFirst="0" w:colLast="0"/>
       <w:bookmarkEnd w:id="57"/>
-      <w:r>
-        <w:rPr>
-          <w:b/>
-        </w:rPr>
-        <w:t>SensorDeleter : MonoBehaviour</w:t>
+      <w:proofErr w:type="gramStart"/>
+      <w:r>
+        <w:rPr>
+          <w:b/>
+        </w:rPr>
+        <w:t>SensorDeleter :</w:t>
+      </w:r>
+      <w:proofErr w:type="gramEnd"/>
+      <w:r>
+        <w:rPr>
+          <w:b/>
+        </w:rPr>
+        <w:t xml:space="preserve"> MonoBehaviour</w:t>
       </w:r>
     </w:p>
     <w:p>
@@ -3249,11 +3758,19 @@
       </w:pPr>
       <w:bookmarkStart w:id="59" w:name="_8zs3d93h3dey" w:colFirst="0" w:colLast="0"/>
       <w:bookmarkEnd w:id="59"/>
-      <w:r>
-        <w:rPr>
-          <w:b/>
-        </w:rPr>
-        <w:t>SensorSaver : MonoBehaviour</w:t>
+      <w:proofErr w:type="gramStart"/>
+      <w:r>
+        <w:rPr>
+          <w:b/>
+        </w:rPr>
+        <w:t>SensorSaver :</w:t>
+      </w:r>
+      <w:proofErr w:type="gramEnd"/>
+      <w:r>
+        <w:rPr>
+          <w:b/>
+        </w:rPr>
+        <w:t xml:space="preserve"> MonoBehaviour</w:t>
       </w:r>
     </w:p>
     <w:p>
@@ -3303,6 +3820,7 @@
           <w:szCs w:val="28"/>
         </w:rPr>
       </w:pPr>
+      <w:proofErr w:type="gramStart"/>
       <w:r>
         <w:rPr>
           <w:b/>
@@ -3310,72 +3828,93 @@
           <w:sz w:val="28"/>
           <w:szCs w:val="28"/>
         </w:rPr>
-        <w:t>BackKeyListener : MonoBehaviour</w:t>
-      </w:r>
-    </w:p>
-    <w:p>
-      <w:pPr>
-        <w:pStyle w:val="ListParagraph"/>
-        <w:numPr>
-          <w:ilvl w:val="0"/>
-          <w:numId w:val="66"/>
-        </w:numPr>
-        <w:rPr>
-          <w:rFonts w:ascii="Times New Roman" w:eastAsia="Times New Roman" w:hAnsi="Times New Roman" w:cs="Times New Roman"/>
-        </w:rPr>
-      </w:pPr>
-      <w:r>
-        <w:rPr>
-          <w:rFonts w:ascii="Times New Roman" w:eastAsia="Times New Roman" w:hAnsi="Times New Roman" w:cs="Times New Roman"/>
-        </w:rPr>
-        <w:t>Returns to SensorPlacement scene when Escape key is pressed.</w:t>
-      </w:r>
-    </w:p>
-    <w:p>
-      <w:pPr>
-        <w:pStyle w:val="Heading2"/>
-        <w:jc w:val="center"/>
-        <w:rPr>
-          <w:b/>
-        </w:rPr>
-      </w:pPr>
-      <w:bookmarkStart w:id="60" w:name="_b4k0eoyq5ky4" w:colFirst="0" w:colLast="0"/>
-      <w:bookmarkEnd w:id="60"/>
-    </w:p>
-    <w:p>
-      <w:pPr>
-        <w:pStyle w:val="Heading2"/>
-        <w:jc w:val="center"/>
-        <w:rPr>
-          <w:b/>
-        </w:rPr>
-      </w:pPr>
-      <w:bookmarkStart w:id="61" w:name="_yxlnqsmcyv1k" w:colFirst="0" w:colLast="0"/>
-      <w:bookmarkEnd w:id="61"/>
-      <w:r>
-        <w:rPr>
-          <w:b/>
-        </w:rPr>
-        <w:t>Ping Displaying</w:t>
-      </w:r>
-    </w:p>
-    <w:p>
-      <w:pPr>
+        <w:t>BackKeyListener :</w:t>
+      </w:r>
+      <w:proofErr w:type="gramEnd"/>
+      <w:r>
         <w:rPr>
           <w:b/>
           <w:color w:val="434343"/>
           <w:sz w:val="28"/>
           <w:szCs w:val="28"/>
         </w:rPr>
-      </w:pPr>
-      <w:r>
+        <w:t xml:space="preserve"> MonoBehaviour</w:t>
+      </w:r>
+    </w:p>
+    <w:p>
+      <w:pPr>
+        <w:pStyle w:val="ListParagraph"/>
+        <w:numPr>
+          <w:ilvl w:val="0"/>
+          <w:numId w:val="66"/>
+        </w:numPr>
+        <w:rPr>
+          <w:rFonts w:ascii="Times New Roman" w:eastAsia="Times New Roman" w:hAnsi="Times New Roman" w:cs="Times New Roman"/>
+        </w:rPr>
+      </w:pPr>
+      <w:r>
+        <w:rPr>
+          <w:rFonts w:ascii="Times New Roman" w:eastAsia="Times New Roman" w:hAnsi="Times New Roman" w:cs="Times New Roman"/>
+        </w:rPr>
+        <w:t>Returns to SensorPlacement scene when Escape key is pressed.</w:t>
+      </w:r>
+    </w:p>
+    <w:p>
+      <w:pPr>
+        <w:pStyle w:val="Heading2"/>
+        <w:jc w:val="center"/>
+        <w:rPr>
+          <w:b/>
+        </w:rPr>
+      </w:pPr>
+      <w:bookmarkStart w:id="60" w:name="_b4k0eoyq5ky4" w:colFirst="0" w:colLast="0"/>
+      <w:bookmarkEnd w:id="60"/>
+    </w:p>
+    <w:p>
+      <w:pPr>
+        <w:pStyle w:val="Heading2"/>
+        <w:jc w:val="center"/>
+        <w:rPr>
+          <w:b/>
+        </w:rPr>
+      </w:pPr>
+      <w:bookmarkStart w:id="61" w:name="_yxlnqsmcyv1k" w:colFirst="0" w:colLast="0"/>
+      <w:bookmarkEnd w:id="61"/>
+      <w:r>
+        <w:rPr>
+          <w:b/>
+        </w:rPr>
+        <w:t>Ping Displaying</w:t>
+      </w:r>
+    </w:p>
+    <w:p>
+      <w:pPr>
         <w:rPr>
           <w:b/>
           <w:color w:val="434343"/>
           <w:sz w:val="28"/>
           <w:szCs w:val="28"/>
         </w:rPr>
-        <w:t>COMSelector : MonoBehaviour</w:t>
+      </w:pPr>
+      <w:proofErr w:type="gramStart"/>
+      <w:r>
+        <w:rPr>
+          <w:b/>
+          <w:color w:val="434343"/>
+          <w:sz w:val="28"/>
+          <w:szCs w:val="28"/>
+        </w:rPr>
+        <w:t>COMSelector :</w:t>
+      </w:r>
+      <w:proofErr w:type="gramEnd"/>
+      <w:r>
+        <w:rPr>
+          <w:b/>
+          <w:color w:val="434343"/>
+          <w:sz w:val="28"/>
+          <w:szCs w:val="28"/>
+        </w:rPr>
+        <w:t xml:space="preserve"> MonoBehaviour</w:t>
       </w:r>
     </w:p>
     <w:p>
@@ -3472,11 +4011,19 @@
       </w:pPr>
       <w:bookmarkStart w:id="62" w:name="_2l0j0b6a8sq9" w:colFirst="0" w:colLast="0"/>
       <w:bookmarkEnd w:id="62"/>
-      <w:r>
-        <w:rPr>
-          <w:b/>
-        </w:rPr>
-        <w:t>ArduinoListener : MonoBehaviour</w:t>
+      <w:proofErr w:type="gramStart"/>
+      <w:r>
+        <w:rPr>
+          <w:b/>
+        </w:rPr>
+        <w:t>ArduinoListener :</w:t>
+      </w:r>
+      <w:proofErr w:type="gramEnd"/>
+      <w:r>
+        <w:rPr>
+          <w:b/>
+        </w:rPr>
+        <w:t xml:space="preserve"> MonoBehaviour</w:t>
       </w:r>
     </w:p>
     <w:p>
@@ -3515,11 +4062,19 @@
       </w:pPr>
       <w:bookmarkStart w:id="64" w:name="_drbxxm24utu2" w:colFirst="0" w:colLast="0"/>
       <w:bookmarkEnd w:id="64"/>
-      <w:r>
-        <w:rPr>
-          <w:b/>
-        </w:rPr>
-        <w:t>Jammer : MonoBehaviour</w:t>
+      <w:proofErr w:type="gramStart"/>
+      <w:r>
+        <w:rPr>
+          <w:b/>
+        </w:rPr>
+        <w:t>Jammer :</w:t>
+      </w:r>
+      <w:proofErr w:type="gramEnd"/>
+      <w:r>
+        <w:rPr>
+          <w:b/>
+        </w:rPr>
+        <w:t xml:space="preserve"> MonoBehaviour</w:t>
       </w:r>
     </w:p>
     <w:p>
@@ -3562,12 +4117,19 @@
           <w:rFonts w:ascii="Times New Roman" w:eastAsia="Times New Roman" w:hAnsi="Times New Roman" w:cs="Times New Roman"/>
         </w:rPr>
       </w:pPr>
-      <w:r>
-        <w:rPr>
-          <w:rFonts w:ascii="Times New Roman" w:eastAsia="Times New Roman" w:hAnsi="Times New Roman" w:cs="Times New Roman"/>
-        </w:rPr>
-        <w:lastRenderedPageBreak/>
-        <w:t>DisplayJammed(): void</w:t>
+      <w:proofErr w:type="gramStart"/>
+      <w:r>
+        <w:rPr>
+          <w:rFonts w:ascii="Times New Roman" w:eastAsia="Times New Roman" w:hAnsi="Times New Roman" w:cs="Times New Roman"/>
+        </w:rPr>
+        <w:t>DisplayJammed(</w:t>
+      </w:r>
+      <w:proofErr w:type="gramEnd"/>
+      <w:r>
+        <w:rPr>
+          <w:rFonts w:ascii="Times New Roman" w:eastAsia="Times New Roman" w:hAnsi="Times New Roman" w:cs="Times New Roman"/>
+        </w:rPr>
+        <w:t>): void</w:t>
       </w:r>
     </w:p>
     <w:p>
@@ -3606,11 +4168,19 @@
       </w:pPr>
       <w:bookmarkStart w:id="66" w:name="_ujgd46yw5zg8" w:colFirst="0" w:colLast="0"/>
       <w:bookmarkEnd w:id="66"/>
-      <w:r>
-        <w:rPr>
-          <w:b/>
-        </w:rPr>
-        <w:t>Sensor : MonoBehaviour</w:t>
+      <w:proofErr w:type="gramStart"/>
+      <w:r>
+        <w:rPr>
+          <w:b/>
+        </w:rPr>
+        <w:t>Sensor :</w:t>
+      </w:r>
+      <w:proofErr w:type="gramEnd"/>
+      <w:r>
+        <w:rPr>
+          <w:b/>
+        </w:rPr>
+        <w:t xml:space="preserve"> MonoBehaviour</w:t>
       </w:r>
     </w:p>
     <w:p>
@@ -3819,11 +4389,19 @@
           <w:rFonts w:ascii="Times New Roman" w:eastAsia="Times New Roman" w:hAnsi="Times New Roman" w:cs="Times New Roman"/>
         </w:rPr>
       </w:pPr>
-      <w:r>
-        <w:rPr>
-          <w:rFonts w:ascii="Times New Roman" w:eastAsia="Times New Roman" w:hAnsi="Times New Roman" w:cs="Times New Roman"/>
-        </w:rPr>
-        <w:t>PlotPing(Ping ping): void</w:t>
+      <w:proofErr w:type="gramStart"/>
+      <w:r>
+        <w:rPr>
+          <w:rFonts w:ascii="Times New Roman" w:eastAsia="Times New Roman" w:hAnsi="Times New Roman" w:cs="Times New Roman"/>
+        </w:rPr>
+        <w:t>PlotPing(</w:t>
+      </w:r>
+      <w:proofErr w:type="gramEnd"/>
+      <w:r>
+        <w:rPr>
+          <w:rFonts w:ascii="Times New Roman" w:eastAsia="Times New Roman" w:hAnsi="Times New Roman" w:cs="Times New Roman"/>
+        </w:rPr>
+        <w:t>Ping ping): void</w:t>
       </w:r>
     </w:p>
     <w:p>
@@ -3853,11 +4431,19 @@
           <w:rFonts w:ascii="Times New Roman" w:eastAsia="Times New Roman" w:hAnsi="Times New Roman" w:cs="Times New Roman"/>
         </w:rPr>
       </w:pPr>
-      <w:r>
-        <w:rPr>
-          <w:rFonts w:ascii="Times New Roman" w:eastAsia="Times New Roman" w:hAnsi="Times New Roman" w:cs="Times New Roman"/>
-        </w:rPr>
-        <w:t>Jam(): void</w:t>
+      <w:proofErr w:type="gramStart"/>
+      <w:r>
+        <w:rPr>
+          <w:rFonts w:ascii="Times New Roman" w:eastAsia="Times New Roman" w:hAnsi="Times New Roman" w:cs="Times New Roman"/>
+        </w:rPr>
+        <w:t>Jam(</w:t>
+      </w:r>
+      <w:proofErr w:type="gramEnd"/>
+      <w:r>
+        <w:rPr>
+          <w:rFonts w:ascii="Times New Roman" w:eastAsia="Times New Roman" w:hAnsi="Times New Roman" w:cs="Times New Roman"/>
+        </w:rPr>
+        <w:t>): void</w:t>
       </w:r>
     </w:p>
     <w:p>
@@ -3896,11 +4482,19 @@
       </w:pPr>
       <w:bookmarkStart w:id="68" w:name="_keqbmqndb73b" w:colFirst="0" w:colLast="0"/>
       <w:bookmarkEnd w:id="68"/>
-      <w:r>
-        <w:rPr>
-          <w:b/>
-        </w:rPr>
-        <w:t>LIDAR : Sensor</w:t>
+      <w:proofErr w:type="gramStart"/>
+      <w:r>
+        <w:rPr>
+          <w:b/>
+        </w:rPr>
+        <w:t>LIDAR :</w:t>
+      </w:r>
+      <w:proofErr w:type="gramEnd"/>
+      <w:r>
+        <w:rPr>
+          <w:b/>
+        </w:rPr>
+        <w:t xml:space="preserve"> Sensor</w:t>
       </w:r>
     </w:p>
     <w:p>
@@ -3939,11 +4533,19 @@
       </w:pPr>
       <w:bookmarkStart w:id="70" w:name="_oln78cylxupq" w:colFirst="0" w:colLast="0"/>
       <w:bookmarkEnd w:id="70"/>
-      <w:r>
-        <w:rPr>
-          <w:b/>
-        </w:rPr>
-        <w:t>Ultrasonic : LIDAR</w:t>
+      <w:proofErr w:type="gramStart"/>
+      <w:r>
+        <w:rPr>
+          <w:b/>
+        </w:rPr>
+        <w:t>Ultrasonic :</w:t>
+      </w:r>
+      <w:proofErr w:type="gramEnd"/>
+      <w:r>
+        <w:rPr>
+          <w:b/>
+        </w:rPr>
+        <w:t xml:space="preserve"> LIDAR</w:t>
       </w:r>
     </w:p>
     <w:p>
@@ -3999,11 +4601,19 @@
       </w:pPr>
       <w:bookmarkStart w:id="72" w:name="_mhy058b0xqa3" w:colFirst="0" w:colLast="0"/>
       <w:bookmarkEnd w:id="72"/>
-      <w:r>
-        <w:rPr>
-          <w:b/>
-        </w:rPr>
-        <w:t>OMNISonic : Sensor</w:t>
+      <w:proofErr w:type="gramStart"/>
+      <w:r>
+        <w:rPr>
+          <w:b/>
+        </w:rPr>
+        <w:t>OMNISonic :</w:t>
+      </w:r>
+      <w:proofErr w:type="gramEnd"/>
+      <w:r>
+        <w:rPr>
+          <w:b/>
+        </w:rPr>
+        <w:t xml:space="preserve"> Sensor</w:t>
       </w:r>
     </w:p>
     <w:p>
@@ -4042,11 +4652,19 @@
       </w:pPr>
       <w:bookmarkStart w:id="74" w:name="_n58xl6l3b3j2" w:colFirst="0" w:colLast="0"/>
       <w:bookmarkEnd w:id="74"/>
-      <w:r>
-        <w:rPr>
-          <w:b/>
-        </w:rPr>
-        <w:t>PingFader : MonoBehaviour</w:t>
+      <w:proofErr w:type="gramStart"/>
+      <w:r>
+        <w:rPr>
+          <w:b/>
+        </w:rPr>
+        <w:t>PingFader :</w:t>
+      </w:r>
+      <w:proofErr w:type="gramEnd"/>
+      <w:r>
+        <w:rPr>
+          <w:b/>
+        </w:rPr>
+        <w:t xml:space="preserve"> MonoBehaviour</w:t>
       </w:r>
     </w:p>
     <w:p>
@@ -4132,11 +4750,19 @@
           <w:rFonts w:ascii="Times New Roman" w:eastAsia="Times New Roman" w:hAnsi="Times New Roman" w:cs="Times New Roman"/>
         </w:rPr>
       </w:pPr>
-      <w:r>
-        <w:rPr>
-          <w:rFonts w:ascii="Times New Roman" w:eastAsia="Times New Roman" w:hAnsi="Times New Roman" w:cs="Times New Roman"/>
-        </w:rPr>
-        <w:t>Ping(string packet)</w:t>
+      <w:proofErr w:type="gramStart"/>
+      <w:r>
+        <w:rPr>
+          <w:rFonts w:ascii="Times New Roman" w:eastAsia="Times New Roman" w:hAnsi="Times New Roman" w:cs="Times New Roman"/>
+        </w:rPr>
+        <w:t>Ping(</w:t>
+      </w:r>
+      <w:proofErr w:type="gramEnd"/>
+      <w:r>
+        <w:rPr>
+          <w:rFonts w:ascii="Times New Roman" w:eastAsia="Times New Roman" w:hAnsi="Times New Roman" w:cs="Times New Roman"/>
+        </w:rPr>
+        <w:t>string packet)</w:t>
       </w:r>
     </w:p>
     <w:p>
@@ -4297,11 +4923,19 @@
       </w:pPr>
       <w:bookmarkStart w:id="78" w:name="_j1icr8paiitd" w:colFirst="0" w:colLast="0"/>
       <w:bookmarkEnd w:id="78"/>
-      <w:r>
-        <w:rPr>
-          <w:b/>
-        </w:rPr>
-        <w:t>PingTextFader : MonoBehaviour</w:t>
+      <w:proofErr w:type="gramStart"/>
+      <w:r>
+        <w:rPr>
+          <w:b/>
+        </w:rPr>
+        <w:t>PingTextFader :</w:t>
+      </w:r>
+      <w:proofErr w:type="gramEnd"/>
+      <w:r>
+        <w:rPr>
+          <w:b/>
+        </w:rPr>
+        <w:t xml:space="preserve"> MonoBehaviour</w:t>
       </w:r>
     </w:p>
     <w:p>

</xml_diff>

<commit_message>
added development setup guide to documentation
</commit_message>
<xml_diff>
--- a/EWGODs/Unity/GoD Sensor GUI Documentation.docx
+++ b/EWGODs/Unity/GoD Sensor GUI Documentation.docx
@@ -20,6 +20,11 @@
       </w:r>
     </w:p>
     <w:p>
+      <w:r>
+        <w:t>NOTE: The GUI is designed for the resolution: 1920x1200 and may not display properly on other configurations.</w:t>
+      </w:r>
+    </w:p>
+    <w:p>
       <w:pPr>
         <w:rPr>
           <w:b/>
@@ -125,21 +130,7 @@
         <w:rPr>
           <w:rFonts w:ascii="Times New Roman" w:eastAsia="Times New Roman" w:hAnsi="Times New Roman" w:cs="Times New Roman"/>
         </w:rPr>
-        <w:t xml:space="preserve">If the ping contains some vertical position data (either </w:t>
-      </w:r>
-      <w:proofErr w:type="gramStart"/>
-      <w:r>
-        <w:rPr>
-          <w:rFonts w:ascii="Times New Roman" w:eastAsia="Times New Roman" w:hAnsi="Times New Roman" w:cs="Times New Roman"/>
-        </w:rPr>
-        <w:t>do</w:t>
-      </w:r>
-      <w:proofErr w:type="gramEnd"/>
-      <w:r>
-        <w:rPr>
-          <w:rFonts w:ascii="Times New Roman" w:eastAsia="Times New Roman" w:hAnsi="Times New Roman" w:cs="Times New Roman"/>
-        </w:rPr>
-        <w:t xml:space="preserve"> to a vertical component in the incoming ping or the sensor being configured to tilt up or down) then a number will appear next to the ping displaying the number of feet above or below the sensor the ping is at.</w:t>
+        <w:t>If the ping contains some vertical position data (either do to a vertical component in the incoming ping or the sensor being configured to tilt up or down) then a number will appear next to the ping displaying the number of feet above or below the sensor the ping is at.</w:t>
       </w:r>
     </w:p>
     <w:p>
@@ -185,6 +176,296 @@
       <w:r>
         <w:rPr>
           <w:rFonts w:ascii="Times New Roman" w:eastAsia="Times New Roman" w:hAnsi="Times New Roman" w:cs="Times New Roman"/>
+        </w:rPr>
+        <w:br w:type="page"/>
+      </w:r>
+    </w:p>
+    <w:p>
+      <w:pPr>
+        <w:jc w:val="center"/>
+        <w:rPr>
+          <w:b/>
+          <w:sz w:val="40"/>
+          <w:szCs w:val="40"/>
+        </w:rPr>
+      </w:pPr>
+      <w:r>
+        <w:rPr>
+          <w:b/>
+          <w:sz w:val="40"/>
+          <w:szCs w:val="40"/>
+        </w:rPr>
+        <w:lastRenderedPageBreak/>
+        <w:t>Develop</w:t>
+      </w:r>
+      <w:r>
+        <w:rPr>
+          <w:b/>
+          <w:sz w:val="40"/>
+          <w:szCs w:val="40"/>
+        </w:rPr>
+        <w:t>ment</w:t>
+      </w:r>
+      <w:r>
+        <w:rPr>
+          <w:b/>
+          <w:sz w:val="40"/>
+          <w:szCs w:val="40"/>
+        </w:rPr>
+        <w:t xml:space="preserve"> Setup Guide</w:t>
+      </w:r>
+    </w:p>
+    <w:p>
+      <w:pPr>
+        <w:pStyle w:val="ListParagraph"/>
+        <w:numPr>
+          <w:ilvl w:val="0"/>
+          <w:numId w:val="68"/>
+        </w:numPr>
+        <w:rPr>
+          <w:rFonts w:ascii="Times New Roman" w:eastAsia="Times New Roman" w:hAnsi="Times New Roman" w:cs="Times New Roman"/>
+        </w:rPr>
+      </w:pPr>
+      <w:r>
+        <w:rPr>
+          <w:rFonts w:ascii="Times New Roman" w:eastAsia="Times New Roman" w:hAnsi="Times New Roman" w:cs="Times New Roman"/>
+        </w:rPr>
+        <w:t xml:space="preserve">Download and install </w:t>
+      </w:r>
+      <w:hyperlink r:id="rId5" w:history="1">
+        <w:r>
+          <w:rPr>
+            <w:rStyle w:val="Hyperlink"/>
+            <w:rFonts w:ascii="Times New Roman" w:eastAsia="Times New Roman" w:hAnsi="Times New Roman" w:cs="Times New Roman"/>
+          </w:rPr>
+          <w:t>Unity</w:t>
+        </w:r>
+      </w:hyperlink>
+      <w:r>
+        <w:rPr>
+          <w:rFonts w:ascii="Times New Roman" w:eastAsia="Times New Roman" w:hAnsi="Times New Roman" w:cs="Times New Roman"/>
+        </w:rPr>
+        <w:t>.</w:t>
+      </w:r>
+    </w:p>
+    <w:p>
+      <w:pPr>
+        <w:pStyle w:val="ListParagraph"/>
+        <w:numPr>
+          <w:ilvl w:val="0"/>
+          <w:numId w:val="68"/>
+        </w:numPr>
+        <w:rPr>
+          <w:rFonts w:ascii="Times New Roman" w:eastAsia="Times New Roman" w:hAnsi="Times New Roman" w:cs="Times New Roman"/>
+        </w:rPr>
+      </w:pPr>
+      <w:r>
+        <w:rPr>
+          <w:rFonts w:ascii="Times New Roman" w:eastAsia="Times New Roman" w:hAnsi="Times New Roman" w:cs="Times New Roman"/>
+        </w:rPr>
+        <w:t>Download the GitHub Repository</w:t>
+      </w:r>
+    </w:p>
+    <w:p>
+      <w:pPr>
+        <w:pStyle w:val="ListParagraph"/>
+        <w:numPr>
+          <w:ilvl w:val="0"/>
+          <w:numId w:val="68"/>
+        </w:numPr>
+        <w:rPr>
+          <w:rFonts w:ascii="Times New Roman" w:eastAsia="Times New Roman" w:hAnsi="Times New Roman" w:cs="Times New Roman"/>
+        </w:rPr>
+      </w:pPr>
+      <w:r>
+        <w:rPr>
+          <w:rFonts w:ascii="Times New Roman" w:eastAsia="Times New Roman" w:hAnsi="Times New Roman" w:cs="Times New Roman"/>
+        </w:rPr>
+        <w:t xml:space="preserve">In Unity Hub, click </w:t>
+      </w:r>
+      <w:r>
+        <w:rPr>
+          <w:rFonts w:ascii="Times New Roman" w:eastAsia="Times New Roman" w:hAnsi="Times New Roman" w:cs="Times New Roman"/>
+        </w:rPr>
+        <w:t>“</w:t>
+      </w:r>
+      <w:r>
+        <w:rPr>
+          <w:rFonts w:ascii="Times New Roman" w:eastAsia="Times New Roman" w:hAnsi="Times New Roman" w:cs="Times New Roman"/>
+        </w:rPr>
+        <w:t>Open</w:t>
+      </w:r>
+      <w:r>
+        <w:rPr>
+          <w:rFonts w:ascii="Times New Roman" w:eastAsia="Times New Roman" w:hAnsi="Times New Roman" w:cs="Times New Roman"/>
+        </w:rPr>
+        <w:t>”</w:t>
+      </w:r>
+      <w:r>
+        <w:rPr>
+          <w:rFonts w:ascii="Times New Roman" w:eastAsia="Times New Roman" w:hAnsi="Times New Roman" w:cs="Times New Roman"/>
+        </w:rPr>
+        <w:t xml:space="preserve"> then </w:t>
+      </w:r>
+      <w:r>
+        <w:rPr>
+          <w:rFonts w:ascii="Times New Roman" w:eastAsia="Times New Roman" w:hAnsi="Times New Roman" w:cs="Times New Roman"/>
+        </w:rPr>
+        <w:t>“</w:t>
+      </w:r>
+      <w:r>
+        <w:rPr>
+          <w:rFonts w:ascii="Times New Roman" w:eastAsia="Times New Roman" w:hAnsi="Times New Roman" w:cs="Times New Roman"/>
+        </w:rPr>
+        <w:t>Add Project From Disk</w:t>
+      </w:r>
+      <w:r>
+        <w:rPr>
+          <w:rFonts w:ascii="Times New Roman" w:eastAsia="Times New Roman" w:hAnsi="Times New Roman" w:cs="Times New Roman"/>
+        </w:rPr>
+        <w:t>”</w:t>
+      </w:r>
+    </w:p>
+    <w:p>
+      <w:pPr>
+        <w:pStyle w:val="ListParagraph"/>
+        <w:numPr>
+          <w:ilvl w:val="0"/>
+          <w:numId w:val="68"/>
+        </w:numPr>
+        <w:rPr>
+          <w:rFonts w:ascii="Times New Roman" w:eastAsia="Times New Roman" w:hAnsi="Times New Roman" w:cs="Times New Roman"/>
+        </w:rPr>
+      </w:pPr>
+      <w:r>
+        <w:rPr>
+          <w:rFonts w:ascii="Times New Roman" w:eastAsia="Times New Roman" w:hAnsi="Times New Roman" w:cs="Times New Roman"/>
+        </w:rPr>
+        <w:t>Navigate to the Unity folder in the downloaded repository and select it.</w:t>
+      </w:r>
+    </w:p>
+    <w:p>
+      <w:pPr>
+        <w:pStyle w:val="ListParagraph"/>
+        <w:numPr>
+          <w:ilvl w:val="0"/>
+          <w:numId w:val="68"/>
+        </w:numPr>
+        <w:rPr>
+          <w:rFonts w:ascii="Times New Roman" w:eastAsia="Times New Roman" w:hAnsi="Times New Roman" w:cs="Times New Roman"/>
+        </w:rPr>
+      </w:pPr>
+      <w:r>
+        <w:rPr>
+          <w:rFonts w:ascii="Times New Roman" w:eastAsia="Times New Roman" w:hAnsi="Times New Roman" w:cs="Times New Roman"/>
+        </w:rPr>
+        <w:t>Open the project with Unity Hub</w:t>
+      </w:r>
+    </w:p>
+    <w:p>
+      <w:pPr>
+        <w:pStyle w:val="ListParagraph"/>
+        <w:numPr>
+          <w:ilvl w:val="0"/>
+          <w:numId w:val="68"/>
+        </w:numPr>
+        <w:rPr>
+          <w:rFonts w:ascii="Times New Roman" w:eastAsia="Times New Roman" w:hAnsi="Times New Roman" w:cs="Times New Roman"/>
+        </w:rPr>
+      </w:pPr>
+      <w:r>
+        <w:rPr>
+          <w:rFonts w:ascii="Times New Roman" w:eastAsia="Times New Roman" w:hAnsi="Times New Roman" w:cs="Times New Roman"/>
+        </w:rPr>
+        <w:t xml:space="preserve">In the project, navigate to the </w:t>
+      </w:r>
+      <w:r>
+        <w:rPr>
+          <w:rFonts w:ascii="Times New Roman" w:eastAsia="Times New Roman" w:hAnsi="Times New Roman" w:cs="Times New Roman"/>
+        </w:rPr>
+        <w:t>“</w:t>
+      </w:r>
+      <w:r>
+        <w:rPr>
+          <w:rFonts w:ascii="Times New Roman" w:eastAsia="Times New Roman" w:hAnsi="Times New Roman" w:cs="Times New Roman"/>
+        </w:rPr>
+        <w:t>Game</w:t>
+      </w:r>
+      <w:r>
+        <w:rPr>
+          <w:rFonts w:ascii="Times New Roman" w:eastAsia="Times New Roman" w:hAnsi="Times New Roman" w:cs="Times New Roman"/>
+        </w:rPr>
+        <w:t>”</w:t>
+      </w:r>
+      <w:r>
+        <w:rPr>
+          <w:rFonts w:ascii="Times New Roman" w:eastAsia="Times New Roman" w:hAnsi="Times New Roman" w:cs="Times New Roman"/>
+        </w:rPr>
+        <w:t xml:space="preserve"> tab</w:t>
+      </w:r>
+    </w:p>
+    <w:p>
+      <w:pPr>
+        <w:pStyle w:val="ListParagraph"/>
+        <w:numPr>
+          <w:ilvl w:val="0"/>
+          <w:numId w:val="68"/>
+        </w:numPr>
+        <w:rPr>
+          <w:rFonts w:ascii="Times New Roman" w:eastAsia="Times New Roman" w:hAnsi="Times New Roman" w:cs="Times New Roman"/>
+        </w:rPr>
+      </w:pPr>
+      <w:r>
+        <w:rPr>
+          <w:rFonts w:ascii="Times New Roman" w:eastAsia="Times New Roman" w:hAnsi="Times New Roman" w:cs="Times New Roman"/>
+        </w:rPr>
+        <w:t xml:space="preserve">Open the “Free Aspect” tab and select “Target </w:t>
+      </w:r>
+      <w:r>
+        <w:rPr>
+          <w:rFonts w:ascii="Times New Roman" w:eastAsia="Times New Roman" w:hAnsi="Times New Roman" w:cs="Times New Roman"/>
+        </w:rPr>
+        <w:t>(1920x1200)”</w:t>
+      </w:r>
+    </w:p>
+    <w:p>
+      <w:pPr>
+        <w:pStyle w:val="ListParagraph"/>
+        <w:numPr>
+          <w:ilvl w:val="0"/>
+          <w:numId w:val="68"/>
+        </w:numPr>
+        <w:rPr>
+          <w:rFonts w:ascii="Times New Roman" w:eastAsia="Times New Roman" w:hAnsi="Times New Roman" w:cs="Times New Roman"/>
+        </w:rPr>
+      </w:pPr>
+      <w:r>
+        <w:rPr>
+          <w:rFonts w:ascii="Times New Roman" w:eastAsia="Times New Roman" w:hAnsi="Times New Roman" w:cs="Times New Roman"/>
+        </w:rPr>
+        <w:t>You are now ready to continue development of the Sensor Operator GUI</w:t>
+      </w:r>
+    </w:p>
+    <w:p>
+      <w:pPr>
+        <w:rPr>
+          <w:bCs/>
+          <w:sz w:val="40"/>
+          <w:szCs w:val="40"/>
+        </w:rPr>
+      </w:pPr>
+    </w:p>
+    <w:p>
+      <w:pPr>
+        <w:rPr>
+          <w:b/>
+          <w:sz w:val="40"/>
+          <w:szCs w:val="40"/>
+        </w:rPr>
+      </w:pPr>
+      <w:r>
+        <w:rPr>
+          <w:b/>
         </w:rPr>
         <w:br w:type="page"/>
       </w:r>
@@ -231,19 +512,11 @@
       </w:pPr>
       <w:bookmarkStart w:id="2" w:name="_8k8bv8dikivj" w:colFirst="0" w:colLast="0"/>
       <w:bookmarkEnd w:id="2"/>
-      <w:proofErr w:type="gramStart"/>
       <w:r>
         <w:rPr>
           <w:b/>
         </w:rPr>
-        <w:t>CageConfigDropdown :</w:t>
-      </w:r>
-      <w:proofErr w:type="gramEnd"/>
-      <w:r>
-        <w:rPr>
-          <w:b/>
-        </w:rPr>
-        <w:t xml:space="preserve"> MonoBehaviour</w:t>
+        <w:t>CageConfigDropdown : MonoBehaviour</w:t>
       </w:r>
     </w:p>
     <w:p>
@@ -332,7 +605,7 @@
         </w:rPr>
         <w:t xml:space="preserve">See </w:t>
       </w:r>
-      <w:hyperlink r:id="rId5">
+      <w:hyperlink r:id="rId6">
         <w:r>
           <w:rPr>
             <w:rFonts w:ascii="Times New Roman" w:eastAsia="Times New Roman" w:hAnsi="Times New Roman" w:cs="Times New Roman"/>
@@ -376,19 +649,11 @@
           <w:rFonts w:ascii="Times New Roman" w:eastAsia="Times New Roman" w:hAnsi="Times New Roman" w:cs="Times New Roman"/>
         </w:rPr>
       </w:pPr>
-      <w:proofErr w:type="gramStart"/>
-      <w:r>
-        <w:rPr>
-          <w:rFonts w:ascii="Times New Roman" w:eastAsia="Times New Roman" w:hAnsi="Times New Roman" w:cs="Times New Roman"/>
-        </w:rPr>
-        <w:t>GetCurrentConfig(</w:t>
-      </w:r>
-      <w:proofErr w:type="gramEnd"/>
-      <w:r>
-        <w:rPr>
-          <w:rFonts w:ascii="Times New Roman" w:eastAsia="Times New Roman" w:hAnsi="Times New Roman" w:cs="Times New Roman"/>
-        </w:rPr>
-        <w:t>): CageConfiguration</w:t>
+      <w:r>
+        <w:rPr>
+          <w:rFonts w:ascii="Times New Roman" w:eastAsia="Times New Roman" w:hAnsi="Times New Roman" w:cs="Times New Roman"/>
+        </w:rPr>
+        <w:t>GetCurrentConfig(): CageConfiguration</w:t>
       </w:r>
     </w:p>
     <w:p>
@@ -429,19 +694,11 @@
       </w:pPr>
       <w:bookmarkStart w:id="4" w:name="_fp23gb6nvcgu" w:colFirst="0" w:colLast="0"/>
       <w:bookmarkEnd w:id="4"/>
-      <w:proofErr w:type="gramStart"/>
       <w:r>
         <w:rPr>
           <w:b/>
         </w:rPr>
-        <w:t>Saver :</w:t>
-      </w:r>
-      <w:proofErr w:type="gramEnd"/>
-      <w:r>
-        <w:rPr>
-          <w:b/>
-        </w:rPr>
-        <w:t xml:space="preserve"> MonoBehaviour</w:t>
+        <w:t>Saver : MonoBehaviour</w:t>
       </w:r>
     </w:p>
     <w:p>
@@ -488,21 +745,7 @@
         <w:rPr>
           <w:rFonts w:ascii="Times New Roman" w:eastAsia="Times New Roman" w:hAnsi="Times New Roman" w:cs="Times New Roman"/>
         </w:rPr>
-        <w:t xml:space="preserve">static </w:t>
-      </w:r>
-      <w:proofErr w:type="gramStart"/>
-      <w:r>
-        <w:rPr>
-          <w:rFonts w:ascii="Times New Roman" w:eastAsia="Times New Roman" w:hAnsi="Times New Roman" w:cs="Times New Roman"/>
-        </w:rPr>
-        <w:t>ForceSave(</w:t>
-      </w:r>
-      <w:proofErr w:type="gramEnd"/>
-      <w:r>
-        <w:rPr>
-          <w:rFonts w:ascii="Times New Roman" w:eastAsia="Times New Roman" w:hAnsi="Times New Roman" w:cs="Times New Roman"/>
-        </w:rPr>
-        <w:t>): void</w:t>
+        <w:t>static ForceSave(): void</w:t>
       </w:r>
     </w:p>
     <w:p>
@@ -532,19 +775,11 @@
           <w:rFonts w:ascii="Times New Roman" w:eastAsia="Times New Roman" w:hAnsi="Times New Roman" w:cs="Times New Roman"/>
         </w:rPr>
       </w:pPr>
-      <w:proofErr w:type="gramStart"/>
-      <w:r>
-        <w:rPr>
-          <w:rFonts w:ascii="Times New Roman" w:eastAsia="Times New Roman" w:hAnsi="Times New Roman" w:cs="Times New Roman"/>
-        </w:rPr>
-        <w:t>GetState(</w:t>
-      </w:r>
-      <w:proofErr w:type="gramEnd"/>
-      <w:r>
-        <w:rPr>
-          <w:rFonts w:ascii="Times New Roman" w:eastAsia="Times New Roman" w:hAnsi="Times New Roman" w:cs="Times New Roman"/>
-        </w:rPr>
-        <w:t>): SaveState</w:t>
+      <w:r>
+        <w:rPr>
+          <w:rFonts w:ascii="Times New Roman" w:eastAsia="Times New Roman" w:hAnsi="Times New Roman" w:cs="Times New Roman"/>
+        </w:rPr>
+        <w:t>GetState(): SaveState</w:t>
       </w:r>
     </w:p>
     <w:p>
@@ -934,19 +1169,11 @@
       </w:pPr>
       <w:bookmarkStart w:id="10" w:name="_omur7pl9eek7" w:colFirst="0" w:colLast="0"/>
       <w:bookmarkEnd w:id="10"/>
-      <w:proofErr w:type="gramStart"/>
       <w:r>
         <w:rPr>
           <w:b/>
         </w:rPr>
-        <w:t>Ruler :</w:t>
-      </w:r>
-      <w:proofErr w:type="gramEnd"/>
-      <w:r>
-        <w:rPr>
-          <w:b/>
-        </w:rPr>
-        <w:t xml:space="preserve"> MonoBehaviour</w:t>
+        <w:t>Ruler : MonoBehaviour</w:t>
       </w:r>
     </w:p>
     <w:p>
@@ -987,7 +1214,6 @@
           <w:b/>
         </w:rPr>
       </w:pPr>
-      <w:proofErr w:type="gramStart"/>
       <w:r>
         <w:rPr>
           <w:b/>
@@ -998,14 +1224,7 @@
         <w:rPr>
           <w:b/>
         </w:rPr>
-        <w:t xml:space="preserve"> :</w:t>
-      </w:r>
-      <w:proofErr w:type="gramEnd"/>
-      <w:r>
-        <w:rPr>
-          <w:b/>
-        </w:rPr>
-        <w:t xml:space="preserve"> MonoBehaviour</w:t>
+        <w:t xml:space="preserve"> : MonoBehaviour</w:t>
       </w:r>
     </w:p>
     <w:p>
@@ -1057,19 +1276,11 @@
       </w:pPr>
       <w:bookmarkStart w:id="12" w:name="_j252lzve173z" w:colFirst="0" w:colLast="0"/>
       <w:bookmarkEnd w:id="12"/>
-      <w:proofErr w:type="gramStart"/>
       <w:r>
         <w:rPr>
           <w:b/>
         </w:rPr>
-        <w:t>CageRenderer :</w:t>
-      </w:r>
-      <w:proofErr w:type="gramEnd"/>
-      <w:r>
-        <w:rPr>
-          <w:b/>
-        </w:rPr>
-        <w:t xml:space="preserve"> MonoBehaviour</w:t>
+        <w:t>CageRenderer : MonoBehaviour</w:t>
       </w:r>
     </w:p>
     <w:p>
@@ -1415,19 +1626,11 @@
           <w:rFonts w:ascii="Times New Roman" w:eastAsia="Times New Roman" w:hAnsi="Times New Roman" w:cs="Times New Roman"/>
         </w:rPr>
       </w:pPr>
-      <w:proofErr w:type="gramStart"/>
-      <w:r>
-        <w:rPr>
-          <w:rFonts w:ascii="Times New Roman" w:eastAsia="Times New Roman" w:hAnsi="Times New Roman" w:cs="Times New Roman"/>
-        </w:rPr>
-        <w:t>FeetToPixels(</w:t>
-      </w:r>
-      <w:proofErr w:type="gramEnd"/>
-      <w:r>
-        <w:rPr>
-          <w:rFonts w:ascii="Times New Roman" w:eastAsia="Times New Roman" w:hAnsi="Times New Roman" w:cs="Times New Roman"/>
-        </w:rPr>
-        <w:t>float feet): float</w:t>
+      <w:r>
+        <w:rPr>
+          <w:rFonts w:ascii="Times New Roman" w:eastAsia="Times New Roman" w:hAnsi="Times New Roman" w:cs="Times New Roman"/>
+        </w:rPr>
+        <w:t>FeetToPixels(float feet): float</w:t>
       </w:r>
     </w:p>
     <w:p>
@@ -1466,19 +1669,11 @@
       </w:pPr>
       <w:bookmarkStart w:id="14" w:name="_l1je2ykodshb" w:colFirst="0" w:colLast="0"/>
       <w:bookmarkEnd w:id="14"/>
-      <w:proofErr w:type="gramStart"/>
       <w:r>
         <w:rPr>
           <w:b/>
         </w:rPr>
-        <w:t>QuitListener :</w:t>
-      </w:r>
-      <w:proofErr w:type="gramEnd"/>
-      <w:r>
-        <w:rPr>
-          <w:b/>
-        </w:rPr>
-        <w:t xml:space="preserve"> MonoBehaviour</w:t>
+        <w:t>QuitListener : MonoBehaviour</w:t>
       </w:r>
     </w:p>
     <w:p>
@@ -1535,19 +1730,11 @@
       </w:pPr>
       <w:bookmarkStart w:id="17" w:name="_1ympa7n90h4k" w:colFirst="0" w:colLast="0"/>
       <w:bookmarkEnd w:id="17"/>
-      <w:proofErr w:type="gramStart"/>
       <w:r>
         <w:rPr>
           <w:b/>
         </w:rPr>
-        <w:t>SensorDropdown :</w:t>
-      </w:r>
-      <w:proofErr w:type="gramEnd"/>
-      <w:r>
-        <w:rPr>
-          <w:b/>
-        </w:rPr>
-        <w:t xml:space="preserve"> MonoBehaviour</w:t>
+        <w:t>SensorDropdown : MonoBehaviour</w:t>
       </w:r>
     </w:p>
     <w:p>
@@ -1590,19 +1777,11 @@
           <w:rFonts w:ascii="Times New Roman" w:eastAsia="Times New Roman" w:hAnsi="Times New Roman" w:cs="Times New Roman"/>
         </w:rPr>
       </w:pPr>
-      <w:proofErr w:type="gramStart"/>
-      <w:r>
-        <w:rPr>
-          <w:rFonts w:ascii="Times New Roman" w:eastAsia="Times New Roman" w:hAnsi="Times New Roman" w:cs="Times New Roman"/>
-        </w:rPr>
-        <w:t>GetID(</w:t>
-      </w:r>
-      <w:proofErr w:type="gramEnd"/>
-      <w:r>
-        <w:rPr>
-          <w:rFonts w:ascii="Times New Roman" w:eastAsia="Times New Roman" w:hAnsi="Times New Roman" w:cs="Times New Roman"/>
-        </w:rPr>
-        <w:t>): uint</w:t>
+      <w:r>
+        <w:rPr>
+          <w:rFonts w:ascii="Times New Roman" w:eastAsia="Times New Roman" w:hAnsi="Times New Roman" w:cs="Times New Roman"/>
+        </w:rPr>
+        <w:t>GetID(): uint</w:t>
       </w:r>
     </w:p>
     <w:p>
@@ -1632,19 +1811,11 @@
           <w:rFonts w:ascii="Times New Roman" w:eastAsia="Times New Roman" w:hAnsi="Times New Roman" w:cs="Times New Roman"/>
         </w:rPr>
       </w:pPr>
-      <w:proofErr w:type="gramStart"/>
-      <w:r>
-        <w:rPr>
-          <w:rFonts w:ascii="Times New Roman" w:eastAsia="Times New Roman" w:hAnsi="Times New Roman" w:cs="Times New Roman"/>
-        </w:rPr>
-        <w:t>AddNew(</w:t>
-      </w:r>
-      <w:proofErr w:type="gramEnd"/>
-      <w:r>
-        <w:rPr>
-          <w:rFonts w:ascii="Times New Roman" w:eastAsia="Times New Roman" w:hAnsi="Times New Roman" w:cs="Times New Roman"/>
-        </w:rPr>
-        <w:t>uint id): void</w:t>
+      <w:r>
+        <w:rPr>
+          <w:rFonts w:ascii="Times New Roman" w:eastAsia="Times New Roman" w:hAnsi="Times New Roman" w:cs="Times New Roman"/>
+        </w:rPr>
+        <w:t>AddNew(uint id): void</w:t>
       </w:r>
     </w:p>
     <w:p>
@@ -1674,19 +1845,11 @@
           <w:rFonts w:ascii="Times New Roman" w:eastAsia="Times New Roman" w:hAnsi="Times New Roman" w:cs="Times New Roman"/>
         </w:rPr>
       </w:pPr>
-      <w:proofErr w:type="gramStart"/>
-      <w:r>
-        <w:rPr>
-          <w:rFonts w:ascii="Times New Roman" w:eastAsia="Times New Roman" w:hAnsi="Times New Roman" w:cs="Times New Roman"/>
-        </w:rPr>
-        <w:t>DeleteID(</w:t>
-      </w:r>
-      <w:proofErr w:type="gramEnd"/>
-      <w:r>
-        <w:rPr>
-          <w:rFonts w:ascii="Times New Roman" w:eastAsia="Times New Roman" w:hAnsi="Times New Roman" w:cs="Times New Roman"/>
-        </w:rPr>
-        <w:t>uint id): void</w:t>
+      <w:r>
+        <w:rPr>
+          <w:rFonts w:ascii="Times New Roman" w:eastAsia="Times New Roman" w:hAnsi="Times New Roman" w:cs="Times New Roman"/>
+        </w:rPr>
+        <w:t>DeleteID(uint id): void</w:t>
       </w:r>
     </w:p>
     <w:p>
@@ -1718,7 +1881,6 @@
           <w:rFonts w:ascii="Times New Roman" w:eastAsia="Times New Roman" w:hAnsi="Times New Roman" w:cs="Times New Roman"/>
         </w:rPr>
       </w:pPr>
-      <w:proofErr w:type="gramStart"/>
       <w:r>
         <w:rPr>
           <w:rFonts w:ascii="Times New Roman" w:eastAsia="Times New Roman" w:hAnsi="Times New Roman" w:cs="Times New Roman"/>
@@ -1729,14 +1891,7 @@
         <w:rPr>
           <w:rFonts w:ascii="Times New Roman" w:eastAsia="Times New Roman" w:hAnsi="Times New Roman" w:cs="Times New Roman"/>
         </w:rPr>
-        <w:t>(</w:t>
-      </w:r>
-      <w:proofErr w:type="gramEnd"/>
-      <w:r>
-        <w:rPr>
-          <w:rFonts w:ascii="Times New Roman" w:eastAsia="Times New Roman" w:hAnsi="Times New Roman" w:cs="Times New Roman"/>
-        </w:rPr>
-        <w:t>): void</w:t>
+        <w:t>(): void</w:t>
       </w:r>
     </w:p>
     <w:p>
@@ -1781,19 +1936,11 @@
       </w:pPr>
       <w:bookmarkStart w:id="19" w:name="_qmq5z47ypplz" w:colFirst="0" w:colLast="0"/>
       <w:bookmarkEnd w:id="19"/>
-      <w:proofErr w:type="gramStart"/>
       <w:r>
         <w:rPr>
           <w:b/>
         </w:rPr>
-        <w:t>AddingButton :</w:t>
-      </w:r>
-      <w:proofErr w:type="gramEnd"/>
-      <w:r>
-        <w:rPr>
-          <w:b/>
-        </w:rPr>
-        <w:t xml:space="preserve"> MonoBehaviour</w:t>
+        <w:t>AddingButton : MonoBehaviour</w:t>
       </w:r>
     </w:p>
     <w:p>
@@ -1832,19 +1979,11 @@
       </w:pPr>
       <w:bookmarkStart w:id="21" w:name="_ngqad5hnqgdl" w:colFirst="0" w:colLast="0"/>
       <w:bookmarkEnd w:id="21"/>
-      <w:proofErr w:type="gramStart"/>
       <w:r>
         <w:rPr>
           <w:b/>
         </w:rPr>
-        <w:t>ConfirmButton :</w:t>
-      </w:r>
-      <w:proofErr w:type="gramEnd"/>
-      <w:r>
-        <w:rPr>
-          <w:b/>
-        </w:rPr>
-        <w:t xml:space="preserve"> MonoBehaviour</w:t>
+        <w:t>ConfirmButton : MonoBehaviour</w:t>
       </w:r>
     </w:p>
     <w:p>
@@ -1887,21 +2026,7 @@
         <w:rPr>
           <w:b/>
         </w:rPr>
-        <w:t xml:space="preserve">abstract </w:t>
-      </w:r>
-      <w:proofErr w:type="gramStart"/>
-      <w:r>
-        <w:rPr>
-          <w:b/>
-        </w:rPr>
-        <w:t>Constrainer :</w:t>
-      </w:r>
-      <w:proofErr w:type="gramEnd"/>
-      <w:r>
-        <w:rPr>
-          <w:b/>
-        </w:rPr>
-        <w:t xml:space="preserve"> MonoBehaviour</w:t>
+        <w:t>abstract Constrainer : MonoBehaviour</w:t>
       </w:r>
     </w:p>
     <w:p>
@@ -1940,19 +2065,11 @@
       </w:pPr>
       <w:bookmarkStart w:id="25" w:name="_eo9tzplp8pl0" w:colFirst="0" w:colLast="0"/>
       <w:bookmarkEnd w:id="25"/>
-      <w:proofErr w:type="gramStart"/>
       <w:r>
         <w:rPr>
           <w:b/>
         </w:rPr>
-        <w:t>FloatConstrainer :</w:t>
-      </w:r>
-      <w:proofErr w:type="gramEnd"/>
-      <w:r>
-        <w:rPr>
-          <w:b/>
-        </w:rPr>
-        <w:t xml:space="preserve"> Constrainer</w:t>
+        <w:t>FloatConstrainer : Constrainer</w:t>
       </w:r>
     </w:p>
     <w:p>
@@ -1991,19 +2108,11 @@
       </w:pPr>
       <w:bookmarkStart w:id="27" w:name="_bl7wj42cl2aw" w:colFirst="0" w:colLast="0"/>
       <w:bookmarkEnd w:id="27"/>
-      <w:proofErr w:type="gramStart"/>
       <w:r>
         <w:rPr>
           <w:b/>
         </w:rPr>
-        <w:t>HAngleConstrainer :</w:t>
-      </w:r>
-      <w:proofErr w:type="gramEnd"/>
-      <w:r>
-        <w:rPr>
-          <w:b/>
-        </w:rPr>
-        <w:t xml:space="preserve"> FloatConstrainer</w:t>
+        <w:t>HAngleConstrainer : FloatConstrainer</w:t>
       </w:r>
     </w:p>
     <w:p>
@@ -2042,19 +2151,11 @@
       </w:pPr>
       <w:bookmarkStart w:id="29" w:name="_mr7f3ld6am4p" w:colFirst="0" w:colLast="0"/>
       <w:bookmarkEnd w:id="29"/>
-      <w:proofErr w:type="gramStart"/>
       <w:r>
         <w:rPr>
           <w:b/>
         </w:rPr>
-        <w:t>VAngleConstrainer :</w:t>
-      </w:r>
-      <w:proofErr w:type="gramEnd"/>
-      <w:r>
-        <w:rPr>
-          <w:b/>
-        </w:rPr>
-        <w:t xml:space="preserve"> FloatConstrainer</w:t>
+        <w:t>VAngleConstrainer : FloatConstrainer</w:t>
       </w:r>
     </w:p>
     <w:p>
@@ -2093,19 +2194,11 @@
       </w:pPr>
       <w:bookmarkStart w:id="31" w:name="_7nl6hnc4lh3t" w:colFirst="0" w:colLast="0"/>
       <w:bookmarkEnd w:id="31"/>
-      <w:proofErr w:type="gramStart"/>
       <w:r>
         <w:rPr>
           <w:b/>
         </w:rPr>
-        <w:t>PosFloatConstrainer :</w:t>
-      </w:r>
-      <w:proofErr w:type="gramEnd"/>
-      <w:r>
-        <w:rPr>
-          <w:b/>
-        </w:rPr>
-        <w:t xml:space="preserve"> FloatConstrainer</w:t>
+        <w:t>PosFloatConstrainer : FloatConstrainer</w:t>
       </w:r>
     </w:p>
     <w:p>
@@ -2144,19 +2237,11 @@
       </w:pPr>
       <w:bookmarkStart w:id="33" w:name="_prep73bk73ea" w:colFirst="0" w:colLast="0"/>
       <w:bookmarkEnd w:id="33"/>
-      <w:proofErr w:type="gramStart"/>
       <w:r>
         <w:rPr>
           <w:b/>
         </w:rPr>
-        <w:t>XConstrainer :</w:t>
-      </w:r>
-      <w:proofErr w:type="gramEnd"/>
-      <w:r>
-        <w:rPr>
-          <w:b/>
-        </w:rPr>
-        <w:t xml:space="preserve"> PosFloatConstrainer</w:t>
+        <w:t>XConstrainer : PosFloatConstrainer</w:t>
       </w:r>
     </w:p>
     <w:p>
@@ -2195,19 +2280,11 @@
       </w:pPr>
       <w:bookmarkStart w:id="35" w:name="_41qnfl2xy90e" w:colFirst="0" w:colLast="0"/>
       <w:bookmarkEnd w:id="35"/>
-      <w:proofErr w:type="gramStart"/>
       <w:r>
         <w:rPr>
           <w:b/>
         </w:rPr>
-        <w:t>YConstrainer :</w:t>
-      </w:r>
-      <w:proofErr w:type="gramEnd"/>
-      <w:r>
-        <w:rPr>
-          <w:b/>
-        </w:rPr>
-        <w:t xml:space="preserve"> PosFloatConstrainer</w:t>
+        <w:t>YConstrainer : PosFloatConstrainer</w:t>
       </w:r>
     </w:p>
     <w:p>
@@ -2246,19 +2323,11 @@
       </w:pPr>
       <w:bookmarkStart w:id="37" w:name="_vaemv3vf34m" w:colFirst="0" w:colLast="0"/>
       <w:bookmarkEnd w:id="37"/>
-      <w:proofErr w:type="gramStart"/>
       <w:r>
         <w:rPr>
           <w:b/>
         </w:rPr>
-        <w:t>FloatParser :</w:t>
-      </w:r>
-      <w:proofErr w:type="gramEnd"/>
-      <w:r>
-        <w:rPr>
-          <w:b/>
-        </w:rPr>
-        <w:t xml:space="preserve"> MonoBehaviour</w:t>
+        <w:t>FloatParser : MonoBehaviour</w:t>
       </w:r>
     </w:p>
     <w:p>
@@ -2301,19 +2370,11 @@
           <w:rFonts w:ascii="Times New Roman" w:eastAsia="Times New Roman" w:hAnsi="Times New Roman" w:cs="Times New Roman"/>
         </w:rPr>
       </w:pPr>
-      <w:proofErr w:type="gramStart"/>
-      <w:r>
-        <w:rPr>
-          <w:rFonts w:ascii="Times New Roman" w:eastAsia="Times New Roman" w:hAnsi="Times New Roman" w:cs="Times New Roman"/>
-        </w:rPr>
-        <w:t>ReadField(</w:t>
-      </w:r>
-      <w:proofErr w:type="gramEnd"/>
-      <w:r>
-        <w:rPr>
-          <w:rFonts w:ascii="Times New Roman" w:eastAsia="Times New Roman" w:hAnsi="Times New Roman" w:cs="Times New Roman"/>
-        </w:rPr>
-        <w:t>): float</w:t>
+      <w:r>
+        <w:rPr>
+          <w:rFonts w:ascii="Times New Roman" w:eastAsia="Times New Roman" w:hAnsi="Times New Roman" w:cs="Times New Roman"/>
+        </w:rPr>
+        <w:t>ReadField(): float</w:t>
       </w:r>
     </w:p>
     <w:p>
@@ -2352,19 +2413,11 @@
       </w:pPr>
       <w:bookmarkStart w:id="39" w:name="_29tdhl2exy4t" w:colFirst="0" w:colLast="0"/>
       <w:bookmarkEnd w:id="39"/>
-      <w:proofErr w:type="gramStart"/>
       <w:r>
         <w:rPr>
           <w:b/>
         </w:rPr>
-        <w:t>IntParser :</w:t>
-      </w:r>
-      <w:proofErr w:type="gramEnd"/>
-      <w:r>
-        <w:rPr>
-          <w:b/>
-        </w:rPr>
-        <w:t xml:space="preserve"> MonoBehaviour</w:t>
+        <w:t>IntParser : MonoBehaviour</w:t>
       </w:r>
     </w:p>
     <w:p>
@@ -2407,19 +2460,11 @@
           <w:rFonts w:ascii="Times New Roman" w:eastAsia="Times New Roman" w:hAnsi="Times New Roman" w:cs="Times New Roman"/>
         </w:rPr>
       </w:pPr>
-      <w:proofErr w:type="gramStart"/>
-      <w:r>
-        <w:rPr>
-          <w:rFonts w:ascii="Times New Roman" w:eastAsia="Times New Roman" w:hAnsi="Times New Roman" w:cs="Times New Roman"/>
-        </w:rPr>
-        <w:t>ReadField(</w:t>
-      </w:r>
-      <w:proofErr w:type="gramEnd"/>
-      <w:r>
-        <w:rPr>
-          <w:rFonts w:ascii="Times New Roman" w:eastAsia="Times New Roman" w:hAnsi="Times New Roman" w:cs="Times New Roman"/>
-        </w:rPr>
-        <w:t>): int</w:t>
+      <w:r>
+        <w:rPr>
+          <w:rFonts w:ascii="Times New Roman" w:eastAsia="Times New Roman" w:hAnsi="Times New Roman" w:cs="Times New Roman"/>
+        </w:rPr>
+        <w:t>ReadField(): int</w:t>
       </w:r>
     </w:p>
     <w:p>
@@ -2458,19 +2503,11 @@
       </w:pPr>
       <w:bookmarkStart w:id="41" w:name="_c2d4zlrevjlw" w:colFirst="0" w:colLast="0"/>
       <w:bookmarkEnd w:id="41"/>
-      <w:proofErr w:type="gramStart"/>
       <w:r>
         <w:rPr>
           <w:b/>
         </w:rPr>
-        <w:t>TypeParser :</w:t>
-      </w:r>
-      <w:proofErr w:type="gramEnd"/>
-      <w:r>
-        <w:rPr>
-          <w:b/>
-        </w:rPr>
-        <w:t xml:space="preserve"> MonoBehaviour</w:t>
+        <w:t>TypeParser : MonoBehaviour</w:t>
       </w:r>
     </w:p>
     <w:p>
@@ -2513,19 +2550,11 @@
           <w:rFonts w:ascii="Times New Roman" w:eastAsia="Times New Roman" w:hAnsi="Times New Roman" w:cs="Times New Roman"/>
         </w:rPr>
       </w:pPr>
-      <w:proofErr w:type="gramStart"/>
-      <w:r>
-        <w:rPr>
-          <w:rFonts w:ascii="Times New Roman" w:eastAsia="Times New Roman" w:hAnsi="Times New Roman" w:cs="Times New Roman"/>
-        </w:rPr>
-        <w:t>ReadValue(</w:t>
-      </w:r>
-      <w:proofErr w:type="gramEnd"/>
-      <w:r>
-        <w:rPr>
-          <w:rFonts w:ascii="Times New Roman" w:eastAsia="Times New Roman" w:hAnsi="Times New Roman" w:cs="Times New Roman"/>
-        </w:rPr>
-        <w:t>): string</w:t>
+      <w:r>
+        <w:rPr>
+          <w:rFonts w:ascii="Times New Roman" w:eastAsia="Times New Roman" w:hAnsi="Times New Roman" w:cs="Times New Roman"/>
+        </w:rPr>
+        <w:t>ReadValue(): string</w:t>
       </w:r>
     </w:p>
     <w:p>
@@ -2555,19 +2584,11 @@
           <w:rFonts w:ascii="Times New Roman" w:eastAsia="Times New Roman" w:hAnsi="Times New Roman" w:cs="Times New Roman"/>
         </w:rPr>
       </w:pPr>
-      <w:proofErr w:type="gramStart"/>
-      <w:r>
-        <w:rPr>
-          <w:rFonts w:ascii="Times New Roman" w:eastAsia="Times New Roman" w:hAnsi="Times New Roman" w:cs="Times New Roman"/>
-        </w:rPr>
-        <w:t>SetValue(</w:t>
-      </w:r>
-      <w:proofErr w:type="gramEnd"/>
-      <w:r>
-        <w:rPr>
-          <w:rFonts w:ascii="Times New Roman" w:eastAsia="Times New Roman" w:hAnsi="Times New Roman" w:cs="Times New Roman"/>
-        </w:rPr>
-        <w:t>string text): void</w:t>
+      <w:r>
+        <w:rPr>
+          <w:rFonts w:ascii="Times New Roman" w:eastAsia="Times New Roman" w:hAnsi="Times New Roman" w:cs="Times New Roman"/>
+        </w:rPr>
+        <w:t>SetValue(string text): void</w:t>
       </w:r>
     </w:p>
     <w:p>
@@ -2597,20 +2618,12 @@
           <w:rFonts w:ascii="Times New Roman" w:eastAsia="Times New Roman" w:hAnsi="Times New Roman" w:cs="Times New Roman"/>
         </w:rPr>
       </w:pPr>
-      <w:proofErr w:type="gramStart"/>
       <w:r>
         <w:rPr>
           <w:rFonts w:ascii="Times New Roman" w:eastAsia="Times New Roman" w:hAnsi="Times New Roman" w:cs="Times New Roman"/>
         </w:rPr>
         <w:lastRenderedPageBreak/>
-        <w:t>SetValue(</w:t>
-      </w:r>
-      <w:proofErr w:type="gramEnd"/>
-      <w:r>
-        <w:rPr>
-          <w:rFonts w:ascii="Times New Roman" w:eastAsia="Times New Roman" w:hAnsi="Times New Roman" w:cs="Times New Roman"/>
-        </w:rPr>
-        <w:t>uint index): void</w:t>
+        <w:t>SetValue(uint index): void</w:t>
       </w:r>
     </w:p>
     <w:p>
@@ -2649,19 +2662,11 @@
       </w:pPr>
       <w:bookmarkStart w:id="43" w:name="_r2bjr2k7hsu3" w:colFirst="0" w:colLast="0"/>
       <w:bookmarkEnd w:id="43"/>
-      <w:proofErr w:type="gramStart"/>
       <w:r>
         <w:rPr>
           <w:b/>
         </w:rPr>
-        <w:t>VerticalRotationPreview :</w:t>
-      </w:r>
-      <w:proofErr w:type="gramEnd"/>
-      <w:r>
-        <w:rPr>
-          <w:b/>
-        </w:rPr>
-        <w:t xml:space="preserve"> MonoBehaviour</w:t>
+        <w:t>VerticalRotationPreview : MonoBehaviour</w:t>
       </w:r>
     </w:p>
     <w:p>
@@ -2742,19 +2747,11 @@
       </w:pPr>
       <w:bookmarkStart w:id="47" w:name="_wgji4rsny82l" w:colFirst="0" w:colLast="0"/>
       <w:bookmarkEnd w:id="47"/>
-      <w:proofErr w:type="gramStart"/>
       <w:r>
         <w:rPr>
           <w:b/>
         </w:rPr>
-        <w:t>SensorRenderer :</w:t>
-      </w:r>
-      <w:proofErr w:type="gramEnd"/>
-      <w:r>
-        <w:rPr>
-          <w:b/>
-        </w:rPr>
-        <w:t xml:space="preserve"> MonoBehaviour</w:t>
+        <w:t>SensorRenderer : MonoBehaviour</w:t>
       </w:r>
     </w:p>
     <w:p>
@@ -2827,19 +2824,11 @@
           <w:rFonts w:ascii="Times New Roman" w:eastAsia="Times New Roman" w:hAnsi="Times New Roman" w:cs="Times New Roman"/>
         </w:rPr>
       </w:pPr>
-      <w:proofErr w:type="gramStart"/>
-      <w:r>
-        <w:rPr>
-          <w:rFonts w:ascii="Times New Roman" w:eastAsia="Times New Roman" w:hAnsi="Times New Roman" w:cs="Times New Roman"/>
-        </w:rPr>
-        <w:t>UpdateConfig(</w:t>
-      </w:r>
-      <w:proofErr w:type="gramEnd"/>
-      <w:r>
-        <w:rPr>
-          <w:rFonts w:ascii="Times New Roman" w:eastAsia="Times New Roman" w:hAnsi="Times New Roman" w:cs="Times New Roman"/>
-        </w:rPr>
-        <w:t>SensorConfiguration newConfig): void</w:t>
+      <w:r>
+        <w:rPr>
+          <w:rFonts w:ascii="Times New Roman" w:eastAsia="Times New Roman" w:hAnsi="Times New Roman" w:cs="Times New Roman"/>
+        </w:rPr>
+        <w:t>UpdateConfig(SensorConfiguration newConfig): void</w:t>
       </w:r>
     </w:p>
     <w:p>
@@ -2856,21 +2845,7 @@
         <w:rPr>
           <w:rFonts w:ascii="Times New Roman" w:eastAsia="Times New Roman" w:hAnsi="Times New Roman" w:cs="Times New Roman"/>
         </w:rPr>
-        <w:t xml:space="preserve">Gives the renderer a new config (or a changed version of an old config) and tells it to display </w:t>
-      </w:r>
-      <w:proofErr w:type="gramStart"/>
-      <w:r>
-        <w:rPr>
-          <w:rFonts w:ascii="Times New Roman" w:eastAsia="Times New Roman" w:hAnsi="Times New Roman" w:cs="Times New Roman"/>
-        </w:rPr>
-        <w:t>it’s</w:t>
-      </w:r>
-      <w:proofErr w:type="gramEnd"/>
-      <w:r>
-        <w:rPr>
-          <w:rFonts w:ascii="Times New Roman" w:eastAsia="Times New Roman" w:hAnsi="Times New Roman" w:cs="Times New Roman"/>
-        </w:rPr>
-        <w:t xml:space="preserve"> sensor visual to match</w:t>
+        <w:t>Gives the renderer a new config (or a changed version of an old config) and tells it to display it’s sensor visual to match</w:t>
       </w:r>
     </w:p>
     <w:p>
@@ -3136,19 +3111,11 @@
       </w:pPr>
       <w:bookmarkStart w:id="51" w:name="_yohka0vqvxux" w:colFirst="0" w:colLast="0"/>
       <w:bookmarkEnd w:id="51"/>
-      <w:proofErr w:type="gramStart"/>
       <w:r>
         <w:rPr>
           <w:b/>
         </w:rPr>
-        <w:t>SensorConfigReader :</w:t>
-      </w:r>
-      <w:proofErr w:type="gramEnd"/>
-      <w:r>
-        <w:rPr>
-          <w:b/>
-        </w:rPr>
-        <w:t xml:space="preserve"> MonoBehaviour</w:t>
+        <w:t>SensorConfigReader : MonoBehaviour</w:t>
       </w:r>
     </w:p>
     <w:p>
@@ -3191,19 +3158,11 @@
           <w:rFonts w:ascii="Times New Roman" w:eastAsia="Times New Roman" w:hAnsi="Times New Roman" w:cs="Times New Roman"/>
         </w:rPr>
       </w:pPr>
-      <w:proofErr w:type="gramStart"/>
-      <w:r>
-        <w:rPr>
-          <w:rFonts w:ascii="Times New Roman" w:eastAsia="Times New Roman" w:hAnsi="Times New Roman" w:cs="Times New Roman"/>
-        </w:rPr>
-        <w:t>ReadSensor(</w:t>
-      </w:r>
-      <w:proofErr w:type="gramEnd"/>
-      <w:r>
-        <w:rPr>
-          <w:rFonts w:ascii="Times New Roman" w:eastAsia="Times New Roman" w:hAnsi="Times New Roman" w:cs="Times New Roman"/>
-        </w:rPr>
-        <w:t>): SensorConfiguration</w:t>
+      <w:r>
+        <w:rPr>
+          <w:rFonts w:ascii="Times New Roman" w:eastAsia="Times New Roman" w:hAnsi="Times New Roman" w:cs="Times New Roman"/>
+        </w:rPr>
+        <w:t>ReadSensor(): SensorConfiguration</w:t>
       </w:r>
     </w:p>
     <w:p>
@@ -3242,19 +3201,11 @@
       </w:pPr>
       <w:bookmarkStart w:id="53" w:name="_7kjyaz4f2p5h" w:colFirst="0" w:colLast="0"/>
       <w:bookmarkEnd w:id="53"/>
-      <w:proofErr w:type="gramStart"/>
       <w:r>
         <w:rPr>
           <w:b/>
         </w:rPr>
-        <w:t>SensorManager :</w:t>
-      </w:r>
-      <w:proofErr w:type="gramEnd"/>
-      <w:r>
-        <w:rPr>
-          <w:b/>
-        </w:rPr>
-        <w:t xml:space="preserve"> MonoBehaviour</w:t>
+        <w:t>SensorManager : MonoBehaviour</w:t>
       </w:r>
     </w:p>
     <w:p>
@@ -3280,19 +3231,11 @@
           <w:rFonts w:ascii="Times New Roman" w:eastAsia="Times New Roman" w:hAnsi="Times New Roman" w:cs="Times New Roman"/>
         </w:rPr>
       </w:pPr>
-      <w:proofErr w:type="gramStart"/>
-      <w:r>
-        <w:rPr>
-          <w:rFonts w:ascii="Times New Roman" w:eastAsia="Times New Roman" w:hAnsi="Times New Roman" w:cs="Times New Roman"/>
-        </w:rPr>
-        <w:t>SaveSensor(</w:t>
-      </w:r>
-      <w:proofErr w:type="gramEnd"/>
-      <w:r>
-        <w:rPr>
-          <w:rFonts w:ascii="Times New Roman" w:eastAsia="Times New Roman" w:hAnsi="Times New Roman" w:cs="Times New Roman"/>
-        </w:rPr>
-        <w:t>uint id, SensorConfiguration newConfig): void</w:t>
+      <w:r>
+        <w:rPr>
+          <w:rFonts w:ascii="Times New Roman" w:eastAsia="Times New Roman" w:hAnsi="Times New Roman" w:cs="Times New Roman"/>
+        </w:rPr>
+        <w:t>SaveSensor(uint id, SensorConfiguration newConfig): void</w:t>
       </w:r>
     </w:p>
     <w:p>
@@ -3322,19 +3265,11 @@
           <w:rFonts w:ascii="Times New Roman" w:eastAsia="Times New Roman" w:hAnsi="Times New Roman" w:cs="Times New Roman"/>
         </w:rPr>
       </w:pPr>
-      <w:proofErr w:type="gramStart"/>
-      <w:r>
-        <w:rPr>
-          <w:rFonts w:ascii="Times New Roman" w:eastAsia="Times New Roman" w:hAnsi="Times New Roman" w:cs="Times New Roman"/>
-        </w:rPr>
-        <w:t>DeleteSensor(</w:t>
-      </w:r>
-      <w:proofErr w:type="gramEnd"/>
-      <w:r>
-        <w:rPr>
-          <w:rFonts w:ascii="Times New Roman" w:eastAsia="Times New Roman" w:hAnsi="Times New Roman" w:cs="Times New Roman"/>
-        </w:rPr>
-        <w:t>uint id): void</w:t>
+      <w:r>
+        <w:rPr>
+          <w:rFonts w:ascii="Times New Roman" w:eastAsia="Times New Roman" w:hAnsi="Times New Roman" w:cs="Times New Roman"/>
+        </w:rPr>
+        <w:t>DeleteSensor(uint id): void</w:t>
       </w:r>
     </w:p>
     <w:p>
@@ -3364,19 +3299,11 @@
           <w:rFonts w:ascii="Times New Roman" w:eastAsia="Times New Roman" w:hAnsi="Times New Roman" w:cs="Times New Roman"/>
         </w:rPr>
       </w:pPr>
-      <w:proofErr w:type="gramStart"/>
-      <w:r>
-        <w:rPr>
-          <w:rFonts w:ascii="Times New Roman" w:eastAsia="Times New Roman" w:hAnsi="Times New Roman" w:cs="Times New Roman"/>
-        </w:rPr>
-        <w:t>FindSensor(</w:t>
-      </w:r>
-      <w:proofErr w:type="gramEnd"/>
-      <w:r>
-        <w:rPr>
-          <w:rFonts w:ascii="Times New Roman" w:eastAsia="Times New Roman" w:hAnsi="Times New Roman" w:cs="Times New Roman"/>
-        </w:rPr>
-        <w:t>uint id): SensorRenderer</w:t>
+      <w:r>
+        <w:rPr>
+          <w:rFonts w:ascii="Times New Roman" w:eastAsia="Times New Roman" w:hAnsi="Times New Roman" w:cs="Times New Roman"/>
+        </w:rPr>
+        <w:t>FindSensor(uint id): SensorRenderer</w:t>
       </w:r>
     </w:p>
     <w:p>
@@ -3406,19 +3333,11 @@
           <w:rFonts w:ascii="Times New Roman" w:eastAsia="Times New Roman" w:hAnsi="Times New Roman" w:cs="Times New Roman"/>
         </w:rPr>
       </w:pPr>
-      <w:proofErr w:type="gramStart"/>
-      <w:r>
-        <w:rPr>
-          <w:rFonts w:ascii="Times New Roman" w:eastAsia="Times New Roman" w:hAnsi="Times New Roman" w:cs="Times New Roman"/>
-        </w:rPr>
-        <w:t>UpdateSensors(</w:t>
-      </w:r>
-      <w:proofErr w:type="gramEnd"/>
-      <w:r>
-        <w:rPr>
-          <w:rFonts w:ascii="Times New Roman" w:eastAsia="Times New Roman" w:hAnsi="Times New Roman" w:cs="Times New Roman"/>
-        </w:rPr>
-        <w:t>): void</w:t>
+      <w:r>
+        <w:rPr>
+          <w:rFonts w:ascii="Times New Roman" w:eastAsia="Times New Roman" w:hAnsi="Times New Roman" w:cs="Times New Roman"/>
+        </w:rPr>
+        <w:t>UpdateSensors(): void</w:t>
       </w:r>
     </w:p>
     <w:p>
@@ -3448,19 +3367,11 @@
           <w:rFonts w:ascii="Times New Roman" w:eastAsia="Times New Roman" w:hAnsi="Times New Roman" w:cs="Times New Roman"/>
         </w:rPr>
       </w:pPr>
-      <w:proofErr w:type="gramStart"/>
-      <w:r>
-        <w:rPr>
-          <w:rFonts w:ascii="Times New Roman" w:eastAsia="Times New Roman" w:hAnsi="Times New Roman" w:cs="Times New Roman"/>
-        </w:rPr>
-        <w:t>GetSensors(</w:t>
-      </w:r>
-      <w:proofErr w:type="gramEnd"/>
-      <w:r>
-        <w:rPr>
-          <w:rFonts w:ascii="Times New Roman" w:eastAsia="Times New Roman" w:hAnsi="Times New Roman" w:cs="Times New Roman"/>
-        </w:rPr>
-        <w:t>): List&lt;SensorRenderer&gt;</w:t>
+      <w:r>
+        <w:rPr>
+          <w:rFonts w:ascii="Times New Roman" w:eastAsia="Times New Roman" w:hAnsi="Times New Roman" w:cs="Times New Roman"/>
+        </w:rPr>
+        <w:t>GetSensors(): List&lt;SensorRenderer&gt;</w:t>
       </w:r>
     </w:p>
     <w:p>
@@ -3490,19 +3401,11 @@
           <w:rFonts w:ascii="Times New Roman" w:eastAsia="Times New Roman" w:hAnsi="Times New Roman" w:cs="Times New Roman"/>
         </w:rPr>
       </w:pPr>
-      <w:proofErr w:type="gramStart"/>
-      <w:r>
-        <w:rPr>
-          <w:rFonts w:ascii="Times New Roman" w:eastAsia="Times New Roman" w:hAnsi="Times New Roman" w:cs="Times New Roman"/>
-        </w:rPr>
-        <w:t>HideSensor(</w:t>
-      </w:r>
-      <w:proofErr w:type="gramEnd"/>
-      <w:r>
-        <w:rPr>
-          <w:rFonts w:ascii="Times New Roman" w:eastAsia="Times New Roman" w:hAnsi="Times New Roman" w:cs="Times New Roman"/>
-        </w:rPr>
-        <w:t>uint id)</w:t>
+      <w:r>
+        <w:rPr>
+          <w:rFonts w:ascii="Times New Roman" w:eastAsia="Times New Roman" w:hAnsi="Times New Roman" w:cs="Times New Roman"/>
+        </w:rPr>
+        <w:t>HideSensor(uint id)</w:t>
       </w:r>
       <w:r>
         <w:rPr>
@@ -3544,7 +3447,6 @@
           <w:rFonts w:ascii="Times New Roman" w:eastAsia="Times New Roman" w:hAnsi="Times New Roman" w:cs="Times New Roman"/>
         </w:rPr>
       </w:pPr>
-      <w:proofErr w:type="gramStart"/>
       <w:r>
         <w:rPr>
           <w:rFonts w:ascii="Times New Roman" w:eastAsia="Times New Roman" w:hAnsi="Times New Roman" w:cs="Times New Roman"/>
@@ -3555,14 +3457,7 @@
         <w:rPr>
           <w:rFonts w:ascii="Times New Roman" w:eastAsia="Times New Roman" w:hAnsi="Times New Roman" w:cs="Times New Roman"/>
         </w:rPr>
-        <w:t>(</w:t>
-      </w:r>
-      <w:proofErr w:type="gramEnd"/>
-      <w:r>
-        <w:rPr>
-          <w:rFonts w:ascii="Times New Roman" w:eastAsia="Times New Roman" w:hAnsi="Times New Roman" w:cs="Times New Roman"/>
-        </w:rPr>
-        <w:t>): void</w:t>
+        <w:t>(): void</w:t>
       </w:r>
     </w:p>
     <w:p>
@@ -3601,19 +3496,11 @@
       </w:pPr>
       <w:bookmarkStart w:id="55" w:name="_sfgshfk92s0y" w:colFirst="0" w:colLast="0"/>
       <w:bookmarkEnd w:id="55"/>
-      <w:proofErr w:type="gramStart"/>
       <w:r>
         <w:rPr>
           <w:b/>
         </w:rPr>
-        <w:t>SensorPreview :</w:t>
-      </w:r>
-      <w:proofErr w:type="gramEnd"/>
-      <w:r>
-        <w:rPr>
-          <w:b/>
-        </w:rPr>
-        <w:t xml:space="preserve"> MonoBehaviour</w:t>
+        <w:t>SensorPreview : MonoBehaviour</w:t>
       </w:r>
     </w:p>
     <w:p>
@@ -3656,19 +3543,11 @@
           <w:rFonts w:ascii="Times New Roman" w:eastAsia="Times New Roman" w:hAnsi="Times New Roman" w:cs="Times New Roman"/>
         </w:rPr>
       </w:pPr>
-      <w:proofErr w:type="gramStart"/>
-      <w:r>
-        <w:rPr>
-          <w:rFonts w:ascii="Times New Roman" w:eastAsia="Times New Roman" w:hAnsi="Times New Roman" w:cs="Times New Roman"/>
-        </w:rPr>
-        <w:t>ResetPreview(</w:t>
-      </w:r>
-      <w:proofErr w:type="gramEnd"/>
-      <w:r>
-        <w:rPr>
-          <w:rFonts w:ascii="Times New Roman" w:eastAsia="Times New Roman" w:hAnsi="Times New Roman" w:cs="Times New Roman"/>
-        </w:rPr>
-        <w:t>)</w:t>
+      <w:r>
+        <w:rPr>
+          <w:rFonts w:ascii="Times New Roman" w:eastAsia="Times New Roman" w:hAnsi="Times New Roman" w:cs="Times New Roman"/>
+        </w:rPr>
+        <w:t>ResetPreview()</w:t>
       </w:r>
     </w:p>
     <w:p>
@@ -3707,19 +3586,11 @@
       </w:pPr>
       <w:bookmarkStart w:id="57" w:name="_47ig7pij6lte" w:colFirst="0" w:colLast="0"/>
       <w:bookmarkEnd w:id="57"/>
-      <w:proofErr w:type="gramStart"/>
       <w:r>
         <w:rPr>
           <w:b/>
         </w:rPr>
-        <w:t>SensorDeleter :</w:t>
-      </w:r>
-      <w:proofErr w:type="gramEnd"/>
-      <w:r>
-        <w:rPr>
-          <w:b/>
-        </w:rPr>
-        <w:t xml:space="preserve"> MonoBehaviour</w:t>
+        <w:t>SensorDeleter : MonoBehaviour</w:t>
       </w:r>
     </w:p>
     <w:p>
@@ -3758,19 +3629,11 @@
       </w:pPr>
       <w:bookmarkStart w:id="59" w:name="_8zs3d93h3dey" w:colFirst="0" w:colLast="0"/>
       <w:bookmarkEnd w:id="59"/>
-      <w:proofErr w:type="gramStart"/>
       <w:r>
         <w:rPr>
           <w:b/>
         </w:rPr>
-        <w:t>SensorSaver :</w:t>
-      </w:r>
-      <w:proofErr w:type="gramEnd"/>
-      <w:r>
-        <w:rPr>
-          <w:b/>
-        </w:rPr>
-        <w:t xml:space="preserve"> MonoBehaviour</w:t>
+        <w:t>SensorSaver : MonoBehaviour</w:t>
       </w:r>
     </w:p>
     <w:p>
@@ -3820,7 +3683,6 @@
           <w:szCs w:val="28"/>
         </w:rPr>
       </w:pPr>
-      <w:proofErr w:type="gramStart"/>
       <w:r>
         <w:rPr>
           <w:b/>
@@ -3828,93 +3690,72 @@
           <w:sz w:val="28"/>
           <w:szCs w:val="28"/>
         </w:rPr>
-        <w:t>BackKeyListener :</w:t>
-      </w:r>
-      <w:proofErr w:type="gramEnd"/>
-      <w:r>
+        <w:t>BackKeyListener : MonoBehaviour</w:t>
+      </w:r>
+    </w:p>
+    <w:p>
+      <w:pPr>
+        <w:pStyle w:val="ListParagraph"/>
+        <w:numPr>
+          <w:ilvl w:val="0"/>
+          <w:numId w:val="66"/>
+        </w:numPr>
+        <w:rPr>
+          <w:rFonts w:ascii="Times New Roman" w:eastAsia="Times New Roman" w:hAnsi="Times New Roman" w:cs="Times New Roman"/>
+        </w:rPr>
+      </w:pPr>
+      <w:r>
+        <w:rPr>
+          <w:rFonts w:ascii="Times New Roman" w:eastAsia="Times New Roman" w:hAnsi="Times New Roman" w:cs="Times New Roman"/>
+        </w:rPr>
+        <w:t>Returns to SensorPlacement scene when Escape key is pressed.</w:t>
+      </w:r>
+    </w:p>
+    <w:p>
+      <w:pPr>
+        <w:pStyle w:val="Heading2"/>
+        <w:jc w:val="center"/>
+        <w:rPr>
+          <w:b/>
+        </w:rPr>
+      </w:pPr>
+      <w:bookmarkStart w:id="60" w:name="_b4k0eoyq5ky4" w:colFirst="0" w:colLast="0"/>
+      <w:bookmarkEnd w:id="60"/>
+    </w:p>
+    <w:p>
+      <w:pPr>
+        <w:pStyle w:val="Heading2"/>
+        <w:jc w:val="center"/>
+        <w:rPr>
+          <w:b/>
+        </w:rPr>
+      </w:pPr>
+      <w:bookmarkStart w:id="61" w:name="_yxlnqsmcyv1k" w:colFirst="0" w:colLast="0"/>
+      <w:bookmarkEnd w:id="61"/>
+      <w:r>
+        <w:rPr>
+          <w:b/>
+        </w:rPr>
+        <w:t>Ping Displaying</w:t>
+      </w:r>
+    </w:p>
+    <w:p>
+      <w:pPr>
         <w:rPr>
           <w:b/>
           <w:color w:val="434343"/>
           <w:sz w:val="28"/>
           <w:szCs w:val="28"/>
         </w:rPr>
-        <w:t xml:space="preserve"> MonoBehaviour</w:t>
-      </w:r>
-    </w:p>
-    <w:p>
-      <w:pPr>
-        <w:pStyle w:val="ListParagraph"/>
-        <w:numPr>
-          <w:ilvl w:val="0"/>
-          <w:numId w:val="66"/>
-        </w:numPr>
-        <w:rPr>
-          <w:rFonts w:ascii="Times New Roman" w:eastAsia="Times New Roman" w:hAnsi="Times New Roman" w:cs="Times New Roman"/>
-        </w:rPr>
-      </w:pPr>
-      <w:r>
-        <w:rPr>
-          <w:rFonts w:ascii="Times New Roman" w:eastAsia="Times New Roman" w:hAnsi="Times New Roman" w:cs="Times New Roman"/>
-        </w:rPr>
-        <w:t>Returns to SensorPlacement scene when Escape key is pressed.</w:t>
-      </w:r>
-    </w:p>
-    <w:p>
-      <w:pPr>
-        <w:pStyle w:val="Heading2"/>
-        <w:jc w:val="center"/>
-        <w:rPr>
-          <w:b/>
-        </w:rPr>
-      </w:pPr>
-      <w:bookmarkStart w:id="60" w:name="_b4k0eoyq5ky4" w:colFirst="0" w:colLast="0"/>
-      <w:bookmarkEnd w:id="60"/>
-    </w:p>
-    <w:p>
-      <w:pPr>
-        <w:pStyle w:val="Heading2"/>
-        <w:jc w:val="center"/>
-        <w:rPr>
-          <w:b/>
-        </w:rPr>
-      </w:pPr>
-      <w:bookmarkStart w:id="61" w:name="_yxlnqsmcyv1k" w:colFirst="0" w:colLast="0"/>
-      <w:bookmarkEnd w:id="61"/>
-      <w:r>
-        <w:rPr>
-          <w:b/>
-        </w:rPr>
-        <w:t>Ping Displaying</w:t>
-      </w:r>
-    </w:p>
-    <w:p>
-      <w:pPr>
+      </w:pPr>
+      <w:r>
         <w:rPr>
           <w:b/>
           <w:color w:val="434343"/>
           <w:sz w:val="28"/>
           <w:szCs w:val="28"/>
         </w:rPr>
-      </w:pPr>
-      <w:proofErr w:type="gramStart"/>
-      <w:r>
-        <w:rPr>
-          <w:b/>
-          <w:color w:val="434343"/>
-          <w:sz w:val="28"/>
-          <w:szCs w:val="28"/>
-        </w:rPr>
-        <w:t>COMSelector :</w:t>
-      </w:r>
-      <w:proofErr w:type="gramEnd"/>
-      <w:r>
-        <w:rPr>
-          <w:b/>
-          <w:color w:val="434343"/>
-          <w:sz w:val="28"/>
-          <w:szCs w:val="28"/>
-        </w:rPr>
-        <w:t xml:space="preserve"> MonoBehaviour</w:t>
+        <w:t>COMSelector : MonoBehaviour</w:t>
       </w:r>
     </w:p>
     <w:p>
@@ -4011,19 +3852,11 @@
       </w:pPr>
       <w:bookmarkStart w:id="62" w:name="_2l0j0b6a8sq9" w:colFirst="0" w:colLast="0"/>
       <w:bookmarkEnd w:id="62"/>
-      <w:proofErr w:type="gramStart"/>
       <w:r>
         <w:rPr>
           <w:b/>
         </w:rPr>
-        <w:t>ArduinoListener :</w:t>
-      </w:r>
-      <w:proofErr w:type="gramEnd"/>
-      <w:r>
-        <w:rPr>
-          <w:b/>
-        </w:rPr>
-        <w:t xml:space="preserve"> MonoBehaviour</w:t>
+        <w:t>ArduinoListener : MonoBehaviour</w:t>
       </w:r>
     </w:p>
     <w:p>
@@ -4062,19 +3895,11 @@
       </w:pPr>
       <w:bookmarkStart w:id="64" w:name="_drbxxm24utu2" w:colFirst="0" w:colLast="0"/>
       <w:bookmarkEnd w:id="64"/>
-      <w:proofErr w:type="gramStart"/>
       <w:r>
         <w:rPr>
           <w:b/>
         </w:rPr>
-        <w:t>Jammer :</w:t>
-      </w:r>
-      <w:proofErr w:type="gramEnd"/>
-      <w:r>
-        <w:rPr>
-          <w:b/>
-        </w:rPr>
-        <w:t xml:space="preserve"> MonoBehaviour</w:t>
+        <w:t>Jammer : MonoBehaviour</w:t>
       </w:r>
     </w:p>
     <w:p>
@@ -4117,19 +3942,11 @@
           <w:rFonts w:ascii="Times New Roman" w:eastAsia="Times New Roman" w:hAnsi="Times New Roman" w:cs="Times New Roman"/>
         </w:rPr>
       </w:pPr>
-      <w:proofErr w:type="gramStart"/>
-      <w:r>
-        <w:rPr>
-          <w:rFonts w:ascii="Times New Roman" w:eastAsia="Times New Roman" w:hAnsi="Times New Roman" w:cs="Times New Roman"/>
-        </w:rPr>
-        <w:t>DisplayJammed(</w:t>
-      </w:r>
-      <w:proofErr w:type="gramEnd"/>
-      <w:r>
-        <w:rPr>
-          <w:rFonts w:ascii="Times New Roman" w:eastAsia="Times New Roman" w:hAnsi="Times New Roman" w:cs="Times New Roman"/>
-        </w:rPr>
-        <w:t>): void</w:t>
+      <w:r>
+        <w:rPr>
+          <w:rFonts w:ascii="Times New Roman" w:eastAsia="Times New Roman" w:hAnsi="Times New Roman" w:cs="Times New Roman"/>
+        </w:rPr>
+        <w:t>DisplayJammed(): void</w:t>
       </w:r>
     </w:p>
     <w:p>
@@ -4168,19 +3985,11 @@
       </w:pPr>
       <w:bookmarkStart w:id="66" w:name="_ujgd46yw5zg8" w:colFirst="0" w:colLast="0"/>
       <w:bookmarkEnd w:id="66"/>
-      <w:proofErr w:type="gramStart"/>
       <w:r>
         <w:rPr>
           <w:b/>
         </w:rPr>
-        <w:t>Sensor :</w:t>
-      </w:r>
-      <w:proofErr w:type="gramEnd"/>
-      <w:r>
-        <w:rPr>
-          <w:b/>
-        </w:rPr>
-        <w:t xml:space="preserve"> MonoBehaviour</w:t>
+        <w:t>Sensor : MonoBehaviour</w:t>
       </w:r>
     </w:p>
     <w:p>
@@ -4389,19 +4198,11 @@
           <w:rFonts w:ascii="Times New Roman" w:eastAsia="Times New Roman" w:hAnsi="Times New Roman" w:cs="Times New Roman"/>
         </w:rPr>
       </w:pPr>
-      <w:proofErr w:type="gramStart"/>
-      <w:r>
-        <w:rPr>
-          <w:rFonts w:ascii="Times New Roman" w:eastAsia="Times New Roman" w:hAnsi="Times New Roman" w:cs="Times New Roman"/>
-        </w:rPr>
-        <w:t>PlotPing(</w:t>
-      </w:r>
-      <w:proofErr w:type="gramEnd"/>
-      <w:r>
-        <w:rPr>
-          <w:rFonts w:ascii="Times New Roman" w:eastAsia="Times New Roman" w:hAnsi="Times New Roman" w:cs="Times New Roman"/>
-        </w:rPr>
-        <w:t>Ping ping): void</w:t>
+      <w:r>
+        <w:rPr>
+          <w:rFonts w:ascii="Times New Roman" w:eastAsia="Times New Roman" w:hAnsi="Times New Roman" w:cs="Times New Roman"/>
+        </w:rPr>
+        <w:t>PlotPing(Ping ping): void</w:t>
       </w:r>
     </w:p>
     <w:p>
@@ -4431,19 +4232,11 @@
           <w:rFonts w:ascii="Times New Roman" w:eastAsia="Times New Roman" w:hAnsi="Times New Roman" w:cs="Times New Roman"/>
         </w:rPr>
       </w:pPr>
-      <w:proofErr w:type="gramStart"/>
-      <w:r>
-        <w:rPr>
-          <w:rFonts w:ascii="Times New Roman" w:eastAsia="Times New Roman" w:hAnsi="Times New Roman" w:cs="Times New Roman"/>
-        </w:rPr>
-        <w:t>Jam(</w:t>
-      </w:r>
-      <w:proofErr w:type="gramEnd"/>
-      <w:r>
-        <w:rPr>
-          <w:rFonts w:ascii="Times New Roman" w:eastAsia="Times New Roman" w:hAnsi="Times New Roman" w:cs="Times New Roman"/>
-        </w:rPr>
-        <w:t>): void</w:t>
+      <w:r>
+        <w:rPr>
+          <w:rFonts w:ascii="Times New Roman" w:eastAsia="Times New Roman" w:hAnsi="Times New Roman" w:cs="Times New Roman"/>
+        </w:rPr>
+        <w:t>Jam(): void</w:t>
       </w:r>
     </w:p>
     <w:p>
@@ -4482,19 +4275,11 @@
       </w:pPr>
       <w:bookmarkStart w:id="68" w:name="_keqbmqndb73b" w:colFirst="0" w:colLast="0"/>
       <w:bookmarkEnd w:id="68"/>
-      <w:proofErr w:type="gramStart"/>
       <w:r>
         <w:rPr>
           <w:b/>
         </w:rPr>
-        <w:t>LIDAR :</w:t>
-      </w:r>
-      <w:proofErr w:type="gramEnd"/>
-      <w:r>
-        <w:rPr>
-          <w:b/>
-        </w:rPr>
-        <w:t xml:space="preserve"> Sensor</w:t>
+        <w:t>LIDAR : Sensor</w:t>
       </w:r>
     </w:p>
     <w:p>
@@ -4533,19 +4318,11 @@
       </w:pPr>
       <w:bookmarkStart w:id="70" w:name="_oln78cylxupq" w:colFirst="0" w:colLast="0"/>
       <w:bookmarkEnd w:id="70"/>
-      <w:proofErr w:type="gramStart"/>
       <w:r>
         <w:rPr>
           <w:b/>
         </w:rPr>
-        <w:t>Ultrasonic :</w:t>
-      </w:r>
-      <w:proofErr w:type="gramEnd"/>
-      <w:r>
-        <w:rPr>
-          <w:b/>
-        </w:rPr>
-        <w:t xml:space="preserve"> LIDAR</w:t>
+        <w:t>Ultrasonic : LIDAR</w:t>
       </w:r>
     </w:p>
     <w:p>
@@ -4601,19 +4378,11 @@
       </w:pPr>
       <w:bookmarkStart w:id="72" w:name="_mhy058b0xqa3" w:colFirst="0" w:colLast="0"/>
       <w:bookmarkEnd w:id="72"/>
-      <w:proofErr w:type="gramStart"/>
       <w:r>
         <w:rPr>
           <w:b/>
         </w:rPr>
-        <w:t>OMNISonic :</w:t>
-      </w:r>
-      <w:proofErr w:type="gramEnd"/>
-      <w:r>
-        <w:rPr>
-          <w:b/>
-        </w:rPr>
-        <w:t xml:space="preserve"> Sensor</w:t>
+        <w:t>OMNISonic : Sensor</w:t>
       </w:r>
     </w:p>
     <w:p>
@@ -4652,19 +4421,11 @@
       </w:pPr>
       <w:bookmarkStart w:id="74" w:name="_n58xl6l3b3j2" w:colFirst="0" w:colLast="0"/>
       <w:bookmarkEnd w:id="74"/>
-      <w:proofErr w:type="gramStart"/>
       <w:r>
         <w:rPr>
           <w:b/>
         </w:rPr>
-        <w:t>PingFader :</w:t>
-      </w:r>
-      <w:proofErr w:type="gramEnd"/>
-      <w:r>
-        <w:rPr>
-          <w:b/>
-        </w:rPr>
-        <w:t xml:space="preserve"> MonoBehaviour</w:t>
+        <w:t>PingFader : MonoBehaviour</w:t>
       </w:r>
     </w:p>
     <w:p>
@@ -4750,19 +4511,11 @@
           <w:rFonts w:ascii="Times New Roman" w:eastAsia="Times New Roman" w:hAnsi="Times New Roman" w:cs="Times New Roman"/>
         </w:rPr>
       </w:pPr>
-      <w:proofErr w:type="gramStart"/>
-      <w:r>
-        <w:rPr>
-          <w:rFonts w:ascii="Times New Roman" w:eastAsia="Times New Roman" w:hAnsi="Times New Roman" w:cs="Times New Roman"/>
-        </w:rPr>
-        <w:t>Ping(</w:t>
-      </w:r>
-      <w:proofErr w:type="gramEnd"/>
-      <w:r>
-        <w:rPr>
-          <w:rFonts w:ascii="Times New Roman" w:eastAsia="Times New Roman" w:hAnsi="Times New Roman" w:cs="Times New Roman"/>
-        </w:rPr>
-        <w:t>string packet)</w:t>
+      <w:r>
+        <w:rPr>
+          <w:rFonts w:ascii="Times New Roman" w:eastAsia="Times New Roman" w:hAnsi="Times New Roman" w:cs="Times New Roman"/>
+        </w:rPr>
+        <w:t>Ping(string packet)</w:t>
       </w:r>
     </w:p>
     <w:p>
@@ -4923,19 +4676,11 @@
       </w:pPr>
       <w:bookmarkStart w:id="78" w:name="_j1icr8paiitd" w:colFirst="0" w:colLast="0"/>
       <w:bookmarkEnd w:id="78"/>
-      <w:proofErr w:type="gramStart"/>
       <w:r>
         <w:rPr>
           <w:b/>
         </w:rPr>
-        <w:t>PingTextFader :</w:t>
-      </w:r>
-      <w:proofErr w:type="gramEnd"/>
-      <w:r>
-        <w:rPr>
-          <w:b/>
-        </w:rPr>
-        <w:t xml:space="preserve"> MonoBehaviour</w:t>
+        <w:t>PingTextFader : MonoBehaviour</w:t>
       </w:r>
     </w:p>
     <w:p>
@@ -14225,6 +13970,92 @@
     </w:lvl>
   </w:abstractNum>
   <w:abstractNum w:abstractNumId="51" w15:restartNumberingAfterBreak="0">
+    <w:nsid w:val="59B06C30"/>
+    <w:multiLevelType w:val="hybridMultilevel"/>
+    <w:tmpl w:val="6A12CC54"/>
+    <w:lvl w:ilvl="0" w:tplc="0409000F">
+      <w:start w:val="1"/>
+      <w:numFmt w:val="decimal"/>
+      <w:lvlText w:val="%1."/>
+      <w:lvlJc w:val="left"/>
+      <w:pPr>
+        <w:ind w:left="1440" w:hanging="360"/>
+      </w:pPr>
+    </w:lvl>
+    <w:lvl w:ilvl="1" w:tplc="04090019" w:tentative="1">
+      <w:start w:val="1"/>
+      <w:numFmt w:val="lowerLetter"/>
+      <w:lvlText w:val="%2."/>
+      <w:lvlJc w:val="left"/>
+      <w:pPr>
+        <w:ind w:left="2160" w:hanging="360"/>
+      </w:pPr>
+    </w:lvl>
+    <w:lvl w:ilvl="2" w:tplc="0409001B" w:tentative="1">
+      <w:start w:val="1"/>
+      <w:numFmt w:val="lowerRoman"/>
+      <w:lvlText w:val="%3."/>
+      <w:lvlJc w:val="right"/>
+      <w:pPr>
+        <w:ind w:left="2880" w:hanging="180"/>
+      </w:pPr>
+    </w:lvl>
+    <w:lvl w:ilvl="3" w:tplc="0409000F" w:tentative="1">
+      <w:start w:val="1"/>
+      <w:numFmt w:val="decimal"/>
+      <w:lvlText w:val="%4."/>
+      <w:lvlJc w:val="left"/>
+      <w:pPr>
+        <w:ind w:left="3600" w:hanging="360"/>
+      </w:pPr>
+    </w:lvl>
+    <w:lvl w:ilvl="4" w:tplc="04090019" w:tentative="1">
+      <w:start w:val="1"/>
+      <w:numFmt w:val="lowerLetter"/>
+      <w:lvlText w:val="%5."/>
+      <w:lvlJc w:val="left"/>
+      <w:pPr>
+        <w:ind w:left="4320" w:hanging="360"/>
+      </w:pPr>
+    </w:lvl>
+    <w:lvl w:ilvl="5" w:tplc="0409001B" w:tentative="1">
+      <w:start w:val="1"/>
+      <w:numFmt w:val="lowerRoman"/>
+      <w:lvlText w:val="%6."/>
+      <w:lvlJc w:val="right"/>
+      <w:pPr>
+        <w:ind w:left="5040" w:hanging="180"/>
+      </w:pPr>
+    </w:lvl>
+    <w:lvl w:ilvl="6" w:tplc="0409000F" w:tentative="1">
+      <w:start w:val="1"/>
+      <w:numFmt w:val="decimal"/>
+      <w:lvlText w:val="%7."/>
+      <w:lvlJc w:val="left"/>
+      <w:pPr>
+        <w:ind w:left="5760" w:hanging="360"/>
+      </w:pPr>
+    </w:lvl>
+    <w:lvl w:ilvl="7" w:tplc="04090019" w:tentative="1">
+      <w:start w:val="1"/>
+      <w:numFmt w:val="lowerLetter"/>
+      <w:lvlText w:val="%8."/>
+      <w:lvlJc w:val="left"/>
+      <w:pPr>
+        <w:ind w:left="6480" w:hanging="360"/>
+      </w:pPr>
+    </w:lvl>
+    <w:lvl w:ilvl="8" w:tplc="0409001B" w:tentative="1">
+      <w:start w:val="1"/>
+      <w:numFmt w:val="lowerRoman"/>
+      <w:lvlText w:val="%9."/>
+      <w:lvlJc w:val="right"/>
+      <w:pPr>
+        <w:ind w:left="7200" w:hanging="180"/>
+      </w:pPr>
+    </w:lvl>
+  </w:abstractNum>
+  <w:abstractNum w:abstractNumId="52" w15:restartNumberingAfterBreak="0">
     <w:nsid w:val="5E8275B2"/>
     <w:multiLevelType w:val="multilevel"/>
     <w:tmpl w:val="FA2E846A"/>
@@ -14337,7 +14168,7 @@
       </w:rPr>
     </w:lvl>
   </w:abstractNum>
-  <w:abstractNum w:abstractNumId="52" w15:restartNumberingAfterBreak="0">
+  <w:abstractNum w:abstractNumId="53" w15:restartNumberingAfterBreak="0">
     <w:nsid w:val="5E885A71"/>
     <w:multiLevelType w:val="multilevel"/>
     <w:tmpl w:val="FA3460CC"/>
@@ -14450,7 +14281,7 @@
       </w:rPr>
     </w:lvl>
   </w:abstractNum>
-  <w:abstractNum w:abstractNumId="53" w15:restartNumberingAfterBreak="0">
+  <w:abstractNum w:abstractNumId="54" w15:restartNumberingAfterBreak="0">
     <w:nsid w:val="5E9A03ED"/>
     <w:multiLevelType w:val="multilevel"/>
     <w:tmpl w:val="916A029C"/>
@@ -14563,7 +14394,7 @@
       </w:rPr>
     </w:lvl>
   </w:abstractNum>
-  <w:abstractNum w:abstractNumId="54" w15:restartNumberingAfterBreak="0">
+  <w:abstractNum w:abstractNumId="55" w15:restartNumberingAfterBreak="0">
     <w:nsid w:val="5EFF3434"/>
     <w:multiLevelType w:val="multilevel"/>
     <w:tmpl w:val="B4F4942E"/>
@@ -14676,7 +14507,7 @@
       </w:rPr>
     </w:lvl>
   </w:abstractNum>
-  <w:abstractNum w:abstractNumId="55" w15:restartNumberingAfterBreak="0">
+  <w:abstractNum w:abstractNumId="56" w15:restartNumberingAfterBreak="0">
     <w:nsid w:val="5F285C22"/>
     <w:multiLevelType w:val="multilevel"/>
     <w:tmpl w:val="ACF00C72"/>
@@ -14789,7 +14620,7 @@
       </w:rPr>
     </w:lvl>
   </w:abstractNum>
-  <w:abstractNum w:abstractNumId="56" w15:restartNumberingAfterBreak="0">
+  <w:abstractNum w:abstractNumId="57" w15:restartNumberingAfterBreak="0">
     <w:nsid w:val="5F730608"/>
     <w:multiLevelType w:val="multilevel"/>
     <w:tmpl w:val="1F86D940"/>
@@ -14902,7 +14733,7 @@
       </w:rPr>
     </w:lvl>
   </w:abstractNum>
-  <w:abstractNum w:abstractNumId="57" w15:restartNumberingAfterBreak="0">
+  <w:abstractNum w:abstractNumId="58" w15:restartNumberingAfterBreak="0">
     <w:nsid w:val="624961D1"/>
     <w:multiLevelType w:val="multilevel"/>
     <w:tmpl w:val="ADDA0BFA"/>
@@ -15015,7 +14846,7 @@
       </w:rPr>
     </w:lvl>
   </w:abstractNum>
-  <w:abstractNum w:abstractNumId="58" w15:restartNumberingAfterBreak="0">
+  <w:abstractNum w:abstractNumId="59" w15:restartNumberingAfterBreak="0">
     <w:nsid w:val="64670CAD"/>
     <w:multiLevelType w:val="multilevel"/>
     <w:tmpl w:val="F6246452"/>
@@ -15128,7 +14959,7 @@
       </w:rPr>
     </w:lvl>
   </w:abstractNum>
-  <w:abstractNum w:abstractNumId="59" w15:restartNumberingAfterBreak="0">
+  <w:abstractNum w:abstractNumId="60" w15:restartNumberingAfterBreak="0">
     <w:nsid w:val="6B614075"/>
     <w:multiLevelType w:val="multilevel"/>
     <w:tmpl w:val="28129C76"/>
@@ -15241,7 +15072,7 @@
       </w:rPr>
     </w:lvl>
   </w:abstractNum>
-  <w:abstractNum w:abstractNumId="60" w15:restartNumberingAfterBreak="0">
+  <w:abstractNum w:abstractNumId="61" w15:restartNumberingAfterBreak="0">
     <w:nsid w:val="6CD27B64"/>
     <w:multiLevelType w:val="multilevel"/>
     <w:tmpl w:val="1B7A9880"/>
@@ -15354,7 +15185,7 @@
       </w:rPr>
     </w:lvl>
   </w:abstractNum>
-  <w:abstractNum w:abstractNumId="61" w15:restartNumberingAfterBreak="0">
+  <w:abstractNum w:abstractNumId="62" w15:restartNumberingAfterBreak="0">
     <w:nsid w:val="6D680FCC"/>
     <w:multiLevelType w:val="multilevel"/>
     <w:tmpl w:val="7AE65576"/>
@@ -15467,7 +15298,7 @@
       </w:rPr>
     </w:lvl>
   </w:abstractNum>
-  <w:abstractNum w:abstractNumId="62" w15:restartNumberingAfterBreak="0">
+  <w:abstractNum w:abstractNumId="63" w15:restartNumberingAfterBreak="0">
     <w:nsid w:val="7387565E"/>
     <w:multiLevelType w:val="multilevel"/>
     <w:tmpl w:val="5CEC4A86"/>
@@ -15580,7 +15411,7 @@
       </w:rPr>
     </w:lvl>
   </w:abstractNum>
-  <w:abstractNum w:abstractNumId="63" w15:restartNumberingAfterBreak="0">
+  <w:abstractNum w:abstractNumId="64" w15:restartNumberingAfterBreak="0">
     <w:nsid w:val="772A667A"/>
     <w:multiLevelType w:val="multilevel"/>
     <w:tmpl w:val="34B6A600"/>
@@ -15693,7 +15524,7 @@
       </w:rPr>
     </w:lvl>
   </w:abstractNum>
-  <w:abstractNum w:abstractNumId="64" w15:restartNumberingAfterBreak="0">
+  <w:abstractNum w:abstractNumId="65" w15:restartNumberingAfterBreak="0">
     <w:nsid w:val="7A16020D"/>
     <w:multiLevelType w:val="multilevel"/>
     <w:tmpl w:val="BD781C20"/>
@@ -15806,7 +15637,93 @@
       </w:rPr>
     </w:lvl>
   </w:abstractNum>
-  <w:abstractNum w:abstractNumId="65" w15:restartNumberingAfterBreak="0">
+  <w:abstractNum w:abstractNumId="66" w15:restartNumberingAfterBreak="0">
+    <w:nsid w:val="7D045E70"/>
+    <w:multiLevelType w:val="hybridMultilevel"/>
+    <w:tmpl w:val="65D2AF38"/>
+    <w:lvl w:ilvl="0" w:tplc="0409000F">
+      <w:start w:val="1"/>
+      <w:numFmt w:val="decimal"/>
+      <w:lvlText w:val="%1."/>
+      <w:lvlJc w:val="left"/>
+      <w:pPr>
+        <w:ind w:left="720" w:hanging="360"/>
+      </w:pPr>
+    </w:lvl>
+    <w:lvl w:ilvl="1" w:tplc="04090019" w:tentative="1">
+      <w:start w:val="1"/>
+      <w:numFmt w:val="lowerLetter"/>
+      <w:lvlText w:val="%2."/>
+      <w:lvlJc w:val="left"/>
+      <w:pPr>
+        <w:ind w:left="1440" w:hanging="360"/>
+      </w:pPr>
+    </w:lvl>
+    <w:lvl w:ilvl="2" w:tplc="0409001B" w:tentative="1">
+      <w:start w:val="1"/>
+      <w:numFmt w:val="lowerRoman"/>
+      <w:lvlText w:val="%3."/>
+      <w:lvlJc w:val="right"/>
+      <w:pPr>
+        <w:ind w:left="2160" w:hanging="180"/>
+      </w:pPr>
+    </w:lvl>
+    <w:lvl w:ilvl="3" w:tplc="0409000F" w:tentative="1">
+      <w:start w:val="1"/>
+      <w:numFmt w:val="decimal"/>
+      <w:lvlText w:val="%4."/>
+      <w:lvlJc w:val="left"/>
+      <w:pPr>
+        <w:ind w:left="2880" w:hanging="360"/>
+      </w:pPr>
+    </w:lvl>
+    <w:lvl w:ilvl="4" w:tplc="04090019" w:tentative="1">
+      <w:start w:val="1"/>
+      <w:numFmt w:val="lowerLetter"/>
+      <w:lvlText w:val="%5."/>
+      <w:lvlJc w:val="left"/>
+      <w:pPr>
+        <w:ind w:left="3600" w:hanging="360"/>
+      </w:pPr>
+    </w:lvl>
+    <w:lvl w:ilvl="5" w:tplc="0409001B" w:tentative="1">
+      <w:start w:val="1"/>
+      <w:numFmt w:val="lowerRoman"/>
+      <w:lvlText w:val="%6."/>
+      <w:lvlJc w:val="right"/>
+      <w:pPr>
+        <w:ind w:left="4320" w:hanging="180"/>
+      </w:pPr>
+    </w:lvl>
+    <w:lvl w:ilvl="6" w:tplc="0409000F" w:tentative="1">
+      <w:start w:val="1"/>
+      <w:numFmt w:val="decimal"/>
+      <w:lvlText w:val="%7."/>
+      <w:lvlJc w:val="left"/>
+      <w:pPr>
+        <w:ind w:left="5040" w:hanging="360"/>
+      </w:pPr>
+    </w:lvl>
+    <w:lvl w:ilvl="7" w:tplc="04090019" w:tentative="1">
+      <w:start w:val="1"/>
+      <w:numFmt w:val="lowerLetter"/>
+      <w:lvlText w:val="%8."/>
+      <w:lvlJc w:val="left"/>
+      <w:pPr>
+        <w:ind w:left="5760" w:hanging="360"/>
+      </w:pPr>
+    </w:lvl>
+    <w:lvl w:ilvl="8" w:tplc="0409001B" w:tentative="1">
+      <w:start w:val="1"/>
+      <w:numFmt w:val="lowerRoman"/>
+      <w:lvlText w:val="%9."/>
+      <w:lvlJc w:val="right"/>
+      <w:pPr>
+        <w:ind w:left="6480" w:hanging="180"/>
+      </w:pPr>
+    </w:lvl>
+  </w:abstractNum>
+  <w:abstractNum w:abstractNumId="67" w15:restartNumberingAfterBreak="0">
     <w:nsid w:val="7DC5380D"/>
     <w:multiLevelType w:val="multilevel"/>
     <w:tmpl w:val="2F08C654"/>
@@ -15920,7 +15837,7 @@
     </w:lvl>
   </w:abstractNum>
   <w:num w:numId="1" w16cid:durableId="424574728">
-    <w:abstractNumId w:val="62"/>
+    <w:abstractNumId w:val="63"/>
   </w:num>
   <w:num w:numId="2" w16cid:durableId="265969658">
     <w:abstractNumId w:val="50"/>
@@ -15938,16 +15855,16 @@
     <w:abstractNumId w:val="6"/>
   </w:num>
   <w:num w:numId="7" w16cid:durableId="155538354">
-    <w:abstractNumId w:val="65"/>
+    <w:abstractNumId w:val="67"/>
   </w:num>
   <w:num w:numId="8" w16cid:durableId="675499555">
     <w:abstractNumId w:val="44"/>
   </w:num>
   <w:num w:numId="9" w16cid:durableId="1352025301">
-    <w:abstractNumId w:val="63"/>
+    <w:abstractNumId w:val="64"/>
   </w:num>
   <w:num w:numId="10" w16cid:durableId="343674950">
-    <w:abstractNumId w:val="54"/>
+    <w:abstractNumId w:val="55"/>
   </w:num>
   <w:num w:numId="11" w16cid:durableId="1240286338">
     <w:abstractNumId w:val="0"/>
@@ -15962,7 +15879,7 @@
     <w:abstractNumId w:val="3"/>
   </w:num>
   <w:num w:numId="15" w16cid:durableId="1934898423">
-    <w:abstractNumId w:val="53"/>
+    <w:abstractNumId w:val="54"/>
   </w:num>
   <w:num w:numId="16" w16cid:durableId="82185550">
     <w:abstractNumId w:val="22"/>
@@ -15974,16 +15891,16 @@
     <w:abstractNumId w:val="30"/>
   </w:num>
   <w:num w:numId="19" w16cid:durableId="385641174">
-    <w:abstractNumId w:val="56"/>
+    <w:abstractNumId w:val="57"/>
   </w:num>
   <w:num w:numId="20" w16cid:durableId="456339139">
-    <w:abstractNumId w:val="52"/>
+    <w:abstractNumId w:val="53"/>
   </w:num>
   <w:num w:numId="21" w16cid:durableId="638655978">
-    <w:abstractNumId w:val="61"/>
+    <w:abstractNumId w:val="62"/>
   </w:num>
   <w:num w:numId="22" w16cid:durableId="439691459">
-    <w:abstractNumId w:val="51"/>
+    <w:abstractNumId w:val="52"/>
   </w:num>
   <w:num w:numId="23" w16cid:durableId="2135756118">
     <w:abstractNumId w:val="43"/>
@@ -16007,7 +15924,7 @@
     <w:abstractNumId w:val="2"/>
   </w:num>
   <w:num w:numId="30" w16cid:durableId="53041799">
-    <w:abstractNumId w:val="58"/>
+    <w:abstractNumId w:val="59"/>
   </w:num>
   <w:num w:numId="31" w16cid:durableId="1644116947">
     <w:abstractNumId w:val="36"/>
@@ -16019,7 +15936,7 @@
     <w:abstractNumId w:val="27"/>
   </w:num>
   <w:num w:numId="34" w16cid:durableId="408576062">
-    <w:abstractNumId w:val="60"/>
+    <w:abstractNumId w:val="61"/>
   </w:num>
   <w:num w:numId="35" w16cid:durableId="1629117918">
     <w:abstractNumId w:val="28"/>
@@ -16031,7 +15948,7 @@
     <w:abstractNumId w:val="19"/>
   </w:num>
   <w:num w:numId="38" w16cid:durableId="2145267560">
-    <w:abstractNumId w:val="64"/>
+    <w:abstractNumId w:val="65"/>
   </w:num>
   <w:num w:numId="39" w16cid:durableId="1998723217">
     <w:abstractNumId w:val="21"/>
@@ -16064,7 +15981,7 @@
     <w:abstractNumId w:val="38"/>
   </w:num>
   <w:num w:numId="49" w16cid:durableId="787704509">
-    <w:abstractNumId w:val="59"/>
+    <w:abstractNumId w:val="60"/>
   </w:num>
   <w:num w:numId="50" w16cid:durableId="2123572815">
     <w:abstractNumId w:val="24"/>
@@ -16082,7 +15999,7 @@
     <w:abstractNumId w:val="5"/>
   </w:num>
   <w:num w:numId="55" w16cid:durableId="219873790">
-    <w:abstractNumId w:val="57"/>
+    <w:abstractNumId w:val="58"/>
   </w:num>
   <w:num w:numId="56" w16cid:durableId="1642929583">
     <w:abstractNumId w:val="48"/>
@@ -16097,7 +16014,7 @@
     <w:abstractNumId w:val="17"/>
   </w:num>
   <w:num w:numId="60" w16cid:durableId="1803032575">
-    <w:abstractNumId w:val="55"/>
+    <w:abstractNumId w:val="56"/>
   </w:num>
   <w:num w:numId="61" w16cid:durableId="1878856352">
     <w:abstractNumId w:val="33"/>
@@ -16116,6 +16033,12 @@
   </w:num>
   <w:num w:numId="66" w16cid:durableId="787627077">
     <w:abstractNumId w:val="49"/>
+  </w:num>
+  <w:num w:numId="67" w16cid:durableId="322244778">
+    <w:abstractNumId w:val="66"/>
+  </w:num>
+  <w:num w:numId="68" w16cid:durableId="454833547">
+    <w:abstractNumId w:val="51"/>
   </w:num>
 </w:numbering>
 </file>
@@ -16701,6 +16624,29 @@
       <w:contextualSpacing/>
     </w:pPr>
   </w:style>
+  <w:style w:type="character" w:styleId="Hyperlink">
+    <w:name w:val="Hyperlink"/>
+    <w:basedOn w:val="DefaultParagraphFont"/>
+    <w:uiPriority w:val="99"/>
+    <w:unhideWhenUsed/>
+    <w:rsid w:val="00CF6DAC"/>
+    <w:rPr>
+      <w:color w:val="0000FF" w:themeColor="hyperlink"/>
+      <w:u w:val="single"/>
+    </w:rPr>
+  </w:style>
+  <w:style w:type="character" w:styleId="UnresolvedMention">
+    <w:name w:val="Unresolved Mention"/>
+    <w:basedOn w:val="DefaultParagraphFont"/>
+    <w:uiPriority w:val="99"/>
+    <w:semiHidden/>
+    <w:unhideWhenUsed/>
+    <w:rsid w:val="00CF6DAC"/>
+    <w:rPr>
+      <w:color w:val="605E5C"/>
+      <w:shd w:val="clear" w:color="auto" w:fill="E1DFDD"/>
+    </w:rPr>
+  </w:style>
 </w:styles>
 </file>
 

</xml_diff>

<commit_message>
added functionality for returning to cage configuration screen from sensor placement screen
</commit_message>
<xml_diff>
--- a/EWGODs/Unity/GoD Sensor GUI Documentation.docx
+++ b/EWGODs/Unity/GoD Sensor GUI Documentation.docx
@@ -57,6 +57,20 @@
     </w:p>
     <w:p>
       <w:pPr>
+        <w:ind w:firstLine="720"/>
+        <w:rPr>
+          <w:rFonts w:ascii="Times New Roman" w:eastAsia="Times New Roman" w:hAnsi="Times New Roman" w:cs="Times New Roman"/>
+        </w:rPr>
+      </w:pPr>
+      <w:r>
+        <w:rPr>
+          <w:rFonts w:ascii="Times New Roman" w:eastAsia="Times New Roman" w:hAnsi="Times New Roman" w:cs="Times New Roman"/>
+        </w:rPr>
+        <w:t>Pressing the ESCAPE key in this screen will open the option to quit the application.</w:t>
+      </w:r>
+    </w:p>
+    <w:p>
+      <w:pPr>
         <w:pStyle w:val="Heading1"/>
         <w:rPr>
           <w:b/>
@@ -89,6 +103,20 @@
     </w:p>
     <w:p>
       <w:pPr>
+        <w:ind w:firstLine="720"/>
+        <w:rPr>
+          <w:rFonts w:ascii="Times New Roman" w:eastAsia="Times New Roman" w:hAnsi="Times New Roman" w:cs="Times New Roman"/>
+        </w:rPr>
+      </w:pPr>
+      <w:r>
+        <w:rPr>
+          <w:rFonts w:ascii="Times New Roman" w:eastAsia="Times New Roman" w:hAnsi="Times New Roman" w:cs="Times New Roman"/>
+        </w:rPr>
+        <w:t>Pressing the ESCAPE key in this screen will return to the Cage Configuration screen.</w:t>
+      </w:r>
+    </w:p>
+    <w:p>
+      <w:pPr>
         <w:pStyle w:val="Heading1"/>
         <w:rPr>
           <w:b/>
@@ -164,7 +192,7 @@
         <w:rPr>
           <w:rFonts w:ascii="Times New Roman" w:eastAsia="Times New Roman" w:hAnsi="Times New Roman" w:cs="Times New Roman"/>
         </w:rPr>
-        <w:t>Pressing the ESCAPE key in this screen will return to the Sensor Placement screen. Pressing ESCAPE in any other screen will quit the application.</w:t>
+        <w:t>Pressing the ESCAPE key in this screen will return to the Sensor Placement screen.</w:t>
       </w:r>
     </w:p>
     <w:p>
@@ -2688,6 +2716,51 @@
     </w:p>
     <w:p>
       <w:pPr>
+        <w:pStyle w:val="Heading3"/>
+        <w:rPr>
+          <w:b/>
+        </w:rPr>
+      </w:pPr>
+    </w:p>
+    <w:p>
+      <w:pPr>
+        <w:pStyle w:val="Heading3"/>
+        <w:rPr>
+          <w:b/>
+        </w:rPr>
+      </w:pPr>
+      <w:r>
+        <w:rPr>
+          <w:b/>
+        </w:rPr>
+        <w:t>BackToCageButton</w:t>
+      </w:r>
+      <w:r>
+        <w:rPr>
+          <w:b/>
+        </w:rPr>
+        <w:t xml:space="preserve"> : MonoBehaviour</w:t>
+      </w:r>
+    </w:p>
+    <w:p>
+      <w:pPr>
+        <w:numPr>
+          <w:ilvl w:val="0"/>
+          <w:numId w:val="51"/>
+        </w:numPr>
+        <w:rPr>
+          <w:rFonts w:ascii="Times New Roman" w:eastAsia="Times New Roman" w:hAnsi="Times New Roman" w:cs="Times New Roman"/>
+        </w:rPr>
+      </w:pPr>
+      <w:r>
+        <w:rPr>
+          <w:rFonts w:ascii="Times New Roman" w:eastAsia="Times New Roman" w:hAnsi="Times New Roman" w:cs="Times New Roman"/>
+        </w:rPr>
+        <w:t>Resets the application to the first menu when escape key is pressed</w:t>
+      </w:r>
+    </w:p>
+    <w:p>
+      <w:pPr>
         <w:rPr>
           <w:rFonts w:ascii="Times New Roman" w:eastAsia="Times New Roman" w:hAnsi="Times New Roman" w:cs="Times New Roman"/>
         </w:rPr>
@@ -2969,6 +3042,7 @@
         <w:rPr>
           <w:rFonts w:ascii="Times New Roman" w:eastAsia="Times New Roman" w:hAnsi="Times New Roman" w:cs="Times New Roman"/>
         </w:rPr>
+        <w:lastRenderedPageBreak/>
         <w:t>x: float</w:t>
       </w:r>
     </w:p>
@@ -3037,7 +3111,6 @@
         <w:rPr>
           <w:rFonts w:ascii="Times New Roman" w:eastAsia="Times New Roman" w:hAnsi="Times New Roman" w:cs="Times New Roman"/>
         </w:rPr>
-        <w:lastRenderedPageBreak/>
         <w:t>hRotation: float</w:t>
       </w:r>
     </w:p>
@@ -3434,6 +3507,7 @@
         <w:rPr>
           <w:rFonts w:ascii="Times New Roman" w:eastAsia="Times New Roman" w:hAnsi="Times New Roman" w:cs="Times New Roman"/>
         </w:rPr>
+        <w:lastRenderedPageBreak/>
         <w:t>Disables the visual of the indicated sensor</w:t>
       </w:r>
     </w:p>
@@ -3856,6 +3930,7 @@
         <w:rPr>
           <w:b/>
         </w:rPr>
+        <w:lastRenderedPageBreak/>
         <w:t>ArduinoListener : MonoBehaviour</w:t>
       </w:r>
     </w:p>
@@ -6685,20 +6760,44 @@
         <w:rPr>
           <w:rFonts w:ascii="Times New Roman" w:eastAsia="Times New Roman" w:hAnsi="Times New Roman" w:cs="Times New Roman"/>
         </w:rPr>
-        <w:t>QuitListener</w:t>
+        <w:t>Back</w:t>
+      </w:r>
+      <w:r>
+        <w:rPr>
+          <w:rFonts w:ascii="Times New Roman" w:eastAsia="Times New Roman" w:hAnsi="Times New Roman" w:cs="Times New Roman"/>
+        </w:rPr>
+        <w:t>Listener</w:t>
       </w:r>
       <w:r>
         <w:rPr>
           <w:rFonts w:ascii="Times New Roman" w:eastAsia="Times New Roman" w:hAnsi="Times New Roman" w:cs="Times New Roman"/>
         </w:rPr>
         <w:tab/>
-        <w:t xml:space="preserve">(has QuitListener.cs attached. listens for ESC to be pressed then </w:t>
-      </w:r>
-      <w:r>
-        <w:rPr>
-          <w:rFonts w:ascii="Times New Roman" w:eastAsia="Times New Roman" w:hAnsi="Times New Roman" w:cs="Times New Roman"/>
-        </w:rPr>
-        <w:t>opens the quit confirmation sub-menu)</w:t>
+        <w:t xml:space="preserve">(has </w:t>
+      </w:r>
+      <w:r>
+        <w:rPr>
+          <w:rFonts w:ascii="Times New Roman" w:eastAsia="Times New Roman" w:hAnsi="Times New Roman" w:cs="Times New Roman"/>
+        </w:rPr>
+        <w:t>BackToCageButton</w:t>
+      </w:r>
+      <w:r>
+        <w:rPr>
+          <w:rFonts w:ascii="Times New Roman" w:eastAsia="Times New Roman" w:hAnsi="Times New Roman" w:cs="Times New Roman"/>
+        </w:rPr>
+        <w:t xml:space="preserve">.cs attached. listens for ESC to be pressed </w:t>
+      </w:r>
+      <w:r>
+        <w:rPr>
+          <w:rFonts w:ascii="Times New Roman" w:eastAsia="Times New Roman" w:hAnsi="Times New Roman" w:cs="Times New Roman"/>
+        </w:rPr>
+        <w:t>returns to previous scene</w:t>
+      </w:r>
+      <w:r>
+        <w:rPr>
+          <w:rFonts w:ascii="Times New Roman" w:eastAsia="Times New Roman" w:hAnsi="Times New Roman" w:cs="Times New Roman"/>
+        </w:rPr>
+        <w:t>)</w:t>
       </w:r>
     </w:p>
     <w:p>
@@ -7836,6 +7935,23 @@
           <w:rFonts w:ascii="Times New Roman" w:eastAsia="Times New Roman" w:hAnsi="Times New Roman" w:cs="Times New Roman"/>
         </w:rPr>
         <w:t>AddingButton.cs</w:t>
+      </w:r>
+    </w:p>
+    <w:p>
+      <w:pPr>
+        <w:numPr>
+          <w:ilvl w:val="3"/>
+          <w:numId w:val="11"/>
+        </w:numPr>
+        <w:rPr>
+          <w:rFonts w:ascii="Times New Roman" w:eastAsia="Times New Roman" w:hAnsi="Times New Roman" w:cs="Times New Roman"/>
+        </w:rPr>
+      </w:pPr>
+      <w:r>
+        <w:rPr>
+          <w:rFonts w:ascii="Times New Roman" w:eastAsia="Times New Roman" w:hAnsi="Times New Roman" w:cs="Times New Roman"/>
+        </w:rPr>
+        <w:t>BackToCageButton.cs</w:t>
       </w:r>
     </w:p>
     <w:p>

</xml_diff>